<commit_message>
google Analytics, updated resume
</commit_message>
<xml_diff>
--- a/Resume.docx
+++ b/Resume.docx
@@ -18,162 +18,171 @@
       </w:pPr>
       <w:r>
         <w:rPr>
-          <w:rFonts w:ascii="Consolas" w:hAnsi="Consolas"/>
-          <w:sz w:val="28"/>
-          <w:szCs w:val="28"/>
-        </w:rPr>
-        <w:t>Objective</w:t>
-      </w:r>
-    </w:p>
-    <w:p>
-      <w:pPr>
-        <w:tabs>
-          <w:tab w:val="right" w:pos="9360"/>
-        </w:tabs>
-        <w:rPr>
-          <w:rFonts w:ascii="Consolas" w:hAnsi="Consolas"/>
-          <w:sz w:val="28"/>
-          <w:szCs w:val="28"/>
-        </w:rPr>
-      </w:pPr>
-      <w:proofErr w:type="gramStart"/>
-      <w:r>
-        <w:rPr>
-          <w:rFonts w:cs="Times New Roman"/>
-        </w:rPr>
-        <w:t xml:space="preserve">To explore the </w:t>
-      </w:r>
-      <w:r>
-        <w:rPr>
-          <w:rFonts w:cs="Times New Roman"/>
-        </w:rPr>
-        <w:t>applications of computer science for both industrial</w:t>
-      </w:r>
-      <w:r>
-        <w:rPr>
-          <w:rFonts w:cs="Times New Roman"/>
-        </w:rPr>
-        <w:t xml:space="preserve"> and artistic purposes.</w:t>
-      </w:r>
-      <w:proofErr w:type="gramEnd"/>
-    </w:p>
-    <w:p>
-      <w:pPr>
-        <w:rPr>
-          <w:rFonts w:cs="Times New Roman"/>
-        </w:rPr>
-      </w:pPr>
-    </w:p>
-    <w:p>
-      <w:pPr>
-        <w:pBdr>
-          <w:bottom w:val="single" w:sz="12" w:space="1" w:color="auto"/>
-        </w:pBdr>
-        <w:rPr>
           <w:rFonts w:ascii="Consolas" w:hAnsi="Consolas" w:cs="Times New Roman"/>
           <w:sz w:val="28"/>
           <w:szCs w:val="28"/>
         </w:rPr>
-      </w:pPr>
-      <w:r>
-        <w:rPr>
-          <w:rFonts w:ascii="Consolas" w:hAnsi="Consolas" w:cs="Times New Roman"/>
-          <w:sz w:val="28"/>
-          <w:szCs w:val="28"/>
-        </w:rPr>
         <w:t>Education</w:t>
       </w:r>
     </w:p>
     <w:p>
       <w:pPr>
         <w:tabs>
-          <w:tab w:val="left" w:pos="6570"/>
-          <w:tab w:val="left" w:pos="7110"/>
+          <w:tab w:val="left" w:pos="7830"/>
         </w:tabs>
         <w:rPr>
           <w:rFonts w:cs="Times New Roman"/>
-        </w:rPr>
-      </w:pPr>
-      <w:r>
-        <w:rPr>
-          <w:rFonts w:cs="Times New Roman"/>
-          <w:b/>
-        </w:rPr>
-        <w:t>Brown University</w:t>
-      </w:r>
-      <w:r>
-        <w:rPr>
-          <w:rFonts w:cs="Times New Roman"/>
-          <w:b/>
+          <w:sz w:val="21"/>
+          <w:szCs w:val="21"/>
+        </w:rPr>
+      </w:pPr>
+      <w:r>
+        <w:rPr>
+          <w:rFonts w:cs="Times New Roman"/>
+          <w:b/>
+          <w:sz w:val="21"/>
+          <w:szCs w:val="21"/>
+        </w:rPr>
+        <w:t xml:space="preserve">Brown University </w:t>
+      </w:r>
+      <w:r>
+        <w:rPr>
+          <w:rFonts w:cs="Times New Roman"/>
+          <w:sz w:val="21"/>
+          <w:szCs w:val="21"/>
+        </w:rPr>
+        <w:t>–</w:t>
+      </w:r>
+      <w:r>
+        <w:rPr>
+          <w:rFonts w:cs="Times New Roman"/>
+          <w:sz w:val="21"/>
+          <w:szCs w:val="21"/>
+        </w:rPr>
+        <w:t xml:space="preserve"> Providence, RI </w:t>
+      </w:r>
+      <w:r>
+        <w:rPr>
+          <w:rFonts w:cs="Times New Roman"/>
+          <w:sz w:val="21"/>
+          <w:szCs w:val="21"/>
+        </w:rPr>
+        <w:tab/>
+      </w:r>
+      <w:r>
+        <w:rPr>
+          <w:rFonts w:cs="Times New Roman"/>
+          <w:sz w:val="21"/>
+          <w:szCs w:val="21"/>
+        </w:rPr>
+        <w:tab/>
+        <w:t xml:space="preserve">    </w:t>
+      </w:r>
+      <w:r>
+        <w:rPr>
+          <w:rFonts w:cs="Times New Roman"/>
+          <w:sz w:val="21"/>
+          <w:szCs w:val="21"/>
+        </w:rPr>
+        <w:t>Computer Science</w:t>
+      </w:r>
+      <w:r>
+        <w:rPr>
+          <w:rFonts w:cs="Times New Roman"/>
+          <w:sz w:val="21"/>
+          <w:szCs w:val="21"/>
         </w:rPr>
         <w:t xml:space="preserve"> </w:t>
       </w:r>
-      <w:r>
-        <w:rPr>
-          <w:rFonts w:cs="Times New Roman"/>
-        </w:rPr>
-        <w:t>–</w:t>
-      </w:r>
-      <w:r>
-        <w:rPr>
-          <w:rFonts w:cs="Times New Roman"/>
-        </w:rPr>
-        <w:t xml:space="preserve"> Providence, RI </w:t>
-      </w:r>
-      <w:r>
-        <w:rPr>
-          <w:rFonts w:cs="Times New Roman"/>
+      <w:proofErr w:type="spellStart"/>
+      <w:r>
+        <w:rPr>
+          <w:rFonts w:cs="Times New Roman"/>
+          <w:sz w:val="21"/>
+          <w:szCs w:val="21"/>
+        </w:rPr>
+        <w:t>ScB</w:t>
+      </w:r>
+      <w:proofErr w:type="spellEnd"/>
+    </w:p>
+    <w:p>
+      <w:pPr>
+        <w:tabs>
+          <w:tab w:val="left" w:pos="7830"/>
+        </w:tabs>
+        <w:ind w:left="720" w:hanging="360"/>
+        <w:rPr>
+          <w:rFonts w:cs="Times New Roman"/>
+          <w:i/>
+          <w:sz w:val="21"/>
+          <w:szCs w:val="21"/>
+        </w:rPr>
+      </w:pPr>
+      <w:r>
+        <w:rPr>
+          <w:rFonts w:cs="Times New Roman"/>
+          <w:i/>
+          <w:sz w:val="21"/>
+          <w:szCs w:val="21"/>
+        </w:rPr>
+        <w:t>-Introduction to Software Engineering</w:t>
+      </w:r>
+      <w:r>
+        <w:rPr>
+          <w:rFonts w:cs="Times New Roman"/>
+          <w:i/>
+          <w:sz w:val="21"/>
+          <w:szCs w:val="21"/>
         </w:rPr>
         <w:tab/>
       </w:r>
       <w:r>
         <w:rPr>
           <w:rFonts w:cs="Times New Roman"/>
+          <w:i/>
+          <w:sz w:val="21"/>
+          <w:szCs w:val="21"/>
         </w:rPr>
         <w:tab/>
       </w:r>
       <w:r>
         <w:rPr>
           <w:rFonts w:cs="Times New Roman"/>
-        </w:rPr>
-        <w:t>Computer Science</w:t>
-      </w:r>
-      <w:r>
-        <w:rPr>
-          <w:rFonts w:cs="Times New Roman"/>
-        </w:rPr>
-        <w:t xml:space="preserve"> </w:t>
-      </w:r>
-      <w:proofErr w:type="spellStart"/>
-      <w:r>
-        <w:rPr>
-          <w:rFonts w:cs="Times New Roman"/>
-        </w:rPr>
-        <w:t>ScB</w:t>
-      </w:r>
-      <w:proofErr w:type="spellEnd"/>
+          <w:sz w:val="21"/>
+          <w:szCs w:val="21"/>
+        </w:rPr>
+        <w:t xml:space="preserve">    </w:t>
+      </w:r>
+      <w:r>
+        <w:rPr>
+          <w:rFonts w:cs="Times New Roman"/>
+          <w:sz w:val="21"/>
+          <w:szCs w:val="21"/>
+        </w:rPr>
+        <w:t>Graduation: May 2018</w:t>
+      </w:r>
     </w:p>
     <w:p>
       <w:pPr>
         <w:tabs>
           <w:tab w:val="left" w:pos="7110"/>
         </w:tabs>
-        <w:rPr>
-          <w:rFonts w:cs="Times New Roman"/>
-        </w:rPr>
-      </w:pPr>
-      <w:r>
-        <w:rPr>
-          <w:rFonts w:cs="Times New Roman"/>
-        </w:rPr>
-        <w:t>GPA: 3.35/4.0</w:t>
-      </w:r>
-      <w:r>
-        <w:rPr>
-          <w:rFonts w:cs="Times New Roman"/>
-        </w:rPr>
-        <w:tab/>
-        <w:t>Graduation: May 2018</w:t>
+        <w:ind w:left="720" w:hanging="360"/>
+        <w:rPr>
+          <w:rFonts w:cs="Times New Roman"/>
+          <w:i/>
+          <w:sz w:val="21"/>
+          <w:szCs w:val="21"/>
+        </w:rPr>
+      </w:pPr>
+      <w:r>
+        <w:rPr>
+          <w:rFonts w:cs="Times New Roman"/>
+          <w:i/>
+          <w:sz w:val="21"/>
+          <w:szCs w:val="21"/>
+        </w:rPr>
+        <w:t>-Introduction to Systems</w:t>
       </w:r>
     </w:p>
     <w:p>
@@ -181,69 +190,88 @@
         <w:tabs>
           <w:tab w:val="left" w:pos="7110"/>
         </w:tabs>
-        <w:rPr>
-          <w:rFonts w:cs="Times New Roman"/>
-        </w:rPr>
-      </w:pPr>
+        <w:ind w:left="720" w:hanging="360"/>
+        <w:rPr>
+          <w:rFonts w:cs="Times New Roman"/>
+          <w:i/>
+          <w:sz w:val="21"/>
+          <w:szCs w:val="21"/>
+        </w:rPr>
+      </w:pPr>
+      <w:r>
+        <w:rPr>
+          <w:rFonts w:cs="Times New Roman"/>
+          <w:i/>
+          <w:sz w:val="21"/>
+          <w:szCs w:val="21"/>
+        </w:rPr>
+        <w:t>-User Interface Design</w:t>
+      </w:r>
     </w:p>
     <w:p>
       <w:pPr>
         <w:tabs>
-          <w:tab w:val="left" w:pos="7920"/>
+          <w:tab w:val="left" w:pos="7110"/>
         </w:tabs>
-        <w:rPr>
-          <w:rFonts w:cs="Times New Roman"/>
-        </w:rPr>
-      </w:pPr>
-      <w:r>
-        <w:rPr>
-          <w:rFonts w:cs="Times New Roman"/>
-          <w:b/>
-        </w:rPr>
-        <w:t>East Greenwich High School</w:t>
-      </w:r>
-      <w:r>
-        <w:rPr>
-          <w:rFonts w:cs="Times New Roman"/>
-          <w:b/>
-        </w:rPr>
-        <w:t xml:space="preserve"> </w:t>
-      </w:r>
-      <w:r>
-        <w:rPr>
-          <w:rFonts w:cs="Times New Roman"/>
-        </w:rPr>
-        <w:t xml:space="preserve">– East Greenwich, RI </w:t>
-      </w:r>
-      <w:r>
-        <w:rPr>
-          <w:rFonts w:cs="Times New Roman"/>
-        </w:rPr>
-        <w:tab/>
-        <w:t>Rank: Top 5%</w:t>
+        <w:ind w:left="720" w:hanging="360"/>
+        <w:rPr>
+          <w:rFonts w:cs="Times New Roman"/>
+          <w:i/>
+          <w:sz w:val="21"/>
+          <w:szCs w:val="21"/>
+        </w:rPr>
+      </w:pPr>
+      <w:r>
+        <w:rPr>
+          <w:rFonts w:cs="Times New Roman"/>
+          <w:i/>
+          <w:sz w:val="21"/>
+          <w:szCs w:val="21"/>
+        </w:rPr>
+        <w:t>-Database Management Systems</w:t>
       </w:r>
     </w:p>
     <w:p>
       <w:pPr>
         <w:tabs>
-          <w:tab w:val="left" w:pos="7200"/>
+          <w:tab w:val="left" w:pos="7110"/>
         </w:tabs>
-        <w:rPr>
-          <w:rFonts w:cs="Times New Roman"/>
-        </w:rPr>
-      </w:pPr>
-      <w:r>
-        <w:rPr>
-          <w:rFonts w:cs="Times New Roman"/>
-        </w:rPr>
-        <w:t>GPA: 3.86/4.0</w:t>
-      </w:r>
-      <w:r>
-        <w:rPr>
-          <w:rFonts w:cs="Times New Roman"/>
-        </w:rPr>
-        <w:tab/>
-        <w:t>Graduated: June 2014</w:t>
+        <w:ind w:left="720" w:hanging="360"/>
+        <w:rPr>
+          <w:rFonts w:cs="Times New Roman"/>
+          <w:i/>
+          <w:sz w:val="21"/>
+          <w:szCs w:val="21"/>
+        </w:rPr>
+      </w:pPr>
+      <w:r>
+        <w:rPr>
+          <w:rFonts w:cs="Times New Roman"/>
+          <w:i/>
+          <w:sz w:val="21"/>
+          <w:szCs w:val="21"/>
+        </w:rPr>
+        <w:t>-</w:t>
+      </w:r>
+      <w:proofErr w:type="spellStart"/>
+      <w:r>
+        <w:rPr>
+          <w:rFonts w:cs="Times New Roman"/>
+          <w:i/>
+          <w:sz w:val="21"/>
+          <w:szCs w:val="21"/>
+        </w:rPr>
+        <w:t>Cybersecurity</w:t>
+      </w:r>
+      <w:proofErr w:type="spellEnd"/>
+      <w:r>
+        <w:rPr>
+          <w:rFonts w:cs="Times New Roman"/>
+          <w:i/>
+          <w:sz w:val="21"/>
+          <w:szCs w:val="21"/>
+        </w:rPr>
+        <w:t xml:space="preserve"> and International Relations</w:t>
       </w:r>
     </w:p>
     <w:p>
@@ -276,93 +304,61 @@
           <w:sz w:val="28"/>
           <w:szCs w:val="28"/>
         </w:rPr>
-        <w:t>Experience</w:t>
+        <w:t>Projects</w:t>
       </w:r>
     </w:p>
     <w:p>
       <w:pPr>
         <w:tabs>
-          <w:tab w:val="left" w:pos="7200"/>
+          <w:tab w:val="left" w:pos="8280"/>
+          <w:tab w:val="left" w:pos="8640"/>
+          <w:tab w:val="left" w:pos="8820"/>
+          <w:tab w:val="left" w:pos="8910"/>
+          <w:tab w:val="left" w:pos="9000"/>
+          <w:tab w:val="left" w:pos="9180"/>
+          <w:tab w:val="left" w:pos="9360"/>
         </w:tabs>
         <w:rPr>
           <w:rFonts w:cs="Times New Roman"/>
-          <w:b/>
-          <w:i/>
-          <w:u w:val="single"/>
-        </w:rPr>
-      </w:pPr>
-      <w:r>
-        <w:rPr>
-          <w:rFonts w:cs="Times New Roman"/>
-          <w:b/>
-          <w:i/>
-          <w:u w:val="single"/>
-        </w:rPr>
-        <w:t>Highlighted</w:t>
-      </w:r>
-      <w:r>
-        <w:rPr>
-          <w:rFonts w:cs="Times New Roman"/>
-          <w:b/>
-          <w:i/>
-          <w:u w:val="single"/>
-        </w:rPr>
+          <w:sz w:val="21"/>
+          <w:szCs w:val="21"/>
+        </w:rPr>
+      </w:pPr>
+      <w:r>
+        <w:rPr>
+          <w:rFonts w:cs="Times New Roman"/>
+          <w:b/>
+          <w:sz w:val="21"/>
+          <w:szCs w:val="21"/>
+        </w:rPr>
+        <w:t xml:space="preserve">Tetris, Othello (Introduction to OOP) </w:t>
+      </w:r>
+      <w:r>
+        <w:rPr>
+          <w:rFonts w:cs="Times New Roman"/>
+          <w:b/>
+          <w:sz w:val="21"/>
+          <w:szCs w:val="21"/>
+        </w:rPr>
+        <w:tab/>
+      </w:r>
+      <w:r>
+        <w:rPr>
+          <w:rFonts w:cs="Times New Roman"/>
+          <w:b/>
+          <w:sz w:val="21"/>
+          <w:szCs w:val="21"/>
+        </w:rPr>
+        <w:tab/>
         <w:t xml:space="preserve"> </w:t>
       </w:r>
       <w:r>
         <w:rPr>
           <w:rFonts w:cs="Times New Roman"/>
-          <w:b/>
-          <w:i/>
-          <w:u w:val="single"/>
-        </w:rPr>
-        <w:t>Classes</w:t>
-      </w:r>
-    </w:p>
-    <w:p>
-      <w:pPr>
-        <w:tabs>
-          <w:tab w:val="left" w:pos="8100"/>
-        </w:tabs>
-        <w:rPr>
-          <w:rFonts w:cs="Times New Roman"/>
-        </w:rPr>
-      </w:pPr>
-      <w:r>
-        <w:rPr>
-          <w:rFonts w:cs="Times New Roman"/>
-          <w:i/>
-        </w:rPr>
-        <w:t>Introduction to Software Engineering</w:t>
-      </w:r>
-      <w:r>
-        <w:rPr>
-          <w:rFonts w:cs="Times New Roman"/>
-          <w:i/>
-        </w:rPr>
-        <w:t xml:space="preserve"> (CS32)</w:t>
-      </w:r>
-      <w:r>
-        <w:rPr>
-          <w:rFonts w:cs="Times New Roman"/>
-        </w:rPr>
-        <w:tab/>
-      </w:r>
-      <w:proofErr w:type="gramStart"/>
-      <w:r>
-        <w:rPr>
-          <w:rFonts w:cs="Times New Roman"/>
-          <w:i/>
-        </w:rPr>
-        <w:t>Spring</w:t>
-      </w:r>
-      <w:proofErr w:type="gramEnd"/>
-      <w:r>
-        <w:rPr>
-          <w:rFonts w:cs="Times New Roman"/>
-          <w:i/>
-        </w:rPr>
-        <w:t xml:space="preserve"> 2016</w:t>
+          <w:sz w:val="21"/>
+          <w:szCs w:val="21"/>
+        </w:rPr>
+        <w:t>December 2014</w:t>
       </w:r>
     </w:p>
     <w:p>
@@ -370,20 +366,31 @@
         <w:pStyle w:val="ListParagraph"/>
         <w:numPr>
           <w:ilvl w:val="0"/>
-          <w:numId w:val="2"/>
+          <w:numId w:val="12"/>
         </w:numPr>
         <w:tabs>
-          <w:tab w:val="left" w:pos="8100"/>
+          <w:tab w:val="left" w:pos="8280"/>
+          <w:tab w:val="left" w:pos="8640"/>
+          <w:tab w:val="left" w:pos="8820"/>
+          <w:tab w:val="left" w:pos="8910"/>
+          <w:tab w:val="left" w:pos="9000"/>
+          <w:tab w:val="left" w:pos="9180"/>
+          <w:tab w:val="left" w:pos="9360"/>
         </w:tabs>
         <w:rPr>
           <w:rFonts w:cs="Times New Roman"/>
-        </w:rPr>
-      </w:pPr>
-      <w:r>
-        <w:rPr>
-          <w:rFonts w:cs="Times New Roman"/>
-        </w:rPr>
-        <w:t>Worked in small teams to develop software using Maven, Java, HTML, CSS, and JS.</w:t>
+          <w:b/>
+          <w:sz w:val="21"/>
+          <w:szCs w:val="21"/>
+        </w:rPr>
+      </w:pPr>
+      <w:r>
+        <w:rPr>
+          <w:rFonts w:cs="Times New Roman"/>
+          <w:sz w:val="21"/>
+          <w:szCs w:val="21"/>
+        </w:rPr>
+        <w:t>Coded two games in Java, including a basic AI in Othello.</w:t>
       </w:r>
     </w:p>
     <w:p>
@@ -391,34 +398,163 @@
         <w:pStyle w:val="ListParagraph"/>
         <w:numPr>
           <w:ilvl w:val="0"/>
-          <w:numId w:val="2"/>
+          <w:numId w:val="12"/>
         </w:numPr>
         <w:tabs>
-          <w:tab w:val="left" w:pos="8100"/>
+          <w:tab w:val="left" w:pos="8280"/>
+          <w:tab w:val="left" w:pos="8640"/>
+          <w:tab w:val="left" w:pos="8820"/>
+          <w:tab w:val="left" w:pos="8910"/>
+          <w:tab w:val="left" w:pos="9000"/>
+          <w:tab w:val="left" w:pos="9180"/>
+          <w:tab w:val="left" w:pos="9360"/>
         </w:tabs>
         <w:rPr>
           <w:rFonts w:cs="Times New Roman"/>
-        </w:rPr>
-      </w:pPr>
-      <w:r>
-        <w:rPr>
-          <w:rFonts w:cs="Times New Roman"/>
-        </w:rPr>
-        <w:t xml:space="preserve">Google Maps Pair Project: Wrote all backend code, worked with </w:t>
+          <w:b/>
+          <w:sz w:val="21"/>
+          <w:szCs w:val="21"/>
+        </w:rPr>
+      </w:pPr>
+      <w:r>
+        <w:rPr>
+          <w:rFonts w:cs="Times New Roman"/>
+          <w:sz w:val="21"/>
+          <w:szCs w:val="21"/>
+        </w:rPr>
+        <w:t>Visualized game with Java Swing.</w:t>
+      </w:r>
+    </w:p>
+    <w:p>
+      <w:pPr>
+        <w:tabs>
+          <w:tab w:val="left" w:pos="8280"/>
+          <w:tab w:val="left" w:pos="8640"/>
+          <w:tab w:val="left" w:pos="8820"/>
+          <w:tab w:val="left" w:pos="8910"/>
+          <w:tab w:val="left" w:pos="9000"/>
+          <w:tab w:val="left" w:pos="9180"/>
+          <w:tab w:val="left" w:pos="9360"/>
+        </w:tabs>
+        <w:rPr>
+          <w:rFonts w:cs="Times New Roman"/>
+          <w:b/>
+          <w:sz w:val="21"/>
+          <w:szCs w:val="21"/>
+        </w:rPr>
+      </w:pPr>
+    </w:p>
+    <w:p>
+      <w:pPr>
+        <w:tabs>
+          <w:tab w:val="left" w:pos="8280"/>
+          <w:tab w:val="left" w:pos="8640"/>
+          <w:tab w:val="left" w:pos="8820"/>
+          <w:tab w:val="left" w:pos="8910"/>
+          <w:tab w:val="left" w:pos="9000"/>
+          <w:tab w:val="left" w:pos="9180"/>
+          <w:tab w:val="left" w:pos="9360"/>
+        </w:tabs>
+        <w:rPr>
+          <w:rFonts w:cs="Times New Roman"/>
+          <w:sz w:val="21"/>
+          <w:szCs w:val="21"/>
+        </w:rPr>
+      </w:pPr>
+      <w:r>
+        <w:rPr>
+          <w:rFonts w:cs="Times New Roman"/>
+          <w:b/>
+          <w:sz w:val="21"/>
+          <w:szCs w:val="21"/>
+        </w:rPr>
+        <w:t xml:space="preserve">Heap, </w:t>
       </w:r>
       <w:proofErr w:type="spellStart"/>
       <w:r>
         <w:rPr>
           <w:rFonts w:cs="Times New Roman"/>
-        </w:rPr>
-        <w:t>sqlite</w:t>
+          <w:b/>
+          <w:sz w:val="21"/>
+          <w:szCs w:val="21"/>
+        </w:rPr>
+        <w:t>ConvexHull</w:t>
       </w:r>
       <w:proofErr w:type="spellEnd"/>
       <w:r>
         <w:rPr>
           <w:rFonts w:cs="Times New Roman"/>
-        </w:rPr>
-        <w:t xml:space="preserve"> databases.</w:t>
+          <w:b/>
+          <w:sz w:val="21"/>
+          <w:szCs w:val="21"/>
+        </w:rPr>
+        <w:t>, Graph (Introduction to Algorithms)</w:t>
+      </w:r>
+      <w:r>
+        <w:rPr>
+          <w:rFonts w:cs="Times New Roman"/>
+          <w:sz w:val="21"/>
+          <w:szCs w:val="21"/>
+        </w:rPr>
+        <w:t xml:space="preserve"> </w:t>
+      </w:r>
+      <w:r>
+        <w:rPr>
+          <w:rFonts w:cs="Times New Roman"/>
+          <w:sz w:val="21"/>
+          <w:szCs w:val="21"/>
+        </w:rPr>
+        <w:tab/>
+      </w:r>
+      <w:r>
+        <w:rPr>
+          <w:rFonts w:cs="Times New Roman"/>
+          <w:sz w:val="21"/>
+          <w:szCs w:val="21"/>
+        </w:rPr>
+        <w:tab/>
+      </w:r>
+      <w:r>
+        <w:rPr>
+          <w:rFonts w:cs="Times New Roman"/>
+          <w:sz w:val="21"/>
+          <w:szCs w:val="21"/>
+        </w:rPr>
+        <w:tab/>
+      </w:r>
+      <w:r>
+        <w:rPr>
+          <w:rFonts w:cs="Times New Roman"/>
+          <w:sz w:val="21"/>
+          <w:szCs w:val="21"/>
+        </w:rPr>
+        <w:tab/>
+      </w:r>
+      <w:r>
+        <w:rPr>
+          <w:rFonts w:cs="Times New Roman"/>
+          <w:sz w:val="21"/>
+          <w:szCs w:val="21"/>
+        </w:rPr>
+        <w:tab/>
+      </w:r>
+      <w:proofErr w:type="gramStart"/>
+      <w:r>
+        <w:rPr>
+          <w:rFonts w:cs="Times New Roman"/>
+          <w:sz w:val="21"/>
+          <w:szCs w:val="21"/>
+        </w:rPr>
+        <w:t>Spring</w:t>
+      </w:r>
+      <w:proofErr w:type="gramEnd"/>
+      <w:r>
+        <w:rPr>
+          <w:rFonts w:cs="Times New Roman"/>
+          <w:sz w:val="21"/>
+          <w:szCs w:val="21"/>
+        </w:rPr>
+        <w:t xml:space="preserve"> 2015</w:t>
       </w:r>
     </w:p>
     <w:p>
@@ -426,113 +562,30 @@
         <w:pStyle w:val="ListParagraph"/>
         <w:numPr>
           <w:ilvl w:val="0"/>
-          <w:numId w:val="2"/>
+          <w:numId w:val="13"/>
         </w:numPr>
         <w:tabs>
-          <w:tab w:val="left" w:pos="8100"/>
+          <w:tab w:val="left" w:pos="8280"/>
+          <w:tab w:val="left" w:pos="8640"/>
+          <w:tab w:val="left" w:pos="8820"/>
+          <w:tab w:val="left" w:pos="8910"/>
+          <w:tab w:val="left" w:pos="9000"/>
+          <w:tab w:val="left" w:pos="9180"/>
+          <w:tab w:val="left" w:pos="9360"/>
         </w:tabs>
         <w:rPr>
           <w:rFonts w:cs="Times New Roman"/>
-        </w:rPr>
-      </w:pPr>
-      <w:r>
-        <w:rPr>
-          <w:rFonts w:cs="Times New Roman"/>
-        </w:rPr>
-        <w:t xml:space="preserve">“Agent32” Game Project: Handled all </w:t>
-      </w:r>
-      <w:proofErr w:type="gramStart"/>
-      <w:r>
-        <w:rPr>
-          <w:rFonts w:cs="Times New Roman"/>
-        </w:rPr>
-        <w:t>front end</w:t>
-      </w:r>
-      <w:proofErr w:type="gramEnd"/>
-      <w:r>
-        <w:rPr>
-          <w:rFonts w:cs="Times New Roman"/>
-        </w:rPr>
-        <w:t xml:space="preserve"> code using CSS, JS, </w:t>
-      </w:r>
-      <w:proofErr w:type="spellStart"/>
-      <w:r>
-        <w:rPr>
-          <w:rFonts w:cs="Times New Roman"/>
-        </w:rPr>
-        <w:t>jQuery</w:t>
-      </w:r>
-      <w:proofErr w:type="spellEnd"/>
-      <w:r>
-        <w:rPr>
-          <w:rFonts w:cs="Times New Roman"/>
-        </w:rPr>
-        <w:t>.</w:t>
-      </w:r>
-    </w:p>
-    <w:p>
-      <w:pPr>
-        <w:tabs>
-          <w:tab w:val="left" w:pos="8100"/>
-        </w:tabs>
-        <w:rPr>
-          <w:rFonts w:cs="Times New Roman"/>
-        </w:rPr>
-      </w:pPr>
-    </w:p>
-    <w:p>
-      <w:pPr>
-        <w:tabs>
-          <w:tab w:val="left" w:pos="8370"/>
-        </w:tabs>
-        <w:rPr>
-          <w:rFonts w:cs="Times New Roman"/>
-          <w:i/>
-        </w:rPr>
-      </w:pPr>
-      <w:r>
-        <w:rPr>
-          <w:rFonts w:cs="Times New Roman"/>
-          <w:i/>
-        </w:rPr>
-        <w:t>Introduction to Systems</w:t>
-      </w:r>
-      <w:r>
-        <w:rPr>
-          <w:rFonts w:cs="Times New Roman"/>
-          <w:i/>
-        </w:rPr>
-        <w:t xml:space="preserve"> </w:t>
-      </w:r>
-      <w:r>
-        <w:rPr>
-          <w:rFonts w:cs="Times New Roman"/>
-          <w:i/>
-        </w:rPr>
-        <w:t>(CS33)</w:t>
-      </w:r>
-      <w:r>
-        <w:rPr>
-          <w:rFonts w:cs="Times New Roman"/>
-          <w:i/>
-        </w:rPr>
-        <w:tab/>
-      </w:r>
-      <w:proofErr w:type="gramStart"/>
-      <w:r>
-        <w:rPr>
-          <w:rFonts w:cs="Times New Roman"/>
-          <w:i/>
-        </w:rPr>
-        <w:t>Fall</w:t>
-      </w:r>
-      <w:proofErr w:type="gramEnd"/>
-      <w:r>
-        <w:rPr>
-          <w:rFonts w:cs="Times New Roman"/>
-          <w:i/>
-        </w:rPr>
-        <w:t xml:space="preserve"> 2015</w:t>
+          <w:sz w:val="21"/>
+          <w:szCs w:val="21"/>
+        </w:rPr>
+      </w:pPr>
+      <w:r>
+        <w:rPr>
+          <w:rFonts w:cs="Times New Roman"/>
+          <w:sz w:val="21"/>
+          <w:szCs w:val="21"/>
+        </w:rPr>
+        <w:t>Implemented data structures in python and Java with restrictions on allowed functions.</w:t>
       </w:r>
     </w:p>
     <w:p>
@@ -540,20 +593,111 @@
         <w:pStyle w:val="ListParagraph"/>
         <w:numPr>
           <w:ilvl w:val="0"/>
-          <w:numId w:val="3"/>
+          <w:numId w:val="13"/>
         </w:numPr>
         <w:tabs>
-          <w:tab w:val="left" w:pos="8370"/>
+          <w:tab w:val="left" w:pos="8280"/>
+          <w:tab w:val="left" w:pos="8640"/>
+          <w:tab w:val="left" w:pos="8820"/>
+          <w:tab w:val="left" w:pos="8910"/>
+          <w:tab w:val="left" w:pos="9000"/>
+          <w:tab w:val="left" w:pos="9180"/>
+          <w:tab w:val="left" w:pos="9360"/>
         </w:tabs>
         <w:rPr>
           <w:rFonts w:cs="Times New Roman"/>
-        </w:rPr>
-      </w:pPr>
-      <w:r>
-        <w:rPr>
-          <w:rFonts w:cs="Times New Roman"/>
-        </w:rPr>
-        <w:t>Studied C and Assembly language.</w:t>
+          <w:sz w:val="21"/>
+          <w:szCs w:val="21"/>
+        </w:rPr>
+      </w:pPr>
+      <w:r>
+        <w:rPr>
+          <w:rFonts w:cs="Times New Roman"/>
+          <w:sz w:val="21"/>
+          <w:szCs w:val="21"/>
+        </w:rPr>
+        <w:t xml:space="preserve">Analyzed </w:t>
+      </w:r>
+      <w:r>
+        <w:rPr>
+          <w:rFonts w:cs="Times New Roman"/>
+          <w:sz w:val="21"/>
+          <w:szCs w:val="21"/>
+        </w:rPr>
+        <w:t xml:space="preserve">algorithms with these data structures. </w:t>
+      </w:r>
+    </w:p>
+    <w:p>
+      <w:pPr>
+        <w:tabs>
+          <w:tab w:val="left" w:pos="8280"/>
+          <w:tab w:val="left" w:pos="8640"/>
+          <w:tab w:val="left" w:pos="8820"/>
+          <w:tab w:val="left" w:pos="8910"/>
+          <w:tab w:val="left" w:pos="9000"/>
+          <w:tab w:val="left" w:pos="9180"/>
+          <w:tab w:val="left" w:pos="9360"/>
+        </w:tabs>
+        <w:rPr>
+          <w:rFonts w:cs="Times New Roman"/>
+          <w:b/>
+          <w:sz w:val="21"/>
+          <w:szCs w:val="21"/>
+        </w:rPr>
+      </w:pPr>
+    </w:p>
+    <w:p>
+      <w:pPr>
+        <w:tabs>
+          <w:tab w:val="left" w:pos="8280"/>
+          <w:tab w:val="left" w:pos="8640"/>
+          <w:tab w:val="left" w:pos="8820"/>
+          <w:tab w:val="left" w:pos="8910"/>
+          <w:tab w:val="left" w:pos="9000"/>
+          <w:tab w:val="left" w:pos="9180"/>
+          <w:tab w:val="left" w:pos="9360"/>
+        </w:tabs>
+        <w:rPr>
+          <w:rFonts w:cs="Times New Roman"/>
+          <w:sz w:val="21"/>
+          <w:szCs w:val="21"/>
+        </w:rPr>
+      </w:pPr>
+      <w:r>
+        <w:rPr>
+          <w:rFonts w:cs="Times New Roman"/>
+          <w:b/>
+          <w:sz w:val="21"/>
+          <w:szCs w:val="21"/>
+        </w:rPr>
+        <w:t xml:space="preserve">MALLOC (Introduction to Systems) </w:t>
+      </w:r>
+      <w:r>
+        <w:rPr>
+          <w:rFonts w:cs="Times New Roman"/>
+          <w:b/>
+          <w:sz w:val="21"/>
+          <w:szCs w:val="21"/>
+        </w:rPr>
+        <w:tab/>
+      </w:r>
+      <w:r>
+        <w:rPr>
+          <w:rFonts w:cs="Times New Roman"/>
+          <w:b/>
+          <w:sz w:val="21"/>
+          <w:szCs w:val="21"/>
+        </w:rPr>
+        <w:tab/>
+        <w:t xml:space="preserve"> </w:t>
+      </w:r>
+      <w:r>
+        <w:rPr>
+          <w:rFonts w:cs="Times New Roman"/>
+          <w:sz w:val="21"/>
+          <w:szCs w:val="21"/>
+        </w:rPr>
+        <w:t>November 2015</w:t>
       </w:r>
     </w:p>
     <w:p>
@@ -561,78 +705,31 @@
         <w:pStyle w:val="ListParagraph"/>
         <w:numPr>
           <w:ilvl w:val="0"/>
-          <w:numId w:val="3"/>
+          <w:numId w:val="11"/>
         </w:numPr>
         <w:tabs>
-          <w:tab w:val="left" w:pos="8370"/>
+          <w:tab w:val="left" w:pos="8280"/>
+          <w:tab w:val="left" w:pos="8640"/>
+          <w:tab w:val="left" w:pos="8820"/>
+          <w:tab w:val="left" w:pos="8910"/>
+          <w:tab w:val="left" w:pos="9000"/>
+          <w:tab w:val="left" w:pos="9180"/>
+          <w:tab w:val="left" w:pos="9360"/>
         </w:tabs>
         <w:rPr>
           <w:rFonts w:cs="Times New Roman"/>
-        </w:rPr>
-      </w:pPr>
-      <w:r>
-        <w:rPr>
-          <w:rFonts w:cs="Times New Roman"/>
-        </w:rPr>
-        <w:t>Implemented MALLOC in C</w:t>
-      </w:r>
-    </w:p>
-    <w:p>
-      <w:pPr>
-        <w:tabs>
-          <w:tab w:val="left" w:pos="8370"/>
-        </w:tabs>
-        <w:rPr>
-          <w:rFonts w:cs="Times New Roman"/>
-        </w:rPr>
-      </w:pPr>
-    </w:p>
-    <w:p>
-      <w:pPr>
-        <w:tabs>
-          <w:tab w:val="left" w:pos="8370"/>
-        </w:tabs>
-        <w:rPr>
-          <w:rFonts w:cs="Times New Roman"/>
-          <w:i/>
-        </w:rPr>
-      </w:pPr>
-      <w:r>
-        <w:rPr>
-          <w:rFonts w:cs="Times New Roman"/>
-          <w:i/>
-        </w:rPr>
-        <w:t xml:space="preserve">User Interface Design </w:t>
-      </w:r>
-      <w:r>
-        <w:rPr>
-          <w:rFonts w:cs="Times New Roman"/>
-          <w:i/>
-        </w:rPr>
-        <w:t>(CS130)</w:t>
-      </w:r>
-      <w:r>
-        <w:rPr>
-          <w:rFonts w:cs="Times New Roman"/>
-          <w:i/>
-        </w:rPr>
-        <w:tab/>
-      </w:r>
-      <w:proofErr w:type="gramStart"/>
-      <w:r>
-        <w:rPr>
-          <w:rFonts w:cs="Times New Roman"/>
-          <w:i/>
-        </w:rPr>
-        <w:t>Fall</w:t>
-      </w:r>
-      <w:proofErr w:type="gramEnd"/>
-      <w:r>
-        <w:rPr>
-          <w:rFonts w:cs="Times New Roman"/>
-          <w:i/>
-        </w:rPr>
-        <w:t xml:space="preserve"> 2015</w:t>
+          <w:b/>
+          <w:sz w:val="21"/>
+          <w:szCs w:val="21"/>
+        </w:rPr>
+      </w:pPr>
+      <w:r>
+        <w:rPr>
+          <w:rFonts w:cs="Times New Roman"/>
+          <w:sz w:val="21"/>
+          <w:szCs w:val="21"/>
+        </w:rPr>
+        <w:t xml:space="preserve">Implemented MALLOC in C </w:t>
       </w:r>
     </w:p>
     <w:p>
@@ -640,21 +737,148 @@
         <w:pStyle w:val="ListParagraph"/>
         <w:numPr>
           <w:ilvl w:val="0"/>
-          <w:numId w:val="4"/>
+          <w:numId w:val="11"/>
         </w:numPr>
         <w:tabs>
-          <w:tab w:val="left" w:pos="8370"/>
+          <w:tab w:val="left" w:pos="8280"/>
+          <w:tab w:val="left" w:pos="8640"/>
+          <w:tab w:val="left" w:pos="8820"/>
+          <w:tab w:val="left" w:pos="8910"/>
+          <w:tab w:val="left" w:pos="9000"/>
+          <w:tab w:val="left" w:pos="9180"/>
+          <w:tab w:val="left" w:pos="9360"/>
         </w:tabs>
         <w:rPr>
           <w:rFonts w:cs="Times New Roman"/>
+          <w:b/>
+          <w:sz w:val="21"/>
+          <w:szCs w:val="21"/>
+        </w:rPr>
+      </w:pPr>
+      <w:r>
+        <w:rPr>
+          <w:rFonts w:cs="Times New Roman"/>
+          <w:sz w:val="21"/>
+          <w:szCs w:val="21"/>
+        </w:rPr>
+        <w:t>Used</w:t>
+      </w:r>
+      <w:r>
+        <w:rPr>
+          <w:rFonts w:cs="Times New Roman"/>
+          <w:sz w:val="21"/>
+          <w:szCs w:val="21"/>
+        </w:rPr>
+        <w:t xml:space="preserve"> systems calls</w:t>
+      </w:r>
+      <w:r>
+        <w:rPr>
+          <w:rFonts w:cs="Times New Roman"/>
+          <w:sz w:val="21"/>
+          <w:szCs w:val="21"/>
+        </w:rPr>
+        <w:t xml:space="preserve"> and other low level features.</w:t>
+      </w:r>
+    </w:p>
+    <w:p>
+      <w:pPr>
+        <w:tabs>
+          <w:tab w:val="left" w:pos="8100"/>
+          <w:tab w:val="left" w:pos="8280"/>
+          <w:tab w:val="left" w:pos="9090"/>
+        </w:tabs>
+        <w:rPr>
+          <w:rFonts w:cs="Times New Roman"/>
+          <w:b/>
+          <w:sz w:val="21"/>
+          <w:szCs w:val="21"/>
+        </w:rPr>
+      </w:pPr>
+    </w:p>
+    <w:p>
+      <w:pPr>
+        <w:tabs>
+          <w:tab w:val="left" w:pos="8100"/>
+          <w:tab w:val="left" w:pos="8280"/>
+          <w:tab w:val="left" w:pos="9090"/>
+        </w:tabs>
+        <w:rPr>
+          <w:rFonts w:cs="Times New Roman"/>
           <w:i/>
-        </w:rPr>
-      </w:pPr>
-      <w:r>
-        <w:rPr>
-          <w:rFonts w:cs="Times New Roman"/>
-        </w:rPr>
-        <w:t>Learned the intricacies of the UI/UX design process.</w:t>
+          <w:sz w:val="21"/>
+          <w:szCs w:val="21"/>
+        </w:rPr>
+      </w:pPr>
+      <w:r>
+        <w:rPr>
+          <w:rFonts w:cs="Times New Roman"/>
+          <w:b/>
+          <w:sz w:val="21"/>
+          <w:szCs w:val="21"/>
+        </w:rPr>
+        <w:t>Brown Maps</w:t>
+      </w:r>
+      <w:r>
+        <w:rPr>
+          <w:rFonts w:cs="Times New Roman"/>
+          <w:i/>
+          <w:sz w:val="21"/>
+          <w:szCs w:val="21"/>
+        </w:rPr>
+        <w:t xml:space="preserve"> </w:t>
+      </w:r>
+      <w:r>
+        <w:rPr>
+          <w:rFonts w:cs="Times New Roman"/>
+          <w:b/>
+          <w:sz w:val="21"/>
+          <w:szCs w:val="21"/>
+        </w:rPr>
+        <w:t>(Introduction to Software Engineering)</w:t>
+      </w:r>
+      <w:r>
+        <w:rPr>
+          <w:rFonts w:cs="Times New Roman"/>
+          <w:i/>
+          <w:sz w:val="21"/>
+          <w:szCs w:val="21"/>
+        </w:rPr>
+        <w:tab/>
+      </w:r>
+      <w:r>
+        <w:rPr>
+          <w:rFonts w:cs="Times New Roman"/>
+          <w:i/>
+          <w:sz w:val="21"/>
+          <w:szCs w:val="21"/>
+        </w:rPr>
+        <w:tab/>
+      </w:r>
+      <w:r>
+        <w:rPr>
+          <w:rFonts w:cs="Times New Roman"/>
+          <w:i/>
+          <w:sz w:val="21"/>
+          <w:szCs w:val="21"/>
+        </w:rPr>
+        <w:t xml:space="preserve">   </w:t>
+      </w:r>
+      <w:r>
+        <w:rPr>
+          <w:rFonts w:cs="Times New Roman"/>
+          <w:i/>
+          <w:sz w:val="21"/>
+          <w:szCs w:val="21"/>
+        </w:rPr>
+        <w:tab/>
+      </w:r>
+      <w:r>
+        <w:rPr>
+          <w:rFonts w:cs="Times New Roman"/>
+          <w:sz w:val="21"/>
+          <w:szCs w:val="21"/>
+        </w:rPr>
+        <w:t>April 2016</w:t>
       </w:r>
     </w:p>
     <w:p>
@@ -662,81 +886,385 @@
         <w:pStyle w:val="ListParagraph"/>
         <w:numPr>
           <w:ilvl w:val="0"/>
-          <w:numId w:val="4"/>
+          <w:numId w:val="9"/>
         </w:numPr>
         <w:tabs>
-          <w:tab w:val="left" w:pos="8370"/>
+          <w:tab w:val="left" w:pos="360"/>
+          <w:tab w:val="left" w:pos="8100"/>
+          <w:tab w:val="left" w:pos="8280"/>
         </w:tabs>
         <w:rPr>
           <w:rFonts w:cs="Times New Roman"/>
           <w:i/>
-        </w:rPr>
-      </w:pPr>
-      <w:r>
-        <w:rPr>
-          <w:rFonts w:cs="Times New Roman"/>
-        </w:rPr>
-        <w:t>Worked in a small team to fully design an educational website.</w:t>
-      </w:r>
-    </w:p>
-    <w:p>
-      <w:pPr>
-        <w:rPr>
-          <w:rFonts w:ascii="Consolas" w:hAnsi="Consolas"/>
-          <w:sz w:val="28"/>
-          <w:szCs w:val="28"/>
-        </w:rPr>
-      </w:pPr>
-    </w:p>
-    <w:p>
-      <w:pPr>
-        <w:rPr>
-          <w:rFonts w:cs="Times New Roman"/>
-          <w:b/>
+          <w:sz w:val="21"/>
+          <w:szCs w:val="21"/>
+        </w:rPr>
+      </w:pPr>
+      <w:r>
+        <w:rPr>
+          <w:rFonts w:cs="Times New Roman"/>
+          <w:sz w:val="21"/>
+          <w:szCs w:val="21"/>
+        </w:rPr>
+        <w:t xml:space="preserve">Wrote backend code for finding directions and </w:t>
+      </w:r>
+      <w:proofErr w:type="spellStart"/>
+      <w:r>
+        <w:rPr>
+          <w:rFonts w:cs="Times New Roman"/>
+          <w:sz w:val="21"/>
+          <w:szCs w:val="21"/>
+        </w:rPr>
+        <w:t>autocorrection</w:t>
+      </w:r>
+      <w:proofErr w:type="spellEnd"/>
+      <w:r>
+        <w:rPr>
+          <w:rFonts w:cs="Times New Roman"/>
+          <w:sz w:val="21"/>
+          <w:szCs w:val="21"/>
+        </w:rPr>
+        <w:t>.</w:t>
+      </w:r>
+    </w:p>
+    <w:p>
+      <w:pPr>
+        <w:pStyle w:val="ListParagraph"/>
+        <w:numPr>
+          <w:ilvl w:val="0"/>
+          <w:numId w:val="9"/>
+        </w:numPr>
+        <w:tabs>
+          <w:tab w:val="left" w:pos="360"/>
+          <w:tab w:val="left" w:pos="8100"/>
+          <w:tab w:val="left" w:pos="8280"/>
+        </w:tabs>
+        <w:rPr>
+          <w:rFonts w:cs="Times New Roman"/>
           <w:i/>
-          <w:u w:val="single"/>
-        </w:rPr>
-      </w:pPr>
-      <w:r>
-        <w:rPr>
-          <w:rFonts w:cs="Times New Roman"/>
-          <w:b/>
-          <w:i/>
-          <w:u w:val="single"/>
-        </w:rPr>
-        <w:t>Personal</w:t>
+          <w:sz w:val="21"/>
+          <w:szCs w:val="21"/>
+        </w:rPr>
+      </w:pPr>
+      <w:r>
+        <w:rPr>
+          <w:rFonts w:cs="Times New Roman"/>
+          <w:sz w:val="21"/>
+          <w:szCs w:val="21"/>
+        </w:rPr>
+        <w:t xml:space="preserve">Visualized </w:t>
+      </w:r>
+      <w:proofErr w:type="spellStart"/>
+      <w:r>
+        <w:rPr>
+          <w:rFonts w:cs="Times New Roman"/>
+          <w:sz w:val="21"/>
+          <w:szCs w:val="21"/>
+        </w:rPr>
+        <w:t>sqlite</w:t>
+      </w:r>
+      <w:proofErr w:type="spellEnd"/>
+      <w:r>
+        <w:rPr>
+          <w:rFonts w:cs="Times New Roman"/>
+          <w:sz w:val="21"/>
+          <w:szCs w:val="21"/>
+        </w:rPr>
+        <w:t xml:space="preserve"> database </w:t>
+      </w:r>
+      <w:r>
+        <w:rPr>
+          <w:rFonts w:cs="Times New Roman"/>
+          <w:sz w:val="21"/>
+          <w:szCs w:val="21"/>
+        </w:rPr>
+        <w:t xml:space="preserve">into a scrollable map </w:t>
+      </w:r>
+      <w:r>
+        <w:rPr>
+          <w:rFonts w:cs="Times New Roman"/>
+          <w:sz w:val="21"/>
+          <w:szCs w:val="21"/>
+        </w:rPr>
+        <w:t>using HTML Canvas.</w:t>
       </w:r>
     </w:p>
     <w:p>
       <w:pPr>
         <w:tabs>
           <w:tab w:val="left" w:pos="8280"/>
+          <w:tab w:val="left" w:pos="9000"/>
+          <w:tab w:val="left" w:pos="9180"/>
+          <w:tab w:val="left" w:pos="9360"/>
         </w:tabs>
         <w:rPr>
           <w:rFonts w:cs="Times New Roman"/>
+          <w:b/>
+          <w:sz w:val="21"/>
+          <w:szCs w:val="21"/>
+        </w:rPr>
+      </w:pPr>
+    </w:p>
+    <w:p>
+      <w:pPr>
+        <w:tabs>
+          <w:tab w:val="left" w:pos="8280"/>
+          <w:tab w:val="left" w:pos="9000"/>
+          <w:tab w:val="left" w:pos="9180"/>
+          <w:tab w:val="left" w:pos="9360"/>
+        </w:tabs>
+        <w:rPr>
+          <w:rFonts w:cs="Times New Roman"/>
+          <w:sz w:val="21"/>
+          <w:szCs w:val="21"/>
+        </w:rPr>
+      </w:pPr>
+      <w:r>
+        <w:rPr>
+          <w:rFonts w:cs="Times New Roman"/>
+          <w:b/>
+          <w:sz w:val="21"/>
+          <w:szCs w:val="21"/>
+        </w:rPr>
+        <w:t xml:space="preserve">Agent32 </w:t>
+      </w:r>
+      <w:r>
+        <w:rPr>
+          <w:rFonts w:cs="Times New Roman"/>
+          <w:b/>
+          <w:sz w:val="21"/>
+          <w:szCs w:val="21"/>
+        </w:rPr>
+        <w:t>(Introduction to Software Engineering)</w:t>
+      </w:r>
+      <w:r>
+        <w:rPr>
+          <w:rFonts w:cs="Times New Roman"/>
+          <w:b/>
+          <w:sz w:val="21"/>
+          <w:szCs w:val="21"/>
+        </w:rPr>
+        <w:tab/>
+      </w:r>
+      <w:r>
+        <w:rPr>
+          <w:rFonts w:cs="Times New Roman"/>
+          <w:b/>
+          <w:sz w:val="21"/>
+          <w:szCs w:val="21"/>
+        </w:rPr>
+        <w:tab/>
+      </w:r>
+      <w:r>
+        <w:rPr>
+          <w:rFonts w:cs="Times New Roman"/>
+          <w:b/>
+          <w:sz w:val="21"/>
+          <w:szCs w:val="21"/>
+        </w:rPr>
+        <w:tab/>
+      </w:r>
+      <w:r>
+        <w:rPr>
+          <w:rFonts w:cs="Times New Roman"/>
+          <w:sz w:val="21"/>
+          <w:szCs w:val="21"/>
+        </w:rPr>
+        <w:t>May 2016</w:t>
+      </w:r>
+    </w:p>
+    <w:p>
+      <w:pPr>
+        <w:pStyle w:val="ListParagraph"/>
+        <w:numPr>
+          <w:ilvl w:val="0"/>
+          <w:numId w:val="10"/>
+        </w:numPr>
+        <w:tabs>
+          <w:tab w:val="left" w:pos="8280"/>
+          <w:tab w:val="left" w:pos="9000"/>
+          <w:tab w:val="left" w:pos="9180"/>
+          <w:tab w:val="left" w:pos="9360"/>
+        </w:tabs>
+        <w:rPr>
+          <w:rFonts w:cs="Times New Roman"/>
+          <w:b/>
+          <w:sz w:val="21"/>
+          <w:szCs w:val="21"/>
+        </w:rPr>
+      </w:pPr>
+      <w:r>
+        <w:rPr>
+          <w:rFonts w:cs="Times New Roman"/>
+          <w:sz w:val="21"/>
+          <w:szCs w:val="21"/>
+        </w:rPr>
+        <w:t>Designed and coded user interface</w:t>
+      </w:r>
+      <w:r>
+        <w:rPr>
+          <w:rFonts w:cs="Times New Roman"/>
+          <w:b/>
+          <w:sz w:val="21"/>
+          <w:szCs w:val="21"/>
+        </w:rPr>
+        <w:t xml:space="preserve"> </w:t>
+      </w:r>
+      <w:r>
+        <w:rPr>
+          <w:rFonts w:cs="Times New Roman"/>
+          <w:sz w:val="21"/>
+          <w:szCs w:val="21"/>
+        </w:rPr>
+        <w:t>(title, lobby, game)</w:t>
+      </w:r>
+      <w:r>
+        <w:rPr>
+          <w:rFonts w:cs="Times New Roman"/>
+          <w:b/>
+          <w:sz w:val="21"/>
+          <w:szCs w:val="21"/>
+        </w:rPr>
+        <w:t xml:space="preserve"> </w:t>
+      </w:r>
+      <w:r>
+        <w:rPr>
+          <w:rFonts w:cs="Times New Roman"/>
+          <w:sz w:val="21"/>
+          <w:szCs w:val="21"/>
+        </w:rPr>
+        <w:t>with HTML, CSS, and JS.</w:t>
+      </w:r>
+    </w:p>
+    <w:p>
+      <w:pPr>
+        <w:pStyle w:val="ListParagraph"/>
+        <w:numPr>
+          <w:ilvl w:val="0"/>
+          <w:numId w:val="10"/>
+        </w:numPr>
+        <w:tabs>
+          <w:tab w:val="left" w:pos="8280"/>
+          <w:tab w:val="left" w:pos="9000"/>
+          <w:tab w:val="left" w:pos="9180"/>
+          <w:tab w:val="left" w:pos="9360"/>
+        </w:tabs>
+        <w:rPr>
+          <w:rFonts w:cs="Times New Roman"/>
+          <w:b/>
+          <w:sz w:val="21"/>
+          <w:szCs w:val="21"/>
+        </w:rPr>
+      </w:pPr>
+      <w:r>
+        <w:rPr>
+          <w:rFonts w:cs="Times New Roman"/>
+          <w:sz w:val="21"/>
+          <w:szCs w:val="21"/>
+        </w:rPr>
+        <w:t>Worked with Google Maps API</w:t>
+      </w:r>
+    </w:p>
+    <w:p>
+      <w:pPr>
+        <w:tabs>
+          <w:tab w:val="left" w:pos="8280"/>
+          <w:tab w:val="left" w:pos="9000"/>
+          <w:tab w:val="left" w:pos="9180"/>
+          <w:tab w:val="left" w:pos="9360"/>
+        </w:tabs>
+        <w:rPr>
+          <w:rFonts w:cs="Times New Roman"/>
+          <w:b/>
+          <w:sz w:val="21"/>
+          <w:szCs w:val="21"/>
+        </w:rPr>
+      </w:pPr>
+    </w:p>
+    <w:p>
+      <w:pPr>
+        <w:tabs>
+          <w:tab w:val="left" w:pos="8280"/>
+          <w:tab w:val="left" w:pos="9000"/>
+          <w:tab w:val="left" w:pos="9180"/>
+          <w:tab w:val="left" w:pos="9360"/>
+        </w:tabs>
+        <w:rPr>
+          <w:rFonts w:cs="Times New Roman"/>
           <w:i/>
-        </w:rPr>
-      </w:pPr>
+          <w:sz w:val="21"/>
+          <w:szCs w:val="21"/>
+        </w:rPr>
+      </w:pPr>
+      <w:r>
+        <w:rPr>
+          <w:rFonts w:cs="Times New Roman"/>
+          <w:b/>
+          <w:sz w:val="21"/>
+          <w:szCs w:val="21"/>
+        </w:rPr>
+        <w:t>To the New World</w:t>
+      </w:r>
+      <w:r>
+        <w:rPr>
+          <w:rFonts w:cs="Times New Roman"/>
+          <w:b/>
+          <w:sz w:val="21"/>
+          <w:szCs w:val="21"/>
+        </w:rPr>
+        <w:t xml:space="preserve"> </w:t>
+      </w:r>
+      <w:r>
+        <w:rPr>
+          <w:rFonts w:cs="Times New Roman"/>
+          <w:b/>
+          <w:sz w:val="21"/>
+          <w:szCs w:val="21"/>
+        </w:rPr>
+        <w:t>(Personal Project)</w:t>
+      </w:r>
       <w:r>
         <w:rPr>
           <w:rFonts w:cs="Times New Roman"/>
           <w:i/>
-        </w:rPr>
-        <w:t>To the New World</w:t>
+          <w:sz w:val="21"/>
+          <w:szCs w:val="21"/>
+        </w:rPr>
+        <w:tab/>
       </w:r>
       <w:r>
         <w:rPr>
           <w:rFonts w:cs="Times New Roman"/>
           <w:i/>
-        </w:rPr>
-        <w:t xml:space="preserve"> </w:t>
+          <w:sz w:val="21"/>
+          <w:szCs w:val="21"/>
+        </w:rPr>
+        <w:t xml:space="preserve">    </w:t>
       </w:r>
       <w:r>
         <w:rPr>
           <w:rFonts w:cs="Times New Roman"/>
           <w:i/>
+          <w:sz w:val="21"/>
+          <w:szCs w:val="21"/>
         </w:rPr>
         <w:tab/>
+      </w:r>
+      <w:r>
+        <w:rPr>
+          <w:rFonts w:cs="Times New Roman"/>
+          <w:i/>
+          <w:sz w:val="21"/>
+          <w:szCs w:val="21"/>
+        </w:rPr>
+        <w:tab/>
+      </w:r>
+      <w:r>
+        <w:rPr>
+          <w:rFonts w:cs="Times New Roman"/>
+          <w:sz w:val="21"/>
+          <w:szCs w:val="21"/>
+        </w:rPr>
         <w:t>June 2016</w:t>
       </w:r>
     </w:p>
@@ -749,13 +1277,51 @@
         </w:numPr>
         <w:rPr>
           <w:rFonts w:cs="Times New Roman"/>
-        </w:rPr>
-      </w:pPr>
-      <w:r>
-        <w:rPr>
-          <w:rFonts w:cs="Times New Roman"/>
-        </w:rPr>
-        <w:t>Built on skills from CS32 to explore software as a creative engine.</w:t>
+          <w:sz w:val="21"/>
+          <w:szCs w:val="21"/>
+        </w:rPr>
+      </w:pPr>
+      <w:r>
+        <w:rPr>
+          <w:rFonts w:cs="Times New Roman"/>
+          <w:sz w:val="21"/>
+          <w:szCs w:val="21"/>
+        </w:rPr>
+        <w:t>Worked</w:t>
+      </w:r>
+      <w:r>
+        <w:rPr>
+          <w:rFonts w:cs="Times New Roman"/>
+          <w:sz w:val="21"/>
+          <w:szCs w:val="21"/>
+        </w:rPr>
+        <w:t xml:space="preserve"> </w:t>
+      </w:r>
+      <w:r>
+        <w:rPr>
+          <w:rFonts w:cs="Times New Roman"/>
+          <w:sz w:val="21"/>
+          <w:szCs w:val="21"/>
+        </w:rPr>
+        <w:t xml:space="preserve">with </w:t>
+      </w:r>
+      <w:proofErr w:type="spellStart"/>
+      <w:r>
+        <w:rPr>
+          <w:rFonts w:cs="Times New Roman"/>
+          <w:sz w:val="21"/>
+          <w:szCs w:val="21"/>
+        </w:rPr>
+        <w:t>PostGreSQL</w:t>
+      </w:r>
+      <w:proofErr w:type="spellEnd"/>
+      <w:r>
+        <w:rPr>
+          <w:rFonts w:cs="Times New Roman"/>
+          <w:sz w:val="21"/>
+          <w:szCs w:val="21"/>
+        </w:rPr>
+        <w:t xml:space="preserve"> </w:t>
       </w:r>
     </w:p>
     <w:p>
@@ -767,143 +1333,204 @@
         </w:numPr>
         <w:rPr>
           <w:rFonts w:cs="Times New Roman"/>
-        </w:rPr>
-      </w:pPr>
-      <w:r>
-        <w:rPr>
-          <w:rFonts w:cs="Times New Roman"/>
-        </w:rPr>
-        <w:t>Explo</w:t>
-      </w:r>
-      <w:r>
-        <w:rPr>
-          <w:rFonts w:cs="Times New Roman"/>
-        </w:rPr>
-        <w:t>red JS libraries (</w:t>
+          <w:sz w:val="21"/>
+          <w:szCs w:val="21"/>
+        </w:rPr>
+      </w:pPr>
+      <w:r>
+        <w:rPr>
+          <w:rFonts w:cs="Times New Roman"/>
+          <w:sz w:val="21"/>
+          <w:szCs w:val="21"/>
+        </w:rPr>
+        <w:t xml:space="preserve">Configured application for </w:t>
       </w:r>
       <w:proofErr w:type="spellStart"/>
       <w:r>
         <w:rPr>
           <w:rFonts w:cs="Times New Roman"/>
+          <w:sz w:val="21"/>
+          <w:szCs w:val="21"/>
+        </w:rPr>
+        <w:t>Heroku</w:t>
+      </w:r>
+      <w:proofErr w:type="spellEnd"/>
+      <w:r>
+        <w:rPr>
+          <w:rFonts w:cs="Times New Roman"/>
+          <w:sz w:val="21"/>
+          <w:szCs w:val="21"/>
+        </w:rPr>
+        <w:t xml:space="preserve"> deployment</w:t>
+      </w:r>
+    </w:p>
+    <w:p>
+      <w:pPr>
+        <w:pStyle w:val="ListParagraph"/>
+        <w:numPr>
+          <w:ilvl w:val="0"/>
+          <w:numId w:val="5"/>
+        </w:numPr>
+        <w:rPr>
+          <w:rFonts w:cs="Times New Roman"/>
+          <w:sz w:val="21"/>
+          <w:szCs w:val="21"/>
+        </w:rPr>
+      </w:pPr>
+      <w:r>
+        <w:rPr>
+          <w:rFonts w:cs="Times New Roman"/>
+          <w:sz w:val="21"/>
+          <w:szCs w:val="21"/>
+        </w:rPr>
+        <w:t xml:space="preserve">Developed real time frontend with Ajax and </w:t>
+      </w:r>
+      <w:proofErr w:type="spellStart"/>
+      <w:r>
+        <w:rPr>
+          <w:rFonts w:cs="Times New Roman"/>
+          <w:sz w:val="21"/>
+          <w:szCs w:val="21"/>
+        </w:rPr>
+        <w:t>jQuery</w:t>
+      </w:r>
+      <w:proofErr w:type="spellEnd"/>
+    </w:p>
+    <w:p>
+      <w:pPr>
+        <w:pStyle w:val="ListParagraph"/>
+        <w:numPr>
+          <w:ilvl w:val="0"/>
+          <w:numId w:val="5"/>
+        </w:numPr>
+        <w:rPr>
+          <w:rFonts w:cs="Times New Roman"/>
+          <w:sz w:val="21"/>
+          <w:szCs w:val="21"/>
+        </w:rPr>
+      </w:pPr>
+      <w:r>
+        <w:rPr>
+          <w:rFonts w:cs="Times New Roman"/>
+          <w:sz w:val="21"/>
+          <w:szCs w:val="21"/>
+        </w:rPr>
+        <w:t xml:space="preserve">Enhanced HTML Canvas visualization with </w:t>
+      </w:r>
+      <w:proofErr w:type="spellStart"/>
+      <w:r>
+        <w:rPr>
+          <w:rFonts w:cs="Times New Roman"/>
+          <w:sz w:val="21"/>
+          <w:szCs w:val="21"/>
         </w:rPr>
         <w:t>CreateJS</w:t>
       </w:r>
       <w:proofErr w:type="spellEnd"/>
-      <w:r>
-        <w:rPr>
-          <w:rFonts w:cs="Times New Roman"/>
-        </w:rPr>
-        <w:t xml:space="preserve">), working </w:t>
-      </w:r>
-      <w:r>
-        <w:rPr>
-          <w:rFonts w:cs="Times New Roman"/>
-        </w:rPr>
-        <w:t xml:space="preserve">with </w:t>
+    </w:p>
+    <w:p>
+      <w:pPr>
+        <w:rPr>
+          <w:rFonts w:cs="Times New Roman"/>
+          <w:sz w:val="21"/>
+          <w:szCs w:val="21"/>
+        </w:rPr>
+      </w:pPr>
+    </w:p>
+    <w:p>
+      <w:pPr>
+        <w:tabs>
+          <w:tab w:val="left" w:pos="8820"/>
+        </w:tabs>
+        <w:rPr>
+          <w:rFonts w:cs="Times New Roman"/>
+          <w:i/>
+          <w:sz w:val="21"/>
+          <w:szCs w:val="21"/>
+        </w:rPr>
+      </w:pPr>
+      <w:r>
+        <w:rPr>
+          <w:rFonts w:cs="Times New Roman"/>
+          <w:b/>
+          <w:sz w:val="21"/>
+          <w:szCs w:val="21"/>
+        </w:rPr>
+        <w:t>Rubber Mallet (</w:t>
       </w:r>
       <w:proofErr w:type="spellStart"/>
       <w:r>
         <w:rPr>
           <w:rFonts w:cs="Times New Roman"/>
-        </w:rPr>
-        <w:t>PostGreSQL</w:t>
+          <w:b/>
+          <w:sz w:val="21"/>
+          <w:szCs w:val="21"/>
+        </w:rPr>
+        <w:t>Bridgehacs</w:t>
       </w:r>
       <w:proofErr w:type="spellEnd"/>
       <w:r>
         <w:rPr>
           <w:rFonts w:cs="Times New Roman"/>
-        </w:rPr>
-        <w:t xml:space="preserve">, </w:t>
-      </w:r>
-      <w:r>
-        <w:rPr>
-          <w:rFonts w:cs="Times New Roman"/>
-        </w:rPr>
-        <w:t xml:space="preserve">and </w:t>
+          <w:b/>
+          <w:sz w:val="21"/>
+          <w:szCs w:val="21"/>
+        </w:rPr>
+        <w:t xml:space="preserve"> </w:t>
       </w:r>
       <w:proofErr w:type="spellStart"/>
       <w:r>
         <w:rPr>
           <w:rFonts w:cs="Times New Roman"/>
-        </w:rPr>
-        <w:t>Heroku</w:t>
+          <w:b/>
+          <w:sz w:val="21"/>
+          <w:szCs w:val="21"/>
+        </w:rPr>
+        <w:t>Hackathon</w:t>
       </w:r>
       <w:proofErr w:type="spellEnd"/>
       <w:r>
         <w:rPr>
           <w:rFonts w:cs="Times New Roman"/>
-        </w:rPr>
-        <w:t xml:space="preserve"> deployment.</w:t>
-      </w:r>
-    </w:p>
-    <w:p>
-      <w:pPr>
-        <w:rPr>
-          <w:rFonts w:cs="Times New Roman"/>
-        </w:rPr>
-      </w:pPr>
-    </w:p>
-    <w:p>
-      <w:pPr>
-        <w:tabs>
-          <w:tab w:val="left" w:pos="8100"/>
-        </w:tabs>
-        <w:rPr>
-          <w:rFonts w:cs="Times New Roman"/>
-        </w:rPr>
-      </w:pPr>
+          <w:b/>
+          <w:sz w:val="21"/>
+          <w:szCs w:val="21"/>
+        </w:rPr>
+        <w:t>)</w:t>
+      </w:r>
       <w:r>
         <w:rPr>
           <w:rFonts w:cs="Times New Roman"/>
           <w:i/>
-        </w:rPr>
-        <w:t>Rubber Mallet (</w:t>
-      </w:r>
-      <w:proofErr w:type="spellStart"/>
+          <w:sz w:val="21"/>
+          <w:szCs w:val="21"/>
+        </w:rPr>
+        <w:t xml:space="preserve"> </w:t>
+      </w:r>
       <w:r>
         <w:rPr>
           <w:rFonts w:cs="Times New Roman"/>
           <w:i/>
-        </w:rPr>
-        <w:t>Bridgehacs</w:t>
-      </w:r>
-      <w:proofErr w:type="spellEnd"/>
+          <w:sz w:val="21"/>
+          <w:szCs w:val="21"/>
+        </w:rPr>
+        <w:tab/>
+      </w:r>
       <w:r>
         <w:rPr>
           <w:rFonts w:cs="Times New Roman"/>
           <w:i/>
-        </w:rPr>
-        <w:t xml:space="preserve"> </w:t>
-      </w:r>
-      <w:proofErr w:type="spellStart"/>
-      <w:r>
-        <w:rPr>
-          <w:rFonts w:cs="Times New Roman"/>
-          <w:i/>
-        </w:rPr>
-        <w:t>Hackathon</w:t>
-      </w:r>
-      <w:proofErr w:type="spellEnd"/>
-      <w:r>
-        <w:rPr>
-          <w:rFonts w:cs="Times New Roman"/>
-          <w:i/>
-        </w:rPr>
-        <w:t>)</w:t>
-      </w:r>
-      <w:r>
-        <w:rPr>
-          <w:rFonts w:cs="Times New Roman"/>
-          <w:i/>
-        </w:rPr>
-        <w:t xml:space="preserve"> </w:t>
-      </w:r>
-      <w:r>
-        <w:rPr>
-          <w:rFonts w:cs="Times New Roman"/>
-          <w:i/>
-        </w:rPr>
-        <w:tab/>
+          <w:sz w:val="21"/>
+          <w:szCs w:val="21"/>
+        </w:rPr>
+        <w:t xml:space="preserve">   </w:t>
+      </w:r>
+      <w:r>
+        <w:rPr>
+          <w:rFonts w:cs="Times New Roman"/>
+          <w:sz w:val="21"/>
+          <w:szCs w:val="21"/>
+        </w:rPr>
         <w:t>August 2016</w:t>
       </w:r>
     </w:p>
@@ -919,13 +1546,17 @@
         </w:tabs>
         <w:rPr>
           <w:rFonts w:cs="Times New Roman"/>
-        </w:rPr>
-      </w:pPr>
-      <w:r>
-        <w:rPr>
-          <w:rFonts w:cs="Times New Roman"/>
-        </w:rPr>
-        <w:t>Implemented MALLET machine learning package in a pair team.</w:t>
+          <w:sz w:val="21"/>
+          <w:szCs w:val="21"/>
+        </w:rPr>
+      </w:pPr>
+      <w:r>
+        <w:rPr>
+          <w:rFonts w:cs="Times New Roman"/>
+          <w:sz w:val="21"/>
+          <w:szCs w:val="21"/>
+        </w:rPr>
+        <w:t>Project coded overnight in under 18 hours.</w:t>
       </w:r>
     </w:p>
     <w:p>
@@ -940,22 +1571,53 @@
         </w:tabs>
         <w:rPr>
           <w:rFonts w:cs="Times New Roman"/>
-        </w:rPr>
-      </w:pPr>
-      <w:r>
-        <w:rPr>
-          <w:rFonts w:cs="Times New Roman"/>
-        </w:rPr>
-        <w:t>Handled front end website interface development, all in under 18 hours.</w:t>
-      </w:r>
-    </w:p>
-    <w:p>
-      <w:pPr>
+          <w:sz w:val="21"/>
+          <w:szCs w:val="21"/>
+        </w:rPr>
+      </w:pPr>
+      <w:r>
+        <w:rPr>
+          <w:rFonts w:cs="Times New Roman"/>
+          <w:sz w:val="21"/>
+          <w:szCs w:val="21"/>
+        </w:rPr>
+        <w:t>Implemented MALLET package</w:t>
+      </w:r>
+    </w:p>
+    <w:p>
+      <w:pPr>
+        <w:pStyle w:val="ListParagraph"/>
+        <w:numPr>
+          <w:ilvl w:val="0"/>
+          <w:numId w:val="6"/>
+        </w:numPr>
         <w:tabs>
           <w:tab w:val="left" w:pos="8100"/>
         </w:tabs>
         <w:rPr>
           <w:rFonts w:cs="Times New Roman"/>
+          <w:sz w:val="21"/>
+          <w:szCs w:val="21"/>
+        </w:rPr>
+      </w:pPr>
+      <w:r>
+        <w:rPr>
+          <w:rFonts w:cs="Times New Roman"/>
+          <w:sz w:val="21"/>
+          <w:szCs w:val="21"/>
+        </w:rPr>
+        <w:t>Created web interface</w:t>
+      </w:r>
+    </w:p>
+    <w:p>
+      <w:pPr>
+        <w:tabs>
+          <w:tab w:val="left" w:pos="8100"/>
+        </w:tabs>
+        <w:rPr>
+          <w:rFonts w:cs="Times New Roman"/>
+          <w:sz w:val="21"/>
+          <w:szCs w:val="21"/>
         </w:rPr>
       </w:pPr>
     </w:p>
@@ -963,23 +1625,66 @@
       <w:pPr>
         <w:tabs>
           <w:tab w:val="left" w:pos="7560"/>
+          <w:tab w:val="left" w:pos="8460"/>
         </w:tabs>
         <w:rPr>
           <w:rFonts w:cs="Times New Roman"/>
           <w:i/>
-        </w:rPr>
-      </w:pPr>
+          <w:sz w:val="21"/>
+          <w:szCs w:val="21"/>
+        </w:rPr>
+      </w:pPr>
+      <w:r>
+        <w:rPr>
+          <w:rFonts w:cs="Times New Roman"/>
+          <w:b/>
+          <w:sz w:val="21"/>
+          <w:szCs w:val="21"/>
+        </w:rPr>
+        <w:t>CCCRI</w:t>
+      </w:r>
+      <w:r>
+        <w:rPr>
+          <w:rFonts w:cs="Times New Roman"/>
+          <w:b/>
+          <w:sz w:val="21"/>
+          <w:szCs w:val="21"/>
+        </w:rPr>
+        <w:t xml:space="preserve"> </w:t>
+      </w:r>
+      <w:r>
+        <w:rPr>
+          <w:rFonts w:cs="Times New Roman"/>
+          <w:b/>
+          <w:sz w:val="21"/>
+          <w:szCs w:val="21"/>
+        </w:rPr>
+        <w:t>Website</w:t>
+      </w:r>
       <w:r>
         <w:rPr>
           <w:rFonts w:cs="Times New Roman"/>
           <w:i/>
-        </w:rPr>
-        <w:t xml:space="preserve">Volunteer Web Developer (CCCRI) </w:t>
+          <w:sz w:val="21"/>
+          <w:szCs w:val="21"/>
+        </w:rPr>
+        <w:t xml:space="preserve"> </w:t>
+      </w:r>
+      <w:r>
+        <w:rPr>
+          <w:rFonts w:cs="Times New Roman"/>
+          <w:b/>
+          <w:sz w:val="21"/>
+          <w:szCs w:val="21"/>
+        </w:rPr>
+        <w:t>(Volunteer)</w:t>
       </w:r>
       <w:r>
         <w:rPr>
           <w:rFonts w:cs="Times New Roman"/>
           <w:i/>
+          <w:sz w:val="21"/>
+          <w:szCs w:val="21"/>
         </w:rPr>
         <w:tab/>
       </w:r>
@@ -987,6 +1692,25 @@
         <w:rPr>
           <w:rFonts w:cs="Times New Roman"/>
           <w:i/>
+          <w:sz w:val="21"/>
+          <w:szCs w:val="21"/>
+        </w:rPr>
+        <w:t xml:space="preserve">     </w:t>
+      </w:r>
+      <w:r>
+        <w:rPr>
+          <w:rFonts w:cs="Times New Roman"/>
+          <w:i/>
+          <w:sz w:val="21"/>
+          <w:szCs w:val="21"/>
+        </w:rPr>
+        <w:tab/>
+      </w:r>
+      <w:r>
+        <w:rPr>
+          <w:rFonts w:cs="Times New Roman"/>
+          <w:sz w:val="21"/>
+          <w:szCs w:val="21"/>
         </w:rPr>
         <w:t>July 2016-Present</w:t>
       </w:r>
@@ -1003,39 +1727,40 @@
         </w:tabs>
         <w:rPr>
           <w:rFonts w:cs="Times New Roman"/>
-        </w:rPr>
-      </w:pPr>
-      <w:r>
-        <w:rPr>
-          <w:rFonts w:cs="Times New Roman"/>
-        </w:rPr>
-        <w:t>Working on redesigning and deploying new church website.</w:t>
-      </w:r>
-    </w:p>
-    <w:p>
-      <w:pPr>
-        <w:pStyle w:val="ListParagraph"/>
-        <w:numPr>
-          <w:ilvl w:val="0"/>
-          <w:numId w:val="7"/>
-        </w:numPr>
-        <w:tabs>
-          <w:tab w:val="left" w:pos="7560"/>
-        </w:tabs>
-        <w:rPr>
-          <w:rFonts w:cs="Times New Roman"/>
-        </w:rPr>
-      </w:pPr>
-      <w:r>
-        <w:rPr>
-          <w:rFonts w:cs="Times New Roman"/>
-        </w:rPr>
-        <w:t xml:space="preserve">Learning </w:t>
+          <w:sz w:val="21"/>
+          <w:szCs w:val="21"/>
+        </w:rPr>
+      </w:pPr>
+      <w:r>
+        <w:rPr>
+          <w:rFonts w:cs="Times New Roman"/>
+          <w:sz w:val="21"/>
+          <w:szCs w:val="21"/>
+        </w:rPr>
+        <w:t>D</w:t>
+      </w:r>
+      <w:r>
+        <w:rPr>
+          <w:rFonts w:cs="Times New Roman"/>
+          <w:sz w:val="21"/>
+          <w:szCs w:val="21"/>
+        </w:rPr>
+        <w:t>eveloping new church website using</w:t>
+      </w:r>
+      <w:r>
+        <w:rPr>
+          <w:rFonts w:cs="Times New Roman"/>
+          <w:sz w:val="21"/>
+          <w:szCs w:val="21"/>
+        </w:rPr>
+        <w:t xml:space="preserve"> </w:t>
       </w:r>
       <w:proofErr w:type="spellStart"/>
       <w:r>
         <w:rPr>
           <w:rFonts w:cs="Times New Roman"/>
+          <w:sz w:val="21"/>
+          <w:szCs w:val="21"/>
         </w:rPr>
         <w:t>php</w:t>
       </w:r>
@@ -1043,6 +1768,8 @@
       <w:r>
         <w:rPr>
           <w:rFonts w:cs="Times New Roman"/>
+          <w:sz w:val="21"/>
+          <w:szCs w:val="21"/>
         </w:rPr>
         <w:t xml:space="preserve"> and </w:t>
       </w:r>
@@ -1050,6 +1777,8 @@
       <w:r>
         <w:rPr>
           <w:rFonts w:cs="Times New Roman"/>
+          <w:sz w:val="21"/>
+          <w:szCs w:val="21"/>
         </w:rPr>
         <w:t>wordpress</w:t>
       </w:r>
@@ -1057,6 +1786,8 @@
       <w:r>
         <w:rPr>
           <w:rFonts w:cs="Times New Roman"/>
+          <w:sz w:val="21"/>
+          <w:szCs w:val="21"/>
         </w:rPr>
         <w:t>.</w:t>
       </w:r>
@@ -1108,50 +1839,97 @@
         </w:tabs>
         <w:rPr>
           <w:rFonts w:cs="Times New Roman"/>
-        </w:rPr>
-      </w:pPr>
-      <w:r>
-        <w:rPr>
-          <w:rFonts w:cs="Times New Roman"/>
+          <w:sz w:val="21"/>
+          <w:szCs w:val="21"/>
+        </w:rPr>
+      </w:pPr>
+      <w:r>
+        <w:rPr>
+          <w:rFonts w:cs="Times New Roman"/>
+          <w:sz w:val="21"/>
+          <w:szCs w:val="21"/>
         </w:rPr>
         <w:softHyphen/>
       </w:r>
       <w:r>
         <w:rPr>
           <w:rFonts w:cs="Times New Roman"/>
+          <w:sz w:val="21"/>
+          <w:szCs w:val="21"/>
         </w:rPr>
         <w:softHyphen/>
       </w:r>
       <w:r>
         <w:rPr>
           <w:rFonts w:cs="Times New Roman"/>
+          <w:sz w:val="21"/>
+          <w:szCs w:val="21"/>
         </w:rPr>
         <w:softHyphen/>
+      </w:r>
+      <w:r>
+        <w:rPr>
+          <w:rFonts w:cs="Times New Roman"/>
+          <w:sz w:val="21"/>
+          <w:szCs w:val="21"/>
+        </w:rPr>
+        <w:t xml:space="preserve">CS </w:t>
+      </w:r>
+      <w:r>
+        <w:rPr>
+          <w:rFonts w:cs="Times New Roman"/>
+          <w:sz w:val="21"/>
+          <w:szCs w:val="21"/>
+        </w:rPr>
         <w:t xml:space="preserve">Languages:  </w:t>
       </w:r>
       <w:r>
         <w:rPr>
           <w:rFonts w:cs="Times New Roman"/>
+          <w:sz w:val="21"/>
+          <w:szCs w:val="21"/>
         </w:rPr>
         <w:t xml:space="preserve">(Proficient) </w:t>
       </w:r>
       <w:r>
         <w:rPr>
           <w:rFonts w:cs="Times New Roman"/>
-        </w:rPr>
-        <w:t>Java, C, HTML, CSS, JS</w:t>
-      </w:r>
-      <w:r>
-        <w:rPr>
-          <w:rFonts w:cs="Times New Roman"/>
-        </w:rPr>
-        <w:t>;</w:t>
-      </w:r>
-      <w:r>
-        <w:rPr>
-          <w:rFonts w:cs="Times New Roman"/>
-        </w:rPr>
-        <w:t xml:space="preserve"> (Familiar) Assembly, Python</w:t>
+          <w:sz w:val="21"/>
+          <w:szCs w:val="21"/>
+        </w:rPr>
+        <w:t xml:space="preserve">Java, </w:t>
+      </w:r>
+      <w:r>
+        <w:rPr>
+          <w:rFonts w:cs="Times New Roman"/>
+          <w:sz w:val="21"/>
+          <w:szCs w:val="21"/>
+        </w:rPr>
+        <w:t>HTML, CSS, JS</w:t>
+      </w:r>
+      <w:r>
+        <w:rPr>
+          <w:rFonts w:cs="Times New Roman"/>
+          <w:sz w:val="21"/>
+          <w:szCs w:val="21"/>
+        </w:rPr>
+        <w:t xml:space="preserve">; (Familiar) </w:t>
+      </w:r>
+      <w:r>
+        <w:rPr>
+          <w:rFonts w:cs="Times New Roman"/>
+          <w:sz w:val="21"/>
+          <w:szCs w:val="21"/>
+        </w:rPr>
+        <w:t xml:space="preserve">C, </w:t>
+      </w:r>
+      <w:r>
+        <w:rPr>
+          <w:rFonts w:cs="Times New Roman"/>
+          <w:sz w:val="21"/>
+          <w:szCs w:val="21"/>
+        </w:rPr>
+        <w:t>Assembly, Python</w:t>
       </w:r>
     </w:p>
     <w:p>
@@ -1166,33 +1944,25 @@
         </w:tabs>
         <w:rPr>
           <w:rFonts w:cs="Times New Roman"/>
-        </w:rPr>
-      </w:pPr>
-      <w:r>
-        <w:rPr>
-          <w:rFonts w:cs="Times New Roman"/>
-        </w:rPr>
-        <w:t>C</w:t>
-      </w:r>
-      <w:bookmarkStart w:id="0" w:name="_GoBack"/>
-      <w:bookmarkEnd w:id="0"/>
-      <w:r>
-        <w:rPr>
-          <w:rFonts w:cs="Times New Roman"/>
-        </w:rPr>
-        <w:t>ommunication skills: Writes blog</w:t>
-      </w:r>
-      <w:r>
-        <w:rPr>
-          <w:rFonts w:cs="Times New Roman"/>
-        </w:rPr>
-        <w:t>, small group</w:t>
-      </w:r>
-      <w:r>
-        <w:rPr>
-          <w:rFonts w:cs="Times New Roman"/>
-        </w:rPr>
-        <w:t xml:space="preserve"> leader in college fellowship.</w:t>
+          <w:sz w:val="21"/>
+          <w:szCs w:val="21"/>
+        </w:rPr>
+      </w:pPr>
+      <w:r>
+        <w:rPr>
+          <w:rFonts w:cs="Times New Roman"/>
+          <w:sz w:val="21"/>
+          <w:szCs w:val="21"/>
+        </w:rPr>
+        <w:t>Languages: (Fluent) Mandarin Chinese; (Familiar)</w:t>
+      </w:r>
+      <w:r>
+        <w:rPr>
+          <w:rFonts w:cs="Times New Roman"/>
+          <w:sz w:val="21"/>
+          <w:szCs w:val="21"/>
+        </w:rPr>
+        <w:t xml:space="preserve"> Spanish</w:t>
       </w:r>
     </w:p>
     <w:p>
@@ -1207,19 +1977,180 @@
         </w:tabs>
         <w:rPr>
           <w:rFonts w:cs="Times New Roman"/>
-        </w:rPr>
-      </w:pPr>
-      <w:r>
-        <w:rPr>
-          <w:rFonts w:cs="Times New Roman"/>
-        </w:rPr>
-        <w:t>Fluent in Mandarin Chinese, Basic Spanish</w:t>
+          <w:sz w:val="21"/>
+          <w:szCs w:val="21"/>
+        </w:rPr>
+      </w:pPr>
+      <w:r>
+        <w:rPr>
+          <w:rFonts w:cs="Times New Roman"/>
+          <w:sz w:val="21"/>
+          <w:szCs w:val="21"/>
+        </w:rPr>
+        <w:t xml:space="preserve">Strong </w:t>
+      </w:r>
+      <w:r>
+        <w:rPr>
+          <w:rFonts w:cs="Times New Roman"/>
+          <w:sz w:val="21"/>
+          <w:szCs w:val="21"/>
+        </w:rPr>
+        <w:t xml:space="preserve">Communication skills: </w:t>
+      </w:r>
+      <w:r>
+        <w:rPr>
+          <w:rFonts w:cs="Times New Roman"/>
+          <w:sz w:val="21"/>
+          <w:szCs w:val="21"/>
+        </w:rPr>
+        <w:t xml:space="preserve">Active blogger, significant background in literature and history coursework. </w:t>
+      </w:r>
+    </w:p>
+    <w:p>
+      <w:pPr>
+        <w:pStyle w:val="ListParagraph"/>
+        <w:numPr>
+          <w:ilvl w:val="0"/>
+          <w:numId w:val="8"/>
+        </w:numPr>
+        <w:tabs>
+          <w:tab w:val="left" w:pos="7560"/>
+        </w:tabs>
+        <w:rPr>
+          <w:rFonts w:cs="Times New Roman"/>
+          <w:b/>
+          <w:sz w:val="21"/>
+          <w:szCs w:val="21"/>
+        </w:rPr>
+      </w:pPr>
+      <w:proofErr w:type="spellStart"/>
+      <w:r>
+        <w:rPr>
+          <w:rFonts w:cs="Times New Roman"/>
+          <w:b/>
+          <w:sz w:val="21"/>
+          <w:szCs w:val="21"/>
+        </w:rPr>
+        <w:t>Upperclass</w:t>
+      </w:r>
+      <w:proofErr w:type="spellEnd"/>
+      <w:r>
+        <w:rPr>
+          <w:rFonts w:cs="Times New Roman"/>
+          <w:b/>
+          <w:sz w:val="21"/>
+          <w:szCs w:val="21"/>
+        </w:rPr>
+        <w:t xml:space="preserve"> Men’s</w:t>
+      </w:r>
+      <w:r>
+        <w:rPr>
+          <w:rFonts w:cs="Times New Roman"/>
+          <w:b/>
+          <w:sz w:val="21"/>
+          <w:szCs w:val="21"/>
+        </w:rPr>
+        <w:t xml:space="preserve"> </w:t>
+      </w:r>
+      <w:r>
+        <w:rPr>
+          <w:rFonts w:cs="Times New Roman"/>
+          <w:b/>
+          <w:sz w:val="21"/>
+          <w:szCs w:val="21"/>
+        </w:rPr>
+        <w:t>Small Group Leader;</w:t>
+      </w:r>
+      <w:r>
+        <w:rPr>
+          <w:rFonts w:cs="Times New Roman"/>
+          <w:b/>
+          <w:sz w:val="21"/>
+          <w:szCs w:val="21"/>
+        </w:rPr>
+        <w:t xml:space="preserve"> Praise Team Technician (Reformed University Fellowship) </w:t>
+      </w:r>
+    </w:p>
+    <w:p>
+      <w:pPr>
+        <w:tabs>
+          <w:tab w:val="left" w:pos="720"/>
+          <w:tab w:val="left" w:pos="990"/>
+          <w:tab w:val="left" w:pos="7560"/>
+        </w:tabs>
+        <w:rPr>
+          <w:rFonts w:cs="Times New Roman"/>
+          <w:sz w:val="21"/>
+          <w:szCs w:val="21"/>
+        </w:rPr>
+      </w:pPr>
+      <w:r>
+        <w:rPr>
+          <w:rFonts w:cs="Times New Roman"/>
+          <w:b/>
+          <w:sz w:val="21"/>
+          <w:szCs w:val="21"/>
+        </w:rPr>
+        <w:tab/>
+      </w:r>
+      <w:r>
+        <w:rPr>
+          <w:rFonts w:cs="Times New Roman"/>
+          <w:b/>
+          <w:sz w:val="21"/>
+          <w:szCs w:val="21"/>
+        </w:rPr>
+        <w:tab/>
+        <w:t>-</w:t>
+      </w:r>
+      <w:r>
+        <w:rPr>
+          <w:rFonts w:cs="Times New Roman"/>
+          <w:sz w:val="21"/>
+          <w:szCs w:val="21"/>
+        </w:rPr>
+        <w:t xml:space="preserve">Weekly </w:t>
+      </w:r>
+      <w:r>
+        <w:rPr>
+          <w:rFonts w:cs="Times New Roman"/>
+          <w:sz w:val="21"/>
+          <w:szCs w:val="21"/>
+        </w:rPr>
+        <w:t>discussion meetings and counseling (</w:t>
+      </w:r>
+      <w:r>
+        <w:rPr>
+          <w:rFonts w:cs="Times New Roman"/>
+          <w:sz w:val="21"/>
+          <w:szCs w:val="21"/>
+        </w:rPr>
+        <w:t xml:space="preserve">with </w:t>
+      </w:r>
+      <w:bookmarkStart w:id="0" w:name="_GoBack"/>
+      <w:bookmarkEnd w:id="0"/>
+      <w:r>
+        <w:rPr>
+          <w:rFonts w:cs="Times New Roman"/>
+          <w:sz w:val="21"/>
+          <w:szCs w:val="21"/>
+        </w:rPr>
+        <w:t>15-20 students), Technical work with sound equipment.</w:t>
+      </w:r>
+      <w:r>
+        <w:rPr>
+          <w:rFonts w:cs="Times New Roman"/>
+          <w:b/>
+          <w:sz w:val="21"/>
+          <w:szCs w:val="21"/>
+        </w:rPr>
+        <w:tab/>
       </w:r>
     </w:p>
     <w:sectPr>
       <w:headerReference w:type="default" r:id="rId8"/>
       <w:pgSz w:w="12240" w:h="15840"/>
-      <w:pgMar w:top="1440" w:right="1440" w:bottom="1440" w:left="1440" w:header="720" w:footer="720" w:gutter="0"/>
+      <w:pgMar w:top="1440" w:right="1080" w:bottom="1440" w:left="1080" w:header="720" w:footer="720" w:gutter="0"/>
       <w:cols w:space="720"/>
       <w:noEndnote/>
     </w:sectPr>
@@ -1294,6 +2225,7 @@
       <w:jc w:val="center"/>
       <w:rPr>
         <w:rFonts w:cs="Times New Roman"/>
+        <w:color w:val="000000"/>
       </w:rPr>
     </w:pPr>
     <w:r>
@@ -1316,20 +2248,16 @@
       </w:rPr>
       <w:t xml:space="preserve"> (401) 871-7485 </w:t>
     </w:r>
-    <w:r>
-      <w:rPr>
-        <w:rFonts w:ascii="Wingdings" w:hAnsi="Wingdings"/>
-        <w:color w:val="000000"/>
-      </w:rPr>
-      <w:t></w:t>
-    </w:r>
-    <w:r>
+  </w:p>
+  <w:p>
+    <w:pPr>
+      <w:pStyle w:val="Header"/>
+      <w:spacing w:line="276" w:lineRule="auto"/>
+      <w:jc w:val="center"/>
       <w:rPr>
         <w:rFonts w:cs="Times New Roman"/>
-        <w:color w:val="000000"/>
-      </w:rPr>
-      <w:t xml:space="preserve"> </w:t>
-    </w:r>
+      </w:rPr>
+    </w:pPr>
     <w:hyperlink r:id="rId1" w:history="1">
       <w:r>
         <w:rPr>
@@ -1376,6 +2304,119 @@
 <file path=word/numbering.xml><?xml version="1.0" encoding="utf-8"?>
 <w:numbering xmlns:wpc="http://schemas.microsoft.com/office/word/2010/wordprocessingCanvas" xmlns:mo="http://schemas.microsoft.com/office/mac/office/2008/main" xmlns:mc="http://schemas.openxmlformats.org/markup-compatibility/2006" xmlns:mv="urn:schemas-microsoft-com:mac:vml" xmlns:o="urn:schemas-microsoft-com:office:office" xmlns:r="http://schemas.openxmlformats.org/officeDocument/2006/relationships" xmlns:m="http://schemas.openxmlformats.org/officeDocument/2006/math" xmlns:v="urn:schemas-microsoft-com:vml" xmlns:wp14="http://schemas.microsoft.com/office/word/2010/wordprocessingDrawing" xmlns:wp="http://schemas.openxmlformats.org/drawingml/2006/wordprocessingDrawing" xmlns:w10="urn:schemas-microsoft-com:office:word" xmlns:w="http://schemas.openxmlformats.org/wordprocessingml/2006/main" xmlns:w14="http://schemas.microsoft.com/office/word/2010/wordml" xmlns:wpg="http://schemas.microsoft.com/office/word/2010/wordprocessingGroup" xmlns:wpi="http://schemas.microsoft.com/office/word/2010/wordprocessingInk" xmlns:wne="http://schemas.microsoft.com/office/word/2006/wordml" xmlns:wps="http://schemas.microsoft.com/office/word/2010/wordprocessingShape" mc:Ignorable="w14 wp14">
   <w:abstractNum w:abstractNumId="0">
+    <w:nsid w:val="01EF6D0B"/>
+    <w:multiLevelType w:val="hybridMultilevel"/>
+    <w:tmpl w:val="F6328FB4"/>
+    <w:lvl w:ilvl="0" w:tplc="04090001">
+      <w:start w:val="1"/>
+      <w:numFmt w:val="bullet"/>
+      <w:lvlText w:val=""/>
+      <w:lvlJc w:val="left"/>
+      <w:pPr>
+        <w:ind w:left="720" w:hanging="360"/>
+      </w:pPr>
+      <w:rPr>
+        <w:rFonts w:ascii="Symbol" w:hAnsi="Symbol" w:hint="default"/>
+      </w:rPr>
+    </w:lvl>
+    <w:lvl w:ilvl="1" w:tplc="04090003" w:tentative="1">
+      <w:start w:val="1"/>
+      <w:numFmt w:val="bullet"/>
+      <w:lvlText w:val="o"/>
+      <w:lvlJc w:val="left"/>
+      <w:pPr>
+        <w:ind w:left="1440" w:hanging="360"/>
+      </w:pPr>
+      <w:rPr>
+        <w:rFonts w:ascii="Courier New" w:hAnsi="Courier New" w:hint="default"/>
+      </w:rPr>
+    </w:lvl>
+    <w:lvl w:ilvl="2" w:tplc="04090005" w:tentative="1">
+      <w:start w:val="1"/>
+      <w:numFmt w:val="bullet"/>
+      <w:lvlText w:val=""/>
+      <w:lvlJc w:val="left"/>
+      <w:pPr>
+        <w:ind w:left="2160" w:hanging="360"/>
+      </w:pPr>
+      <w:rPr>
+        <w:rFonts w:ascii="Wingdings" w:hAnsi="Wingdings" w:hint="default"/>
+      </w:rPr>
+    </w:lvl>
+    <w:lvl w:ilvl="3" w:tplc="04090001" w:tentative="1">
+      <w:start w:val="1"/>
+      <w:numFmt w:val="bullet"/>
+      <w:lvlText w:val=""/>
+      <w:lvlJc w:val="left"/>
+      <w:pPr>
+        <w:ind w:left="2880" w:hanging="360"/>
+      </w:pPr>
+      <w:rPr>
+        <w:rFonts w:ascii="Symbol" w:hAnsi="Symbol" w:hint="default"/>
+      </w:rPr>
+    </w:lvl>
+    <w:lvl w:ilvl="4" w:tplc="04090003" w:tentative="1">
+      <w:start w:val="1"/>
+      <w:numFmt w:val="bullet"/>
+      <w:lvlText w:val="o"/>
+      <w:lvlJc w:val="left"/>
+      <w:pPr>
+        <w:ind w:left="3600" w:hanging="360"/>
+      </w:pPr>
+      <w:rPr>
+        <w:rFonts w:ascii="Courier New" w:hAnsi="Courier New" w:hint="default"/>
+      </w:rPr>
+    </w:lvl>
+    <w:lvl w:ilvl="5" w:tplc="04090005" w:tentative="1">
+      <w:start w:val="1"/>
+      <w:numFmt w:val="bullet"/>
+      <w:lvlText w:val=""/>
+      <w:lvlJc w:val="left"/>
+      <w:pPr>
+        <w:ind w:left="4320" w:hanging="360"/>
+      </w:pPr>
+      <w:rPr>
+        <w:rFonts w:ascii="Wingdings" w:hAnsi="Wingdings" w:hint="default"/>
+      </w:rPr>
+    </w:lvl>
+    <w:lvl w:ilvl="6" w:tplc="04090001" w:tentative="1">
+      <w:start w:val="1"/>
+      <w:numFmt w:val="bullet"/>
+      <w:lvlText w:val=""/>
+      <w:lvlJc w:val="left"/>
+      <w:pPr>
+        <w:ind w:left="5040" w:hanging="360"/>
+      </w:pPr>
+      <w:rPr>
+        <w:rFonts w:ascii="Symbol" w:hAnsi="Symbol" w:hint="default"/>
+      </w:rPr>
+    </w:lvl>
+    <w:lvl w:ilvl="7" w:tplc="04090003" w:tentative="1">
+      <w:start w:val="1"/>
+      <w:numFmt w:val="bullet"/>
+      <w:lvlText w:val="o"/>
+      <w:lvlJc w:val="left"/>
+      <w:pPr>
+        <w:ind w:left="5760" w:hanging="360"/>
+      </w:pPr>
+      <w:rPr>
+        <w:rFonts w:ascii="Courier New" w:hAnsi="Courier New" w:hint="default"/>
+      </w:rPr>
+    </w:lvl>
+    <w:lvl w:ilvl="8" w:tplc="04090005" w:tentative="1">
+      <w:start w:val="1"/>
+      <w:numFmt w:val="bullet"/>
+      <w:lvlText w:val=""/>
+      <w:lvlJc w:val="left"/>
+      <w:pPr>
+        <w:ind w:left="6480" w:hanging="360"/>
+      </w:pPr>
+      <w:rPr>
+        <w:rFonts w:ascii="Wingdings" w:hAnsi="Wingdings" w:hint="default"/>
+      </w:rPr>
+    </w:lvl>
+  </w:abstractNum>
+  <w:abstractNum w:abstractNumId="1">
     <w:nsid w:val="1AA90C10"/>
     <w:multiLevelType w:val="hybridMultilevel"/>
     <w:tmpl w:val="D6D8D85C"/>
@@ -1488,7 +2529,7 @@
       </w:rPr>
     </w:lvl>
   </w:abstractNum>
-  <w:abstractNum w:abstractNumId="1">
+  <w:abstractNum w:abstractNumId="2">
     <w:nsid w:val="1D1C70BB"/>
     <w:multiLevelType w:val="hybridMultilevel"/>
     <w:tmpl w:val="31C6CD9C"/>
@@ -1601,7 +2642,7 @@
       </w:rPr>
     </w:lvl>
   </w:abstractNum>
-  <w:abstractNum w:abstractNumId="2">
+  <w:abstractNum w:abstractNumId="3">
     <w:nsid w:val="28CD783C"/>
     <w:multiLevelType w:val="hybridMultilevel"/>
     <w:tmpl w:val="E2464C7A"/>
@@ -1714,7 +2755,120 @@
       </w:rPr>
     </w:lvl>
   </w:abstractNum>
-  <w:abstractNum w:abstractNumId="3">
+  <w:abstractNum w:abstractNumId="4">
+    <w:nsid w:val="29667358"/>
+    <w:multiLevelType w:val="hybridMultilevel"/>
+    <w:tmpl w:val="967A3420"/>
+    <w:lvl w:ilvl="0" w:tplc="04090001">
+      <w:start w:val="1"/>
+      <w:numFmt w:val="bullet"/>
+      <w:lvlText w:val=""/>
+      <w:lvlJc w:val="left"/>
+      <w:pPr>
+        <w:ind w:left="720" w:hanging="360"/>
+      </w:pPr>
+      <w:rPr>
+        <w:rFonts w:ascii="Symbol" w:hAnsi="Symbol" w:hint="default"/>
+      </w:rPr>
+    </w:lvl>
+    <w:lvl w:ilvl="1" w:tplc="04090003" w:tentative="1">
+      <w:start w:val="1"/>
+      <w:numFmt w:val="bullet"/>
+      <w:lvlText w:val="o"/>
+      <w:lvlJc w:val="left"/>
+      <w:pPr>
+        <w:ind w:left="1440" w:hanging="360"/>
+      </w:pPr>
+      <w:rPr>
+        <w:rFonts w:ascii="Courier New" w:hAnsi="Courier New" w:hint="default"/>
+      </w:rPr>
+    </w:lvl>
+    <w:lvl w:ilvl="2" w:tplc="04090005" w:tentative="1">
+      <w:start w:val="1"/>
+      <w:numFmt w:val="bullet"/>
+      <w:lvlText w:val=""/>
+      <w:lvlJc w:val="left"/>
+      <w:pPr>
+        <w:ind w:left="2160" w:hanging="360"/>
+      </w:pPr>
+      <w:rPr>
+        <w:rFonts w:ascii="Wingdings" w:hAnsi="Wingdings" w:hint="default"/>
+      </w:rPr>
+    </w:lvl>
+    <w:lvl w:ilvl="3" w:tplc="04090001" w:tentative="1">
+      <w:start w:val="1"/>
+      <w:numFmt w:val="bullet"/>
+      <w:lvlText w:val=""/>
+      <w:lvlJc w:val="left"/>
+      <w:pPr>
+        <w:ind w:left="2880" w:hanging="360"/>
+      </w:pPr>
+      <w:rPr>
+        <w:rFonts w:ascii="Symbol" w:hAnsi="Symbol" w:hint="default"/>
+      </w:rPr>
+    </w:lvl>
+    <w:lvl w:ilvl="4" w:tplc="04090003" w:tentative="1">
+      <w:start w:val="1"/>
+      <w:numFmt w:val="bullet"/>
+      <w:lvlText w:val="o"/>
+      <w:lvlJc w:val="left"/>
+      <w:pPr>
+        <w:ind w:left="3600" w:hanging="360"/>
+      </w:pPr>
+      <w:rPr>
+        <w:rFonts w:ascii="Courier New" w:hAnsi="Courier New" w:hint="default"/>
+      </w:rPr>
+    </w:lvl>
+    <w:lvl w:ilvl="5" w:tplc="04090005" w:tentative="1">
+      <w:start w:val="1"/>
+      <w:numFmt w:val="bullet"/>
+      <w:lvlText w:val=""/>
+      <w:lvlJc w:val="left"/>
+      <w:pPr>
+        <w:ind w:left="4320" w:hanging="360"/>
+      </w:pPr>
+      <w:rPr>
+        <w:rFonts w:ascii="Wingdings" w:hAnsi="Wingdings" w:hint="default"/>
+      </w:rPr>
+    </w:lvl>
+    <w:lvl w:ilvl="6" w:tplc="04090001" w:tentative="1">
+      <w:start w:val="1"/>
+      <w:numFmt w:val="bullet"/>
+      <w:lvlText w:val=""/>
+      <w:lvlJc w:val="left"/>
+      <w:pPr>
+        <w:ind w:left="5040" w:hanging="360"/>
+      </w:pPr>
+      <w:rPr>
+        <w:rFonts w:ascii="Symbol" w:hAnsi="Symbol" w:hint="default"/>
+      </w:rPr>
+    </w:lvl>
+    <w:lvl w:ilvl="7" w:tplc="04090003" w:tentative="1">
+      <w:start w:val="1"/>
+      <w:numFmt w:val="bullet"/>
+      <w:lvlText w:val="o"/>
+      <w:lvlJc w:val="left"/>
+      <w:pPr>
+        <w:ind w:left="5760" w:hanging="360"/>
+      </w:pPr>
+      <w:rPr>
+        <w:rFonts w:ascii="Courier New" w:hAnsi="Courier New" w:hint="default"/>
+      </w:rPr>
+    </w:lvl>
+    <w:lvl w:ilvl="8" w:tplc="04090005" w:tentative="1">
+      <w:start w:val="1"/>
+      <w:numFmt w:val="bullet"/>
+      <w:lvlText w:val=""/>
+      <w:lvlJc w:val="left"/>
+      <w:pPr>
+        <w:ind w:left="6480" w:hanging="360"/>
+      </w:pPr>
+      <w:rPr>
+        <w:rFonts w:ascii="Wingdings" w:hAnsi="Wingdings" w:hint="default"/>
+      </w:rPr>
+    </w:lvl>
+  </w:abstractNum>
+  <w:abstractNum w:abstractNumId="5">
     <w:nsid w:val="37184F82"/>
     <w:multiLevelType w:val="hybridMultilevel"/>
     <w:tmpl w:val="F2540E32"/>
@@ -1827,7 +2981,7 @@
       </w:rPr>
     </w:lvl>
   </w:abstractNum>
-  <w:abstractNum w:abstractNumId="4">
+  <w:abstractNum w:abstractNumId="6">
     <w:nsid w:val="37C00DF2"/>
     <w:multiLevelType w:val="hybridMultilevel"/>
     <w:tmpl w:val="6A78F286"/>
@@ -1940,7 +3094,120 @@
       </w:rPr>
     </w:lvl>
   </w:abstractNum>
-  <w:abstractNum w:abstractNumId="5">
+  <w:abstractNum w:abstractNumId="7">
+    <w:nsid w:val="4A030E40"/>
+    <w:multiLevelType w:val="hybridMultilevel"/>
+    <w:tmpl w:val="B81E09D0"/>
+    <w:lvl w:ilvl="0" w:tplc="04090001">
+      <w:start w:val="1"/>
+      <w:numFmt w:val="bullet"/>
+      <w:lvlText w:val=""/>
+      <w:lvlJc w:val="left"/>
+      <w:pPr>
+        <w:ind w:left="720" w:hanging="360"/>
+      </w:pPr>
+      <w:rPr>
+        <w:rFonts w:ascii="Symbol" w:hAnsi="Symbol" w:hint="default"/>
+      </w:rPr>
+    </w:lvl>
+    <w:lvl w:ilvl="1" w:tplc="04090003" w:tentative="1">
+      <w:start w:val="1"/>
+      <w:numFmt w:val="bullet"/>
+      <w:lvlText w:val="o"/>
+      <w:lvlJc w:val="left"/>
+      <w:pPr>
+        <w:ind w:left="1440" w:hanging="360"/>
+      </w:pPr>
+      <w:rPr>
+        <w:rFonts w:ascii="Courier New" w:hAnsi="Courier New" w:hint="default"/>
+      </w:rPr>
+    </w:lvl>
+    <w:lvl w:ilvl="2" w:tplc="04090005" w:tentative="1">
+      <w:start w:val="1"/>
+      <w:numFmt w:val="bullet"/>
+      <w:lvlText w:val=""/>
+      <w:lvlJc w:val="left"/>
+      <w:pPr>
+        <w:ind w:left="2160" w:hanging="360"/>
+      </w:pPr>
+      <w:rPr>
+        <w:rFonts w:ascii="Wingdings" w:hAnsi="Wingdings" w:hint="default"/>
+      </w:rPr>
+    </w:lvl>
+    <w:lvl w:ilvl="3" w:tplc="04090001" w:tentative="1">
+      <w:start w:val="1"/>
+      <w:numFmt w:val="bullet"/>
+      <w:lvlText w:val=""/>
+      <w:lvlJc w:val="left"/>
+      <w:pPr>
+        <w:ind w:left="2880" w:hanging="360"/>
+      </w:pPr>
+      <w:rPr>
+        <w:rFonts w:ascii="Symbol" w:hAnsi="Symbol" w:hint="default"/>
+      </w:rPr>
+    </w:lvl>
+    <w:lvl w:ilvl="4" w:tplc="04090003" w:tentative="1">
+      <w:start w:val="1"/>
+      <w:numFmt w:val="bullet"/>
+      <w:lvlText w:val="o"/>
+      <w:lvlJc w:val="left"/>
+      <w:pPr>
+        <w:ind w:left="3600" w:hanging="360"/>
+      </w:pPr>
+      <w:rPr>
+        <w:rFonts w:ascii="Courier New" w:hAnsi="Courier New" w:hint="default"/>
+      </w:rPr>
+    </w:lvl>
+    <w:lvl w:ilvl="5" w:tplc="04090005" w:tentative="1">
+      <w:start w:val="1"/>
+      <w:numFmt w:val="bullet"/>
+      <w:lvlText w:val=""/>
+      <w:lvlJc w:val="left"/>
+      <w:pPr>
+        <w:ind w:left="4320" w:hanging="360"/>
+      </w:pPr>
+      <w:rPr>
+        <w:rFonts w:ascii="Wingdings" w:hAnsi="Wingdings" w:hint="default"/>
+      </w:rPr>
+    </w:lvl>
+    <w:lvl w:ilvl="6" w:tplc="04090001" w:tentative="1">
+      <w:start w:val="1"/>
+      <w:numFmt w:val="bullet"/>
+      <w:lvlText w:val=""/>
+      <w:lvlJc w:val="left"/>
+      <w:pPr>
+        <w:ind w:left="5040" w:hanging="360"/>
+      </w:pPr>
+      <w:rPr>
+        <w:rFonts w:ascii="Symbol" w:hAnsi="Symbol" w:hint="default"/>
+      </w:rPr>
+    </w:lvl>
+    <w:lvl w:ilvl="7" w:tplc="04090003" w:tentative="1">
+      <w:start w:val="1"/>
+      <w:numFmt w:val="bullet"/>
+      <w:lvlText w:val="o"/>
+      <w:lvlJc w:val="left"/>
+      <w:pPr>
+        <w:ind w:left="5760" w:hanging="360"/>
+      </w:pPr>
+      <w:rPr>
+        <w:rFonts w:ascii="Courier New" w:hAnsi="Courier New" w:hint="default"/>
+      </w:rPr>
+    </w:lvl>
+    <w:lvl w:ilvl="8" w:tplc="04090005" w:tentative="1">
+      <w:start w:val="1"/>
+      <w:numFmt w:val="bullet"/>
+      <w:lvlText w:val=""/>
+      <w:lvlJc w:val="left"/>
+      <w:pPr>
+        <w:ind w:left="6480" w:hanging="360"/>
+      </w:pPr>
+      <w:rPr>
+        <w:rFonts w:ascii="Wingdings" w:hAnsi="Wingdings" w:hint="default"/>
+      </w:rPr>
+    </w:lvl>
+  </w:abstractNum>
+  <w:abstractNum w:abstractNumId="8">
     <w:nsid w:val="4CE12279"/>
     <w:multiLevelType w:val="hybridMultilevel"/>
     <w:tmpl w:val="8BEAF4A2"/>
@@ -2053,7 +3320,120 @@
       </w:rPr>
     </w:lvl>
   </w:abstractNum>
-  <w:abstractNum w:abstractNumId="6">
+  <w:abstractNum w:abstractNumId="9">
+    <w:nsid w:val="52DB739C"/>
+    <w:multiLevelType w:val="hybridMultilevel"/>
+    <w:tmpl w:val="CCD2164A"/>
+    <w:lvl w:ilvl="0" w:tplc="04090001">
+      <w:start w:val="1"/>
+      <w:numFmt w:val="bullet"/>
+      <w:lvlText w:val=""/>
+      <w:lvlJc w:val="left"/>
+      <w:pPr>
+        <w:ind w:left="720" w:hanging="360"/>
+      </w:pPr>
+      <w:rPr>
+        <w:rFonts w:ascii="Symbol" w:hAnsi="Symbol" w:hint="default"/>
+      </w:rPr>
+    </w:lvl>
+    <w:lvl w:ilvl="1" w:tplc="04090003" w:tentative="1">
+      <w:start w:val="1"/>
+      <w:numFmt w:val="bullet"/>
+      <w:lvlText w:val="o"/>
+      <w:lvlJc w:val="left"/>
+      <w:pPr>
+        <w:ind w:left="1440" w:hanging="360"/>
+      </w:pPr>
+      <w:rPr>
+        <w:rFonts w:ascii="Courier New" w:hAnsi="Courier New" w:hint="default"/>
+      </w:rPr>
+    </w:lvl>
+    <w:lvl w:ilvl="2" w:tplc="04090005" w:tentative="1">
+      <w:start w:val="1"/>
+      <w:numFmt w:val="bullet"/>
+      <w:lvlText w:val=""/>
+      <w:lvlJc w:val="left"/>
+      <w:pPr>
+        <w:ind w:left="2160" w:hanging="360"/>
+      </w:pPr>
+      <w:rPr>
+        <w:rFonts w:ascii="Wingdings" w:hAnsi="Wingdings" w:hint="default"/>
+      </w:rPr>
+    </w:lvl>
+    <w:lvl w:ilvl="3" w:tplc="04090001" w:tentative="1">
+      <w:start w:val="1"/>
+      <w:numFmt w:val="bullet"/>
+      <w:lvlText w:val=""/>
+      <w:lvlJc w:val="left"/>
+      <w:pPr>
+        <w:ind w:left="2880" w:hanging="360"/>
+      </w:pPr>
+      <w:rPr>
+        <w:rFonts w:ascii="Symbol" w:hAnsi="Symbol" w:hint="default"/>
+      </w:rPr>
+    </w:lvl>
+    <w:lvl w:ilvl="4" w:tplc="04090003" w:tentative="1">
+      <w:start w:val="1"/>
+      <w:numFmt w:val="bullet"/>
+      <w:lvlText w:val="o"/>
+      <w:lvlJc w:val="left"/>
+      <w:pPr>
+        <w:ind w:left="3600" w:hanging="360"/>
+      </w:pPr>
+      <w:rPr>
+        <w:rFonts w:ascii="Courier New" w:hAnsi="Courier New" w:hint="default"/>
+      </w:rPr>
+    </w:lvl>
+    <w:lvl w:ilvl="5" w:tplc="04090005" w:tentative="1">
+      <w:start w:val="1"/>
+      <w:numFmt w:val="bullet"/>
+      <w:lvlText w:val=""/>
+      <w:lvlJc w:val="left"/>
+      <w:pPr>
+        <w:ind w:left="4320" w:hanging="360"/>
+      </w:pPr>
+      <w:rPr>
+        <w:rFonts w:ascii="Wingdings" w:hAnsi="Wingdings" w:hint="default"/>
+      </w:rPr>
+    </w:lvl>
+    <w:lvl w:ilvl="6" w:tplc="04090001" w:tentative="1">
+      <w:start w:val="1"/>
+      <w:numFmt w:val="bullet"/>
+      <w:lvlText w:val=""/>
+      <w:lvlJc w:val="left"/>
+      <w:pPr>
+        <w:ind w:left="5040" w:hanging="360"/>
+      </w:pPr>
+      <w:rPr>
+        <w:rFonts w:ascii="Symbol" w:hAnsi="Symbol" w:hint="default"/>
+      </w:rPr>
+    </w:lvl>
+    <w:lvl w:ilvl="7" w:tplc="04090003" w:tentative="1">
+      <w:start w:val="1"/>
+      <w:numFmt w:val="bullet"/>
+      <w:lvlText w:val="o"/>
+      <w:lvlJc w:val="left"/>
+      <w:pPr>
+        <w:ind w:left="5760" w:hanging="360"/>
+      </w:pPr>
+      <w:rPr>
+        <w:rFonts w:ascii="Courier New" w:hAnsi="Courier New" w:hint="default"/>
+      </w:rPr>
+    </w:lvl>
+    <w:lvl w:ilvl="8" w:tplc="04090005" w:tentative="1">
+      <w:start w:val="1"/>
+      <w:numFmt w:val="bullet"/>
+      <w:lvlText w:val=""/>
+      <w:lvlJc w:val="left"/>
+      <w:pPr>
+        <w:ind w:left="6480" w:hanging="360"/>
+      </w:pPr>
+      <w:rPr>
+        <w:rFonts w:ascii="Wingdings" w:hAnsi="Wingdings" w:hint="default"/>
+      </w:rPr>
+    </w:lvl>
+  </w:abstractNum>
+  <w:abstractNum w:abstractNumId="10">
     <w:nsid w:val="555A130E"/>
     <w:multiLevelType w:val="hybridMultilevel"/>
     <w:tmpl w:val="556C72FA"/>
@@ -2166,7 +3546,7 @@
       </w:rPr>
     </w:lvl>
   </w:abstractNum>
-  <w:abstractNum w:abstractNumId="7">
+  <w:abstractNum w:abstractNumId="11">
     <w:nsid w:val="5F3E0F38"/>
     <w:multiLevelType w:val="hybridMultilevel"/>
     <w:tmpl w:val="398057C8"/>
@@ -2279,29 +3659,157 @@
       </w:rPr>
     </w:lvl>
   </w:abstractNum>
+  <w:abstractNum w:abstractNumId="12">
+    <w:nsid w:val="7FA709F1"/>
+    <w:multiLevelType w:val="hybridMultilevel"/>
+    <w:tmpl w:val="1A522F46"/>
+    <w:lvl w:ilvl="0" w:tplc="04090001">
+      <w:start w:val="1"/>
+      <w:numFmt w:val="bullet"/>
+      <w:lvlText w:val=""/>
+      <w:lvlJc w:val="left"/>
+      <w:pPr>
+        <w:ind w:left="720" w:hanging="360"/>
+      </w:pPr>
+      <w:rPr>
+        <w:rFonts w:ascii="Symbol" w:hAnsi="Symbol" w:hint="default"/>
+      </w:rPr>
+    </w:lvl>
+    <w:lvl w:ilvl="1" w:tplc="04090003" w:tentative="1">
+      <w:start w:val="1"/>
+      <w:numFmt w:val="bullet"/>
+      <w:lvlText w:val="o"/>
+      <w:lvlJc w:val="left"/>
+      <w:pPr>
+        <w:ind w:left="1440" w:hanging="360"/>
+      </w:pPr>
+      <w:rPr>
+        <w:rFonts w:ascii="Courier New" w:hAnsi="Courier New" w:hint="default"/>
+      </w:rPr>
+    </w:lvl>
+    <w:lvl w:ilvl="2" w:tplc="04090005" w:tentative="1">
+      <w:start w:val="1"/>
+      <w:numFmt w:val="bullet"/>
+      <w:lvlText w:val=""/>
+      <w:lvlJc w:val="left"/>
+      <w:pPr>
+        <w:ind w:left="2160" w:hanging="360"/>
+      </w:pPr>
+      <w:rPr>
+        <w:rFonts w:ascii="Wingdings" w:hAnsi="Wingdings" w:hint="default"/>
+      </w:rPr>
+    </w:lvl>
+    <w:lvl w:ilvl="3" w:tplc="04090001" w:tentative="1">
+      <w:start w:val="1"/>
+      <w:numFmt w:val="bullet"/>
+      <w:lvlText w:val=""/>
+      <w:lvlJc w:val="left"/>
+      <w:pPr>
+        <w:ind w:left="2880" w:hanging="360"/>
+      </w:pPr>
+      <w:rPr>
+        <w:rFonts w:ascii="Symbol" w:hAnsi="Symbol" w:hint="default"/>
+      </w:rPr>
+    </w:lvl>
+    <w:lvl w:ilvl="4" w:tplc="04090003" w:tentative="1">
+      <w:start w:val="1"/>
+      <w:numFmt w:val="bullet"/>
+      <w:lvlText w:val="o"/>
+      <w:lvlJc w:val="left"/>
+      <w:pPr>
+        <w:ind w:left="3600" w:hanging="360"/>
+      </w:pPr>
+      <w:rPr>
+        <w:rFonts w:ascii="Courier New" w:hAnsi="Courier New" w:hint="default"/>
+      </w:rPr>
+    </w:lvl>
+    <w:lvl w:ilvl="5" w:tplc="04090005" w:tentative="1">
+      <w:start w:val="1"/>
+      <w:numFmt w:val="bullet"/>
+      <w:lvlText w:val=""/>
+      <w:lvlJc w:val="left"/>
+      <w:pPr>
+        <w:ind w:left="4320" w:hanging="360"/>
+      </w:pPr>
+      <w:rPr>
+        <w:rFonts w:ascii="Wingdings" w:hAnsi="Wingdings" w:hint="default"/>
+      </w:rPr>
+    </w:lvl>
+    <w:lvl w:ilvl="6" w:tplc="04090001" w:tentative="1">
+      <w:start w:val="1"/>
+      <w:numFmt w:val="bullet"/>
+      <w:lvlText w:val=""/>
+      <w:lvlJc w:val="left"/>
+      <w:pPr>
+        <w:ind w:left="5040" w:hanging="360"/>
+      </w:pPr>
+      <w:rPr>
+        <w:rFonts w:ascii="Symbol" w:hAnsi="Symbol" w:hint="default"/>
+      </w:rPr>
+    </w:lvl>
+    <w:lvl w:ilvl="7" w:tplc="04090003" w:tentative="1">
+      <w:start w:val="1"/>
+      <w:numFmt w:val="bullet"/>
+      <w:lvlText w:val="o"/>
+      <w:lvlJc w:val="left"/>
+      <w:pPr>
+        <w:ind w:left="5760" w:hanging="360"/>
+      </w:pPr>
+      <w:rPr>
+        <w:rFonts w:ascii="Courier New" w:hAnsi="Courier New" w:hint="default"/>
+      </w:rPr>
+    </w:lvl>
+    <w:lvl w:ilvl="8" w:tplc="04090005" w:tentative="1">
+      <w:start w:val="1"/>
+      <w:numFmt w:val="bullet"/>
+      <w:lvlText w:val=""/>
+      <w:lvlJc w:val="left"/>
+      <w:pPr>
+        <w:ind w:left="6480" w:hanging="360"/>
+      </w:pPr>
+      <w:rPr>
+        <w:rFonts w:ascii="Wingdings" w:hAnsi="Wingdings" w:hint="default"/>
+      </w:rPr>
+    </w:lvl>
+  </w:abstractNum>
   <w:num w:numId="1">
+    <w:abstractNumId w:val="3"/>
+  </w:num>
+  <w:num w:numId="2">
     <w:abstractNumId w:val="2"/>
   </w:num>
-  <w:num w:numId="2">
+  <w:num w:numId="3">
+    <w:abstractNumId w:val="5"/>
+  </w:num>
+  <w:num w:numId="4">
+    <w:abstractNumId w:val="11"/>
+  </w:num>
+  <w:num w:numId="5">
+    <w:abstractNumId w:val="8"/>
+  </w:num>
+  <w:num w:numId="6">
+    <w:abstractNumId w:val="6"/>
+  </w:num>
+  <w:num w:numId="7">
     <w:abstractNumId w:val="1"/>
   </w:num>
-  <w:num w:numId="3">
-    <w:abstractNumId w:val="3"/>
+  <w:num w:numId="8">
+    <w:abstractNumId w:val="10"/>
   </w:num>
-  <w:num w:numId="4">
+  <w:num w:numId="9">
+    <w:abstractNumId w:val="0"/>
+  </w:num>
+  <w:num w:numId="10">
+    <w:abstractNumId w:val="4"/>
+  </w:num>
+  <w:num w:numId="11">
+    <w:abstractNumId w:val="9"/>
+  </w:num>
+  <w:num w:numId="12">
     <w:abstractNumId w:val="7"/>
   </w:num>
-  <w:num w:numId="5">
-    <w:abstractNumId w:val="5"/>
-  </w:num>
-  <w:num w:numId="6">
-    <w:abstractNumId w:val="4"/>
-  </w:num>
-  <w:num w:numId="7">
-    <w:abstractNumId w:val="0"/>
-  </w:num>
-  <w:num w:numId="8">
-    <w:abstractNumId w:val="6"/>
+  <w:num w:numId="13">
+    <w:abstractNumId w:val="12"/>
   </w:num>
 </w:numbering>
 </file>

</xml_diff>

<commit_message>
Fixed small resume formatting issue
</commit_message>
<xml_diff>
--- a/Resume.docx
+++ b/Resume.docx
@@ -2127,16 +2127,62 @@
         </w:rPr>
         <w:t xml:space="preserve">with </w:t>
       </w:r>
+      <w:r>
+        <w:rPr>
+          <w:rFonts w:cs="Times New Roman"/>
+          <w:sz w:val="21"/>
+          <w:szCs w:val="21"/>
+        </w:rPr>
+        <w:t xml:space="preserve">15-20 </w:t>
+      </w:r>
+      <w:r>
+        <w:rPr>
+          <w:rFonts w:cs="Times New Roman"/>
+          <w:sz w:val="21"/>
+          <w:szCs w:val="21"/>
+        </w:rPr>
+        <w:t>students), Technical work</w:t>
+      </w:r>
+      <w:r>
+        <w:rPr>
+          <w:rFonts w:cs="Times New Roman"/>
+          <w:sz w:val="21"/>
+          <w:szCs w:val="21"/>
+        </w:rPr>
+        <w:t xml:space="preserve"> </w:t>
+      </w:r>
+      <w:r>
+        <w:rPr>
+          <w:rFonts w:cs="Times New Roman"/>
+          <w:sz w:val="21"/>
+          <w:szCs w:val="21"/>
+        </w:rPr>
+        <w:t xml:space="preserve">with </w:t>
+      </w:r>
+      <w:r>
+        <w:rPr>
+          <w:rFonts w:cs="Times New Roman"/>
+          <w:sz w:val="21"/>
+          <w:szCs w:val="21"/>
+        </w:rPr>
+        <w:t>sound equipment.</w:t>
+      </w:r>
+    </w:p>
+    <w:p>
+      <w:pPr>
+        <w:tabs>
+          <w:tab w:val="left" w:pos="720"/>
+          <w:tab w:val="left" w:pos="990"/>
+          <w:tab w:val="left" w:pos="7560"/>
+        </w:tabs>
+        <w:rPr>
+          <w:rFonts w:cs="Times New Roman"/>
+          <w:sz w:val="21"/>
+          <w:szCs w:val="21"/>
+        </w:rPr>
+      </w:pPr>
       <w:bookmarkStart w:id="0" w:name="_GoBack"/>
       <w:bookmarkEnd w:id="0"/>
-      <w:r>
-        <w:rPr>
-          <w:rFonts w:cs="Times New Roman"/>
-          <w:sz w:val="21"/>
-          <w:szCs w:val="21"/>
-        </w:rPr>
-        <w:t>15-20 students), Technical work with sound equipment.</w:t>
-      </w:r>
       <w:r>
         <w:rPr>
           <w:rFonts w:cs="Times New Roman"/>
@@ -2150,7 +2196,7 @@
     <w:sectPr>
       <w:headerReference w:type="default" r:id="rId8"/>
       <w:pgSz w:w="12240" w:h="15840"/>
-      <w:pgMar w:top="1440" w:right="1080" w:bottom="1440" w:left="1080" w:header="720" w:footer="720" w:gutter="0"/>
+      <w:pgMar w:top="1440" w:right="1080" w:bottom="1080" w:left="1080" w:header="720" w:footer="720" w:gutter="0"/>
       <w:cols w:space="720"/>
       <w:noEndnote/>
     </w:sectPr>

</xml_diff>

<commit_message>
Added project links, need to make agent32 unprivate. Minor style changes
</commit_message>
<xml_diff>
--- a/Resume.docx
+++ b/Resume.docx
@@ -306,6 +306,1129 @@
         </w:rPr>
         <w:t>Projects</w:t>
       </w:r>
+    </w:p>
+    <w:p>
+      <w:pPr>
+        <w:tabs>
+          <w:tab w:val="left" w:pos="8280"/>
+          <w:tab w:val="left" w:pos="9000"/>
+          <w:tab w:val="left" w:pos="9180"/>
+          <w:tab w:val="left" w:pos="9360"/>
+        </w:tabs>
+        <w:rPr>
+          <w:rFonts w:cs="Times New Roman"/>
+          <w:b/>
+          <w:sz w:val="21"/>
+          <w:szCs w:val="21"/>
+        </w:rPr>
+      </w:pPr>
+    </w:p>
+    <w:p>
+      <w:pPr>
+        <w:tabs>
+          <w:tab w:val="left" w:pos="8280"/>
+          <w:tab w:val="left" w:pos="9000"/>
+          <w:tab w:val="left" w:pos="9180"/>
+          <w:tab w:val="left" w:pos="9360"/>
+        </w:tabs>
+        <w:rPr>
+          <w:rFonts w:cs="Times New Roman"/>
+          <w:i/>
+          <w:sz w:val="21"/>
+          <w:szCs w:val="21"/>
+        </w:rPr>
+      </w:pPr>
+      <w:r>
+        <w:rPr>
+          <w:rFonts w:cs="Times New Roman"/>
+          <w:b/>
+          <w:sz w:val="21"/>
+          <w:szCs w:val="21"/>
+        </w:rPr>
+        <w:t>To the New World</w:t>
+      </w:r>
+      <w:r>
+        <w:rPr>
+          <w:rFonts w:cs="Times New Roman"/>
+          <w:b/>
+          <w:sz w:val="21"/>
+          <w:szCs w:val="21"/>
+        </w:rPr>
+        <w:t xml:space="preserve"> </w:t>
+      </w:r>
+      <w:r>
+        <w:rPr>
+          <w:rFonts w:cs="Times New Roman"/>
+          <w:b/>
+          <w:sz w:val="21"/>
+          <w:szCs w:val="21"/>
+        </w:rPr>
+        <w:t>(Personal Project)</w:t>
+      </w:r>
+      <w:r>
+        <w:rPr>
+          <w:rFonts w:cs="Times New Roman"/>
+          <w:i/>
+          <w:sz w:val="21"/>
+          <w:szCs w:val="21"/>
+        </w:rPr>
+        <w:tab/>
+      </w:r>
+      <w:r>
+        <w:rPr>
+          <w:rFonts w:cs="Times New Roman"/>
+          <w:i/>
+          <w:sz w:val="21"/>
+          <w:szCs w:val="21"/>
+        </w:rPr>
+        <w:t xml:space="preserve">     </w:t>
+      </w:r>
+      <w:r>
+        <w:rPr>
+          <w:rFonts w:cs="Times New Roman"/>
+          <w:sz w:val="21"/>
+          <w:szCs w:val="21"/>
+        </w:rPr>
+        <w:t>June</w:t>
+      </w:r>
+      <w:r>
+        <w:rPr>
+          <w:rFonts w:cs="Times New Roman"/>
+          <w:sz w:val="21"/>
+          <w:szCs w:val="21"/>
+        </w:rPr>
+        <w:t>-August</w:t>
+      </w:r>
+      <w:r>
+        <w:rPr>
+          <w:rFonts w:cs="Times New Roman"/>
+          <w:sz w:val="21"/>
+          <w:szCs w:val="21"/>
+        </w:rPr>
+        <w:t xml:space="preserve"> 2016</w:t>
+      </w:r>
+    </w:p>
+    <w:p>
+      <w:pPr>
+        <w:pStyle w:val="ListParagraph"/>
+        <w:numPr>
+          <w:ilvl w:val="0"/>
+          <w:numId w:val="5"/>
+        </w:numPr>
+        <w:rPr>
+          <w:rFonts w:cs="Times New Roman"/>
+          <w:sz w:val="21"/>
+          <w:szCs w:val="21"/>
+        </w:rPr>
+      </w:pPr>
+      <w:r>
+        <w:rPr>
+          <w:rFonts w:cs="Times New Roman"/>
+          <w:sz w:val="21"/>
+          <w:szCs w:val="21"/>
+        </w:rPr>
+        <w:t xml:space="preserve">Configured application for </w:t>
+      </w:r>
+      <w:proofErr w:type="spellStart"/>
+      <w:r>
+        <w:rPr>
+          <w:rFonts w:cs="Times New Roman"/>
+          <w:sz w:val="21"/>
+          <w:szCs w:val="21"/>
+        </w:rPr>
+        <w:t>Heroku</w:t>
+      </w:r>
+      <w:proofErr w:type="spellEnd"/>
+      <w:r>
+        <w:rPr>
+          <w:rFonts w:cs="Times New Roman"/>
+          <w:sz w:val="21"/>
+          <w:szCs w:val="21"/>
+        </w:rPr>
+        <w:t xml:space="preserve"> deployment</w:t>
+      </w:r>
+    </w:p>
+    <w:p>
+      <w:pPr>
+        <w:pStyle w:val="ListParagraph"/>
+        <w:numPr>
+          <w:ilvl w:val="0"/>
+          <w:numId w:val="5"/>
+        </w:numPr>
+        <w:rPr>
+          <w:rFonts w:cs="Times New Roman"/>
+          <w:sz w:val="21"/>
+          <w:szCs w:val="21"/>
+        </w:rPr>
+      </w:pPr>
+      <w:r>
+        <w:rPr>
+          <w:rFonts w:cs="Times New Roman"/>
+          <w:sz w:val="21"/>
+          <w:szCs w:val="21"/>
+        </w:rPr>
+        <w:t xml:space="preserve">Converted </w:t>
+      </w:r>
+      <w:proofErr w:type="spellStart"/>
+      <w:r>
+        <w:rPr>
+          <w:rFonts w:cs="Times New Roman"/>
+          <w:sz w:val="21"/>
+          <w:szCs w:val="21"/>
+        </w:rPr>
+        <w:t>sqlite</w:t>
+      </w:r>
+      <w:proofErr w:type="spellEnd"/>
+      <w:r>
+        <w:rPr>
+          <w:rFonts w:cs="Times New Roman"/>
+          <w:sz w:val="21"/>
+          <w:szCs w:val="21"/>
+        </w:rPr>
+        <w:t xml:space="preserve"> database to work in </w:t>
+      </w:r>
+      <w:proofErr w:type="spellStart"/>
+      <w:r>
+        <w:rPr>
+          <w:rFonts w:cs="Times New Roman"/>
+          <w:sz w:val="21"/>
+          <w:szCs w:val="21"/>
+        </w:rPr>
+        <w:t>PostGreSQL</w:t>
+      </w:r>
+      <w:proofErr w:type="spellEnd"/>
+    </w:p>
+    <w:p>
+      <w:pPr>
+        <w:pStyle w:val="ListParagraph"/>
+        <w:numPr>
+          <w:ilvl w:val="0"/>
+          <w:numId w:val="5"/>
+        </w:numPr>
+        <w:rPr>
+          <w:rFonts w:cs="Times New Roman"/>
+          <w:sz w:val="21"/>
+          <w:szCs w:val="21"/>
+        </w:rPr>
+      </w:pPr>
+      <w:r>
+        <w:rPr>
+          <w:rFonts w:cs="Times New Roman"/>
+          <w:sz w:val="21"/>
+          <w:szCs w:val="21"/>
+        </w:rPr>
+        <w:t xml:space="preserve">Designed and developed real time frontend with Ajax and </w:t>
+      </w:r>
+      <w:proofErr w:type="spellStart"/>
+      <w:r>
+        <w:rPr>
+          <w:rFonts w:cs="Times New Roman"/>
+          <w:sz w:val="21"/>
+          <w:szCs w:val="21"/>
+        </w:rPr>
+        <w:t>jQuery</w:t>
+      </w:r>
+      <w:proofErr w:type="spellEnd"/>
+    </w:p>
+    <w:p>
+      <w:pPr>
+        <w:pStyle w:val="ListParagraph"/>
+        <w:numPr>
+          <w:ilvl w:val="0"/>
+          <w:numId w:val="5"/>
+        </w:numPr>
+        <w:rPr>
+          <w:rFonts w:cs="Times New Roman"/>
+          <w:sz w:val="21"/>
+          <w:szCs w:val="21"/>
+        </w:rPr>
+      </w:pPr>
+      <w:r>
+        <w:rPr>
+          <w:rFonts w:cs="Times New Roman"/>
+          <w:sz w:val="21"/>
+          <w:szCs w:val="21"/>
+        </w:rPr>
+        <w:t xml:space="preserve">Enhanced HTML Canvas visualization with </w:t>
+      </w:r>
+      <w:proofErr w:type="spellStart"/>
+      <w:r>
+        <w:rPr>
+          <w:rFonts w:cs="Times New Roman"/>
+          <w:sz w:val="21"/>
+          <w:szCs w:val="21"/>
+        </w:rPr>
+        <w:t>CreateJS</w:t>
+      </w:r>
+      <w:proofErr w:type="spellEnd"/>
+    </w:p>
+    <w:p>
+      <w:pPr>
+        <w:rPr>
+          <w:rFonts w:cs="Times New Roman"/>
+          <w:sz w:val="21"/>
+          <w:szCs w:val="21"/>
+        </w:rPr>
+      </w:pPr>
+    </w:p>
+    <w:p>
+      <w:pPr>
+        <w:tabs>
+          <w:tab w:val="left" w:pos="8820"/>
+        </w:tabs>
+        <w:rPr>
+          <w:rFonts w:cs="Times New Roman"/>
+          <w:i/>
+          <w:sz w:val="21"/>
+          <w:szCs w:val="21"/>
+        </w:rPr>
+      </w:pPr>
+      <w:r>
+        <w:rPr>
+          <w:rFonts w:cs="Times New Roman"/>
+          <w:b/>
+          <w:sz w:val="21"/>
+          <w:szCs w:val="21"/>
+        </w:rPr>
+        <w:t>Rubber Mallet (</w:t>
+      </w:r>
+      <w:proofErr w:type="spellStart"/>
+      <w:r>
+        <w:rPr>
+          <w:rFonts w:cs="Times New Roman"/>
+          <w:b/>
+          <w:sz w:val="21"/>
+          <w:szCs w:val="21"/>
+        </w:rPr>
+        <w:t>Bridgehacs</w:t>
+      </w:r>
+      <w:proofErr w:type="spellEnd"/>
+      <w:r>
+        <w:rPr>
+          <w:rFonts w:cs="Times New Roman"/>
+          <w:b/>
+          <w:sz w:val="21"/>
+          <w:szCs w:val="21"/>
+        </w:rPr>
+        <w:t xml:space="preserve"> </w:t>
+      </w:r>
+      <w:proofErr w:type="spellStart"/>
+      <w:r>
+        <w:rPr>
+          <w:rFonts w:cs="Times New Roman"/>
+          <w:b/>
+          <w:sz w:val="21"/>
+          <w:szCs w:val="21"/>
+        </w:rPr>
+        <w:t>Hackathon</w:t>
+      </w:r>
+      <w:proofErr w:type="spellEnd"/>
+      <w:r>
+        <w:rPr>
+          <w:rFonts w:cs="Times New Roman"/>
+          <w:b/>
+          <w:sz w:val="21"/>
+          <w:szCs w:val="21"/>
+        </w:rPr>
+        <w:t>)</w:t>
+      </w:r>
+      <w:r>
+        <w:rPr>
+          <w:rFonts w:cs="Times New Roman"/>
+          <w:i/>
+          <w:sz w:val="21"/>
+          <w:szCs w:val="21"/>
+        </w:rPr>
+        <w:t xml:space="preserve"> </w:t>
+      </w:r>
+      <w:r>
+        <w:rPr>
+          <w:rFonts w:cs="Times New Roman"/>
+          <w:i/>
+          <w:sz w:val="21"/>
+          <w:szCs w:val="21"/>
+        </w:rPr>
+        <w:tab/>
+      </w:r>
+      <w:r>
+        <w:rPr>
+          <w:rFonts w:cs="Times New Roman"/>
+          <w:i/>
+          <w:sz w:val="21"/>
+          <w:szCs w:val="21"/>
+        </w:rPr>
+        <w:t xml:space="preserve">   </w:t>
+      </w:r>
+      <w:r>
+        <w:rPr>
+          <w:rFonts w:cs="Times New Roman"/>
+          <w:sz w:val="21"/>
+          <w:szCs w:val="21"/>
+        </w:rPr>
+        <w:t>August 2016</w:t>
+      </w:r>
+    </w:p>
+    <w:p>
+      <w:pPr>
+        <w:pStyle w:val="ListParagraph"/>
+        <w:numPr>
+          <w:ilvl w:val="0"/>
+          <w:numId w:val="6"/>
+        </w:numPr>
+        <w:tabs>
+          <w:tab w:val="left" w:pos="8100"/>
+        </w:tabs>
+        <w:rPr>
+          <w:rFonts w:cs="Times New Roman"/>
+          <w:sz w:val="21"/>
+          <w:szCs w:val="21"/>
+        </w:rPr>
+      </w:pPr>
+      <w:r>
+        <w:rPr>
+          <w:rFonts w:cs="Times New Roman"/>
+          <w:sz w:val="21"/>
+          <w:szCs w:val="21"/>
+        </w:rPr>
+        <w:t>Project coded overnight in under 18 hours.</w:t>
+      </w:r>
+    </w:p>
+    <w:p>
+      <w:pPr>
+        <w:pStyle w:val="ListParagraph"/>
+        <w:numPr>
+          <w:ilvl w:val="0"/>
+          <w:numId w:val="6"/>
+        </w:numPr>
+        <w:tabs>
+          <w:tab w:val="left" w:pos="8100"/>
+        </w:tabs>
+        <w:rPr>
+          <w:rFonts w:cs="Times New Roman"/>
+          <w:sz w:val="21"/>
+          <w:szCs w:val="21"/>
+        </w:rPr>
+      </w:pPr>
+      <w:r>
+        <w:rPr>
+          <w:rFonts w:cs="Times New Roman"/>
+          <w:sz w:val="21"/>
+          <w:szCs w:val="21"/>
+        </w:rPr>
+        <w:t>Implemented MALLET package</w:t>
+      </w:r>
+    </w:p>
+    <w:p>
+      <w:pPr>
+        <w:pStyle w:val="ListParagraph"/>
+        <w:numPr>
+          <w:ilvl w:val="0"/>
+          <w:numId w:val="6"/>
+        </w:numPr>
+        <w:tabs>
+          <w:tab w:val="left" w:pos="8100"/>
+        </w:tabs>
+        <w:rPr>
+          <w:rFonts w:cs="Times New Roman"/>
+          <w:sz w:val="21"/>
+          <w:szCs w:val="21"/>
+        </w:rPr>
+      </w:pPr>
+      <w:r>
+        <w:rPr>
+          <w:rFonts w:cs="Times New Roman"/>
+          <w:sz w:val="21"/>
+          <w:szCs w:val="21"/>
+        </w:rPr>
+        <w:t>Created web interface</w:t>
+      </w:r>
+    </w:p>
+    <w:p>
+      <w:pPr>
+        <w:rPr>
+          <w:rFonts w:cs="Times New Roman"/>
+          <w:sz w:val="21"/>
+          <w:szCs w:val="21"/>
+        </w:rPr>
+      </w:pPr>
+    </w:p>
+    <w:p>
+      <w:pPr>
+        <w:tabs>
+          <w:tab w:val="left" w:pos="8280"/>
+          <w:tab w:val="left" w:pos="9000"/>
+          <w:tab w:val="left" w:pos="9180"/>
+          <w:tab w:val="left" w:pos="9360"/>
+        </w:tabs>
+        <w:rPr>
+          <w:rFonts w:cs="Times New Roman"/>
+          <w:sz w:val="21"/>
+          <w:szCs w:val="21"/>
+        </w:rPr>
+      </w:pPr>
+      <w:r>
+        <w:rPr>
+          <w:rFonts w:cs="Times New Roman"/>
+          <w:b/>
+          <w:sz w:val="21"/>
+          <w:szCs w:val="21"/>
+        </w:rPr>
+        <w:t>Agent32 (Introduction to Software Engineering)</w:t>
+      </w:r>
+      <w:r>
+        <w:rPr>
+          <w:rFonts w:cs="Times New Roman"/>
+          <w:b/>
+          <w:sz w:val="21"/>
+          <w:szCs w:val="21"/>
+        </w:rPr>
+        <w:tab/>
+        <w:t xml:space="preserve">        </w:t>
+      </w:r>
+      <w:r>
+        <w:rPr>
+          <w:rFonts w:cs="Times New Roman"/>
+          <w:sz w:val="21"/>
+          <w:szCs w:val="21"/>
+        </w:rPr>
+        <w:t>April-</w:t>
+      </w:r>
+      <w:r>
+        <w:rPr>
+          <w:rFonts w:cs="Times New Roman"/>
+          <w:sz w:val="21"/>
+          <w:szCs w:val="21"/>
+        </w:rPr>
+        <w:t>May 2016</w:t>
+      </w:r>
+    </w:p>
+    <w:p>
+      <w:pPr>
+        <w:pStyle w:val="ListParagraph"/>
+        <w:numPr>
+          <w:ilvl w:val="0"/>
+          <w:numId w:val="10"/>
+        </w:numPr>
+        <w:tabs>
+          <w:tab w:val="left" w:pos="8280"/>
+          <w:tab w:val="left" w:pos="9000"/>
+          <w:tab w:val="left" w:pos="9180"/>
+          <w:tab w:val="left" w:pos="9360"/>
+        </w:tabs>
+        <w:rPr>
+          <w:rFonts w:cs="Times New Roman"/>
+          <w:b/>
+          <w:sz w:val="21"/>
+          <w:szCs w:val="21"/>
+        </w:rPr>
+      </w:pPr>
+      <w:r>
+        <w:rPr>
+          <w:rFonts w:cs="Times New Roman"/>
+          <w:sz w:val="21"/>
+          <w:szCs w:val="21"/>
+        </w:rPr>
+        <w:t>Designed and coded user interface</w:t>
+      </w:r>
+      <w:r>
+        <w:rPr>
+          <w:rFonts w:cs="Times New Roman"/>
+          <w:b/>
+          <w:sz w:val="21"/>
+          <w:szCs w:val="21"/>
+        </w:rPr>
+        <w:t xml:space="preserve"> </w:t>
+      </w:r>
+      <w:r>
+        <w:rPr>
+          <w:rFonts w:cs="Times New Roman"/>
+          <w:sz w:val="21"/>
+          <w:szCs w:val="21"/>
+        </w:rPr>
+        <w:t>(title, lobby, game)</w:t>
+      </w:r>
+      <w:r>
+        <w:rPr>
+          <w:rFonts w:cs="Times New Roman"/>
+          <w:b/>
+          <w:sz w:val="21"/>
+          <w:szCs w:val="21"/>
+        </w:rPr>
+        <w:t xml:space="preserve"> </w:t>
+      </w:r>
+      <w:r>
+        <w:rPr>
+          <w:rFonts w:cs="Times New Roman"/>
+          <w:sz w:val="21"/>
+          <w:szCs w:val="21"/>
+        </w:rPr>
+        <w:t>with HTML, CSS, and JS.</w:t>
+      </w:r>
+    </w:p>
+    <w:p>
+      <w:pPr>
+        <w:pStyle w:val="ListParagraph"/>
+        <w:numPr>
+          <w:ilvl w:val="0"/>
+          <w:numId w:val="10"/>
+        </w:numPr>
+        <w:tabs>
+          <w:tab w:val="left" w:pos="8280"/>
+          <w:tab w:val="left" w:pos="9000"/>
+          <w:tab w:val="left" w:pos="9180"/>
+          <w:tab w:val="left" w:pos="9360"/>
+        </w:tabs>
+        <w:rPr>
+          <w:rFonts w:cs="Times New Roman"/>
+          <w:b/>
+          <w:sz w:val="21"/>
+          <w:szCs w:val="21"/>
+        </w:rPr>
+      </w:pPr>
+      <w:r>
+        <w:rPr>
+          <w:rFonts w:cs="Times New Roman"/>
+          <w:sz w:val="21"/>
+          <w:szCs w:val="21"/>
+        </w:rPr>
+        <w:t>Worked with Google Maps API</w:t>
+      </w:r>
+    </w:p>
+    <w:p>
+      <w:pPr>
+        <w:tabs>
+          <w:tab w:val="left" w:pos="8280"/>
+          <w:tab w:val="left" w:pos="9000"/>
+          <w:tab w:val="left" w:pos="9180"/>
+          <w:tab w:val="left" w:pos="9360"/>
+        </w:tabs>
+        <w:rPr>
+          <w:rFonts w:cs="Times New Roman"/>
+          <w:b/>
+          <w:sz w:val="21"/>
+          <w:szCs w:val="21"/>
+        </w:rPr>
+      </w:pPr>
+    </w:p>
+    <w:p>
+      <w:pPr>
+        <w:tabs>
+          <w:tab w:val="left" w:pos="8100"/>
+          <w:tab w:val="left" w:pos="8280"/>
+          <w:tab w:val="left" w:pos="9090"/>
+        </w:tabs>
+        <w:rPr>
+          <w:rFonts w:cs="Times New Roman"/>
+          <w:i/>
+          <w:sz w:val="21"/>
+          <w:szCs w:val="21"/>
+        </w:rPr>
+      </w:pPr>
+      <w:r>
+        <w:rPr>
+          <w:rFonts w:cs="Times New Roman"/>
+          <w:b/>
+          <w:sz w:val="21"/>
+          <w:szCs w:val="21"/>
+        </w:rPr>
+        <w:t>Brown Maps</w:t>
+      </w:r>
+      <w:r>
+        <w:rPr>
+          <w:rFonts w:cs="Times New Roman"/>
+          <w:i/>
+          <w:sz w:val="21"/>
+          <w:szCs w:val="21"/>
+        </w:rPr>
+        <w:t xml:space="preserve"> </w:t>
+      </w:r>
+      <w:r>
+        <w:rPr>
+          <w:rFonts w:cs="Times New Roman"/>
+          <w:b/>
+          <w:sz w:val="21"/>
+          <w:szCs w:val="21"/>
+        </w:rPr>
+        <w:t>(Introduction to Software Engineering)</w:t>
+      </w:r>
+      <w:r>
+        <w:rPr>
+          <w:rFonts w:cs="Times New Roman"/>
+          <w:i/>
+          <w:sz w:val="21"/>
+          <w:szCs w:val="21"/>
+        </w:rPr>
+        <w:tab/>
+      </w:r>
+      <w:r>
+        <w:rPr>
+          <w:rFonts w:cs="Times New Roman"/>
+          <w:i/>
+          <w:sz w:val="21"/>
+          <w:szCs w:val="21"/>
+        </w:rPr>
+        <w:tab/>
+      </w:r>
+      <w:r>
+        <w:rPr>
+          <w:rFonts w:cs="Times New Roman"/>
+          <w:i/>
+          <w:sz w:val="21"/>
+          <w:szCs w:val="21"/>
+        </w:rPr>
+        <w:t xml:space="preserve">   </w:t>
+      </w:r>
+      <w:r>
+        <w:rPr>
+          <w:rFonts w:cs="Times New Roman"/>
+          <w:i/>
+          <w:sz w:val="21"/>
+          <w:szCs w:val="21"/>
+        </w:rPr>
+        <w:tab/>
+      </w:r>
+      <w:r>
+        <w:rPr>
+          <w:rFonts w:cs="Times New Roman"/>
+          <w:sz w:val="21"/>
+          <w:szCs w:val="21"/>
+        </w:rPr>
+        <w:t>April 2016</w:t>
+      </w:r>
+    </w:p>
+    <w:p>
+      <w:pPr>
+        <w:pStyle w:val="ListParagraph"/>
+        <w:numPr>
+          <w:ilvl w:val="0"/>
+          <w:numId w:val="9"/>
+        </w:numPr>
+        <w:tabs>
+          <w:tab w:val="left" w:pos="360"/>
+          <w:tab w:val="left" w:pos="8100"/>
+          <w:tab w:val="left" w:pos="8280"/>
+        </w:tabs>
+        <w:rPr>
+          <w:rFonts w:cs="Times New Roman"/>
+          <w:i/>
+          <w:sz w:val="21"/>
+          <w:szCs w:val="21"/>
+        </w:rPr>
+      </w:pPr>
+      <w:r>
+        <w:rPr>
+          <w:rFonts w:cs="Times New Roman"/>
+          <w:sz w:val="21"/>
+          <w:szCs w:val="21"/>
+        </w:rPr>
+        <w:t xml:space="preserve">Wrote backend code for finding directions and </w:t>
+      </w:r>
+      <w:proofErr w:type="spellStart"/>
+      <w:r>
+        <w:rPr>
+          <w:rFonts w:cs="Times New Roman"/>
+          <w:sz w:val="21"/>
+          <w:szCs w:val="21"/>
+        </w:rPr>
+        <w:t>autocorrection</w:t>
+      </w:r>
+      <w:proofErr w:type="spellEnd"/>
+      <w:r>
+        <w:rPr>
+          <w:rFonts w:cs="Times New Roman"/>
+          <w:sz w:val="21"/>
+          <w:szCs w:val="21"/>
+        </w:rPr>
+        <w:t>.</w:t>
+      </w:r>
+    </w:p>
+    <w:p>
+      <w:pPr>
+        <w:pStyle w:val="ListParagraph"/>
+        <w:numPr>
+          <w:ilvl w:val="0"/>
+          <w:numId w:val="9"/>
+        </w:numPr>
+        <w:tabs>
+          <w:tab w:val="left" w:pos="360"/>
+          <w:tab w:val="left" w:pos="8100"/>
+          <w:tab w:val="left" w:pos="8280"/>
+        </w:tabs>
+        <w:rPr>
+          <w:rFonts w:cs="Times New Roman"/>
+          <w:i/>
+          <w:sz w:val="21"/>
+          <w:szCs w:val="21"/>
+        </w:rPr>
+      </w:pPr>
+      <w:r>
+        <w:rPr>
+          <w:rFonts w:cs="Times New Roman"/>
+          <w:sz w:val="21"/>
+          <w:szCs w:val="21"/>
+        </w:rPr>
+        <w:t xml:space="preserve">Visualized </w:t>
+      </w:r>
+      <w:proofErr w:type="spellStart"/>
+      <w:r>
+        <w:rPr>
+          <w:rFonts w:cs="Times New Roman"/>
+          <w:sz w:val="21"/>
+          <w:szCs w:val="21"/>
+        </w:rPr>
+        <w:t>sqlite</w:t>
+      </w:r>
+      <w:proofErr w:type="spellEnd"/>
+      <w:r>
+        <w:rPr>
+          <w:rFonts w:cs="Times New Roman"/>
+          <w:sz w:val="21"/>
+          <w:szCs w:val="21"/>
+        </w:rPr>
+        <w:t xml:space="preserve"> database into a scrollable map using HTML Canvas.</w:t>
+      </w:r>
+    </w:p>
+    <w:p>
+      <w:pPr>
+        <w:tabs>
+          <w:tab w:val="left" w:pos="360"/>
+          <w:tab w:val="left" w:pos="8100"/>
+          <w:tab w:val="left" w:pos="8280"/>
+        </w:tabs>
+        <w:rPr>
+          <w:rFonts w:cs="Times New Roman"/>
+          <w:i/>
+          <w:sz w:val="21"/>
+          <w:szCs w:val="21"/>
+        </w:rPr>
+      </w:pPr>
+    </w:p>
+    <w:p>
+      <w:pPr>
+        <w:tabs>
+          <w:tab w:val="left" w:pos="8280"/>
+          <w:tab w:val="left" w:pos="8640"/>
+          <w:tab w:val="left" w:pos="8820"/>
+          <w:tab w:val="left" w:pos="8910"/>
+          <w:tab w:val="left" w:pos="9000"/>
+          <w:tab w:val="left" w:pos="9180"/>
+          <w:tab w:val="left" w:pos="9360"/>
+        </w:tabs>
+        <w:rPr>
+          <w:rFonts w:cs="Times New Roman"/>
+          <w:sz w:val="21"/>
+          <w:szCs w:val="21"/>
+        </w:rPr>
+      </w:pPr>
+      <w:r>
+        <w:rPr>
+          <w:rFonts w:cs="Times New Roman"/>
+          <w:b/>
+          <w:sz w:val="21"/>
+          <w:szCs w:val="21"/>
+        </w:rPr>
+        <w:t xml:space="preserve">MALLOC (Introduction to Systems) </w:t>
+      </w:r>
+      <w:r>
+        <w:rPr>
+          <w:rFonts w:cs="Times New Roman"/>
+          <w:b/>
+          <w:sz w:val="21"/>
+          <w:szCs w:val="21"/>
+        </w:rPr>
+        <w:tab/>
+      </w:r>
+      <w:r>
+        <w:rPr>
+          <w:rFonts w:cs="Times New Roman"/>
+          <w:b/>
+          <w:sz w:val="21"/>
+          <w:szCs w:val="21"/>
+        </w:rPr>
+        <w:tab/>
+        <w:t xml:space="preserve"> </w:t>
+      </w:r>
+      <w:r>
+        <w:rPr>
+          <w:rFonts w:cs="Times New Roman"/>
+          <w:sz w:val="21"/>
+          <w:szCs w:val="21"/>
+        </w:rPr>
+        <w:t>November 2015</w:t>
+      </w:r>
+    </w:p>
+    <w:p>
+      <w:pPr>
+        <w:pStyle w:val="ListParagraph"/>
+        <w:numPr>
+          <w:ilvl w:val="0"/>
+          <w:numId w:val="11"/>
+        </w:numPr>
+        <w:tabs>
+          <w:tab w:val="left" w:pos="8280"/>
+          <w:tab w:val="left" w:pos="8640"/>
+          <w:tab w:val="left" w:pos="8820"/>
+          <w:tab w:val="left" w:pos="8910"/>
+          <w:tab w:val="left" w:pos="9000"/>
+          <w:tab w:val="left" w:pos="9180"/>
+          <w:tab w:val="left" w:pos="9360"/>
+        </w:tabs>
+        <w:rPr>
+          <w:rFonts w:cs="Times New Roman"/>
+          <w:b/>
+          <w:sz w:val="21"/>
+          <w:szCs w:val="21"/>
+        </w:rPr>
+      </w:pPr>
+      <w:r>
+        <w:rPr>
+          <w:rFonts w:cs="Times New Roman"/>
+          <w:sz w:val="21"/>
+          <w:szCs w:val="21"/>
+        </w:rPr>
+        <w:t xml:space="preserve">Implemented MALLOC in C </w:t>
+      </w:r>
+    </w:p>
+    <w:p>
+      <w:pPr>
+        <w:pStyle w:val="ListParagraph"/>
+        <w:numPr>
+          <w:ilvl w:val="0"/>
+          <w:numId w:val="11"/>
+        </w:numPr>
+        <w:tabs>
+          <w:tab w:val="left" w:pos="8280"/>
+          <w:tab w:val="left" w:pos="8640"/>
+          <w:tab w:val="left" w:pos="8820"/>
+          <w:tab w:val="left" w:pos="8910"/>
+          <w:tab w:val="left" w:pos="9000"/>
+          <w:tab w:val="left" w:pos="9180"/>
+          <w:tab w:val="left" w:pos="9360"/>
+        </w:tabs>
+        <w:rPr>
+          <w:rFonts w:cs="Times New Roman"/>
+          <w:b/>
+          <w:sz w:val="21"/>
+          <w:szCs w:val="21"/>
+        </w:rPr>
+      </w:pPr>
+      <w:r>
+        <w:rPr>
+          <w:rFonts w:cs="Times New Roman"/>
+          <w:sz w:val="21"/>
+          <w:szCs w:val="21"/>
+        </w:rPr>
+        <w:t>Used systems calls and other low level features.</w:t>
+      </w:r>
+    </w:p>
+    <w:p>
+      <w:pPr>
+        <w:tabs>
+          <w:tab w:val="left" w:pos="360"/>
+          <w:tab w:val="left" w:pos="8100"/>
+          <w:tab w:val="left" w:pos="8280"/>
+        </w:tabs>
+        <w:rPr>
+          <w:rFonts w:cs="Times New Roman"/>
+          <w:i/>
+          <w:sz w:val="21"/>
+          <w:szCs w:val="21"/>
+        </w:rPr>
+      </w:pPr>
+    </w:p>
+    <w:p>
+      <w:pPr>
+        <w:tabs>
+          <w:tab w:val="left" w:pos="8280"/>
+          <w:tab w:val="left" w:pos="8640"/>
+          <w:tab w:val="left" w:pos="8820"/>
+          <w:tab w:val="left" w:pos="8910"/>
+          <w:tab w:val="left" w:pos="9000"/>
+          <w:tab w:val="left" w:pos="9180"/>
+          <w:tab w:val="left" w:pos="9360"/>
+        </w:tabs>
+        <w:rPr>
+          <w:rFonts w:cs="Times New Roman"/>
+          <w:sz w:val="21"/>
+          <w:szCs w:val="21"/>
+        </w:rPr>
+      </w:pPr>
+      <w:r>
+        <w:rPr>
+          <w:rFonts w:cs="Times New Roman"/>
+          <w:b/>
+          <w:sz w:val="21"/>
+          <w:szCs w:val="21"/>
+        </w:rPr>
+        <w:t xml:space="preserve">Heap, </w:t>
+      </w:r>
+      <w:proofErr w:type="spellStart"/>
+      <w:r>
+        <w:rPr>
+          <w:rFonts w:cs="Times New Roman"/>
+          <w:b/>
+          <w:sz w:val="21"/>
+          <w:szCs w:val="21"/>
+        </w:rPr>
+        <w:t>ConvexHull</w:t>
+      </w:r>
+      <w:proofErr w:type="spellEnd"/>
+      <w:r>
+        <w:rPr>
+          <w:rFonts w:cs="Times New Roman"/>
+          <w:b/>
+          <w:sz w:val="21"/>
+          <w:szCs w:val="21"/>
+        </w:rPr>
+        <w:t>, Graph (Introduction to Algorithms)</w:t>
+      </w:r>
+      <w:r>
+        <w:rPr>
+          <w:rFonts w:cs="Times New Roman"/>
+          <w:sz w:val="21"/>
+          <w:szCs w:val="21"/>
+        </w:rPr>
+        <w:t xml:space="preserve"> </w:t>
+      </w:r>
+      <w:r>
+        <w:rPr>
+          <w:rFonts w:cs="Times New Roman"/>
+          <w:sz w:val="21"/>
+          <w:szCs w:val="21"/>
+        </w:rPr>
+        <w:tab/>
+      </w:r>
+      <w:r>
+        <w:rPr>
+          <w:rFonts w:cs="Times New Roman"/>
+          <w:sz w:val="21"/>
+          <w:szCs w:val="21"/>
+        </w:rPr>
+        <w:tab/>
+      </w:r>
+      <w:r>
+        <w:rPr>
+          <w:rFonts w:cs="Times New Roman"/>
+          <w:sz w:val="21"/>
+          <w:szCs w:val="21"/>
+        </w:rPr>
+        <w:tab/>
+      </w:r>
+      <w:r>
+        <w:rPr>
+          <w:rFonts w:cs="Times New Roman"/>
+          <w:sz w:val="21"/>
+          <w:szCs w:val="21"/>
+        </w:rPr>
+        <w:tab/>
+      </w:r>
+      <w:r>
+        <w:rPr>
+          <w:rFonts w:cs="Times New Roman"/>
+          <w:sz w:val="21"/>
+          <w:szCs w:val="21"/>
+        </w:rPr>
+        <w:tab/>
+      </w:r>
+      <w:proofErr w:type="gramStart"/>
+      <w:r>
+        <w:rPr>
+          <w:rFonts w:cs="Times New Roman"/>
+          <w:sz w:val="21"/>
+          <w:szCs w:val="21"/>
+        </w:rPr>
+        <w:t>Spring</w:t>
+      </w:r>
+      <w:proofErr w:type="gramEnd"/>
+      <w:r>
+        <w:rPr>
+          <w:rFonts w:cs="Times New Roman"/>
+          <w:sz w:val="21"/>
+          <w:szCs w:val="21"/>
+        </w:rPr>
+        <w:t xml:space="preserve"> 2015</w:t>
+      </w:r>
+    </w:p>
+    <w:p>
+      <w:pPr>
+        <w:pStyle w:val="ListParagraph"/>
+        <w:numPr>
+          <w:ilvl w:val="0"/>
+          <w:numId w:val="13"/>
+        </w:numPr>
+        <w:tabs>
+          <w:tab w:val="left" w:pos="8280"/>
+          <w:tab w:val="left" w:pos="8640"/>
+          <w:tab w:val="left" w:pos="8820"/>
+          <w:tab w:val="left" w:pos="8910"/>
+          <w:tab w:val="left" w:pos="9000"/>
+          <w:tab w:val="left" w:pos="9180"/>
+          <w:tab w:val="left" w:pos="9360"/>
+        </w:tabs>
+        <w:rPr>
+          <w:rFonts w:cs="Times New Roman"/>
+          <w:sz w:val="21"/>
+          <w:szCs w:val="21"/>
+        </w:rPr>
+      </w:pPr>
+      <w:r>
+        <w:rPr>
+          <w:rFonts w:cs="Times New Roman"/>
+          <w:sz w:val="21"/>
+          <w:szCs w:val="21"/>
+        </w:rPr>
+        <w:t>Implemented data structures in python and Java with restrictions on allowed functions.</w:t>
+      </w:r>
+    </w:p>
+    <w:p>
+      <w:pPr>
+        <w:pStyle w:val="ListParagraph"/>
+        <w:numPr>
+          <w:ilvl w:val="0"/>
+          <w:numId w:val="13"/>
+        </w:numPr>
+        <w:tabs>
+          <w:tab w:val="left" w:pos="8280"/>
+          <w:tab w:val="left" w:pos="8640"/>
+          <w:tab w:val="left" w:pos="8820"/>
+          <w:tab w:val="left" w:pos="8910"/>
+          <w:tab w:val="left" w:pos="9000"/>
+          <w:tab w:val="left" w:pos="9180"/>
+          <w:tab w:val="left" w:pos="9360"/>
+        </w:tabs>
+        <w:rPr>
+          <w:rFonts w:cs="Times New Roman"/>
+          <w:sz w:val="21"/>
+          <w:szCs w:val="21"/>
+        </w:rPr>
+      </w:pPr>
+      <w:r>
+        <w:rPr>
+          <w:rFonts w:cs="Times New Roman"/>
+          <w:sz w:val="21"/>
+          <w:szCs w:val="21"/>
+        </w:rPr>
+        <w:t xml:space="preserve">Analyzed algorithms with these data structures. </w:t>
+      </w:r>
+    </w:p>
+    <w:p>
+      <w:pPr>
+        <w:tabs>
+          <w:tab w:val="left" w:pos="8280"/>
+          <w:tab w:val="left" w:pos="8640"/>
+          <w:tab w:val="left" w:pos="8820"/>
+          <w:tab w:val="left" w:pos="8910"/>
+          <w:tab w:val="left" w:pos="9000"/>
+          <w:tab w:val="left" w:pos="9180"/>
+          <w:tab w:val="left" w:pos="9360"/>
+        </w:tabs>
+        <w:rPr>
+          <w:rFonts w:cs="Times New Roman"/>
+          <w:b/>
+          <w:sz w:val="21"/>
+          <w:szCs w:val="21"/>
+        </w:rPr>
+      </w:pPr>
     </w:p>
     <w:p>
       <w:pPr>
@@ -390,7 +1513,39 @@
           <w:sz w:val="21"/>
           <w:szCs w:val="21"/>
         </w:rPr>
-        <w:t>Coded two games in Java, including a basic AI in Othello.</w:t>
+        <w:t xml:space="preserve">Coded two games in Java, </w:t>
+      </w:r>
+      <w:r>
+        <w:rPr>
+          <w:rFonts w:cs="Times New Roman"/>
+          <w:sz w:val="21"/>
+          <w:szCs w:val="21"/>
+        </w:rPr>
+        <w:t>including an</w:t>
+      </w:r>
+      <w:r>
+        <w:rPr>
+          <w:rFonts w:cs="Times New Roman"/>
+          <w:sz w:val="21"/>
+          <w:szCs w:val="21"/>
+        </w:rPr>
+        <w:t xml:space="preserve"> AI </w:t>
+      </w:r>
+      <w:r>
+        <w:rPr>
+          <w:rFonts w:cs="Times New Roman"/>
+          <w:sz w:val="21"/>
+          <w:szCs w:val="21"/>
+        </w:rPr>
+        <w:t xml:space="preserve">player </w:t>
+      </w:r>
+      <w:r>
+        <w:rPr>
+          <w:rFonts w:cs="Times New Roman"/>
+          <w:sz w:val="21"/>
+          <w:szCs w:val="21"/>
+        </w:rPr>
+        <w:t>in Othello.</w:t>
       </w:r>
     </w:p>
     <w:p>
@@ -428,1190 +1583,6 @@
     <w:p>
       <w:pPr>
         <w:tabs>
-          <w:tab w:val="left" w:pos="8280"/>
-          <w:tab w:val="left" w:pos="8640"/>
-          <w:tab w:val="left" w:pos="8820"/>
-          <w:tab w:val="left" w:pos="8910"/>
-          <w:tab w:val="left" w:pos="9000"/>
-          <w:tab w:val="left" w:pos="9180"/>
-          <w:tab w:val="left" w:pos="9360"/>
-        </w:tabs>
-        <w:rPr>
-          <w:rFonts w:cs="Times New Roman"/>
-          <w:b/>
-          <w:sz w:val="21"/>
-          <w:szCs w:val="21"/>
-        </w:rPr>
-      </w:pPr>
-    </w:p>
-    <w:p>
-      <w:pPr>
-        <w:tabs>
-          <w:tab w:val="left" w:pos="8280"/>
-          <w:tab w:val="left" w:pos="8640"/>
-          <w:tab w:val="left" w:pos="8820"/>
-          <w:tab w:val="left" w:pos="8910"/>
-          <w:tab w:val="left" w:pos="9000"/>
-          <w:tab w:val="left" w:pos="9180"/>
-          <w:tab w:val="left" w:pos="9360"/>
-        </w:tabs>
-        <w:rPr>
-          <w:rFonts w:cs="Times New Roman"/>
-          <w:sz w:val="21"/>
-          <w:szCs w:val="21"/>
-        </w:rPr>
-      </w:pPr>
-      <w:r>
-        <w:rPr>
-          <w:rFonts w:cs="Times New Roman"/>
-          <w:b/>
-          <w:sz w:val="21"/>
-          <w:szCs w:val="21"/>
-        </w:rPr>
-        <w:t xml:space="preserve">Heap, </w:t>
-      </w:r>
-      <w:proofErr w:type="spellStart"/>
-      <w:r>
-        <w:rPr>
-          <w:rFonts w:cs="Times New Roman"/>
-          <w:b/>
-          <w:sz w:val="21"/>
-          <w:szCs w:val="21"/>
-        </w:rPr>
-        <w:t>ConvexHull</w:t>
-      </w:r>
-      <w:proofErr w:type="spellEnd"/>
-      <w:r>
-        <w:rPr>
-          <w:rFonts w:cs="Times New Roman"/>
-          <w:b/>
-          <w:sz w:val="21"/>
-          <w:szCs w:val="21"/>
-        </w:rPr>
-        <w:t>, Graph (Introduction to Algorithms)</w:t>
-      </w:r>
-      <w:r>
-        <w:rPr>
-          <w:rFonts w:cs="Times New Roman"/>
-          <w:sz w:val="21"/>
-          <w:szCs w:val="21"/>
-        </w:rPr>
-        <w:t xml:space="preserve"> </w:t>
-      </w:r>
-      <w:r>
-        <w:rPr>
-          <w:rFonts w:cs="Times New Roman"/>
-          <w:sz w:val="21"/>
-          <w:szCs w:val="21"/>
-        </w:rPr>
-        <w:tab/>
-      </w:r>
-      <w:r>
-        <w:rPr>
-          <w:rFonts w:cs="Times New Roman"/>
-          <w:sz w:val="21"/>
-          <w:szCs w:val="21"/>
-        </w:rPr>
-        <w:tab/>
-      </w:r>
-      <w:r>
-        <w:rPr>
-          <w:rFonts w:cs="Times New Roman"/>
-          <w:sz w:val="21"/>
-          <w:szCs w:val="21"/>
-        </w:rPr>
-        <w:tab/>
-      </w:r>
-      <w:r>
-        <w:rPr>
-          <w:rFonts w:cs="Times New Roman"/>
-          <w:sz w:val="21"/>
-          <w:szCs w:val="21"/>
-        </w:rPr>
-        <w:tab/>
-      </w:r>
-      <w:r>
-        <w:rPr>
-          <w:rFonts w:cs="Times New Roman"/>
-          <w:sz w:val="21"/>
-          <w:szCs w:val="21"/>
-        </w:rPr>
-        <w:tab/>
-      </w:r>
-      <w:proofErr w:type="gramStart"/>
-      <w:r>
-        <w:rPr>
-          <w:rFonts w:cs="Times New Roman"/>
-          <w:sz w:val="21"/>
-          <w:szCs w:val="21"/>
-        </w:rPr>
-        <w:t>Spring</w:t>
-      </w:r>
-      <w:proofErr w:type="gramEnd"/>
-      <w:r>
-        <w:rPr>
-          <w:rFonts w:cs="Times New Roman"/>
-          <w:sz w:val="21"/>
-          <w:szCs w:val="21"/>
-        </w:rPr>
-        <w:t xml:space="preserve"> 2015</w:t>
-      </w:r>
-    </w:p>
-    <w:p>
-      <w:pPr>
-        <w:pStyle w:val="ListParagraph"/>
-        <w:numPr>
-          <w:ilvl w:val="0"/>
-          <w:numId w:val="13"/>
-        </w:numPr>
-        <w:tabs>
-          <w:tab w:val="left" w:pos="8280"/>
-          <w:tab w:val="left" w:pos="8640"/>
-          <w:tab w:val="left" w:pos="8820"/>
-          <w:tab w:val="left" w:pos="8910"/>
-          <w:tab w:val="left" w:pos="9000"/>
-          <w:tab w:val="left" w:pos="9180"/>
-          <w:tab w:val="left" w:pos="9360"/>
-        </w:tabs>
-        <w:rPr>
-          <w:rFonts w:cs="Times New Roman"/>
-          <w:sz w:val="21"/>
-          <w:szCs w:val="21"/>
-        </w:rPr>
-      </w:pPr>
-      <w:r>
-        <w:rPr>
-          <w:rFonts w:cs="Times New Roman"/>
-          <w:sz w:val="21"/>
-          <w:szCs w:val="21"/>
-        </w:rPr>
-        <w:t>Implemented data structures in python and Java with restrictions on allowed functions.</w:t>
-      </w:r>
-    </w:p>
-    <w:p>
-      <w:pPr>
-        <w:pStyle w:val="ListParagraph"/>
-        <w:numPr>
-          <w:ilvl w:val="0"/>
-          <w:numId w:val="13"/>
-        </w:numPr>
-        <w:tabs>
-          <w:tab w:val="left" w:pos="8280"/>
-          <w:tab w:val="left" w:pos="8640"/>
-          <w:tab w:val="left" w:pos="8820"/>
-          <w:tab w:val="left" w:pos="8910"/>
-          <w:tab w:val="left" w:pos="9000"/>
-          <w:tab w:val="left" w:pos="9180"/>
-          <w:tab w:val="left" w:pos="9360"/>
-        </w:tabs>
-        <w:rPr>
-          <w:rFonts w:cs="Times New Roman"/>
-          <w:sz w:val="21"/>
-          <w:szCs w:val="21"/>
-        </w:rPr>
-      </w:pPr>
-      <w:r>
-        <w:rPr>
-          <w:rFonts w:cs="Times New Roman"/>
-          <w:sz w:val="21"/>
-          <w:szCs w:val="21"/>
-        </w:rPr>
-        <w:t xml:space="preserve">Analyzed </w:t>
-      </w:r>
-      <w:r>
-        <w:rPr>
-          <w:rFonts w:cs="Times New Roman"/>
-          <w:sz w:val="21"/>
-          <w:szCs w:val="21"/>
-        </w:rPr>
-        <w:t xml:space="preserve">algorithms with these data structures. </w:t>
-      </w:r>
-    </w:p>
-    <w:p>
-      <w:pPr>
-        <w:tabs>
-          <w:tab w:val="left" w:pos="8280"/>
-          <w:tab w:val="left" w:pos="8640"/>
-          <w:tab w:val="left" w:pos="8820"/>
-          <w:tab w:val="left" w:pos="8910"/>
-          <w:tab w:val="left" w:pos="9000"/>
-          <w:tab w:val="left" w:pos="9180"/>
-          <w:tab w:val="left" w:pos="9360"/>
-        </w:tabs>
-        <w:rPr>
-          <w:rFonts w:cs="Times New Roman"/>
-          <w:b/>
-          <w:sz w:val="21"/>
-          <w:szCs w:val="21"/>
-        </w:rPr>
-      </w:pPr>
-    </w:p>
-    <w:p>
-      <w:pPr>
-        <w:tabs>
-          <w:tab w:val="left" w:pos="8280"/>
-          <w:tab w:val="left" w:pos="8640"/>
-          <w:tab w:val="left" w:pos="8820"/>
-          <w:tab w:val="left" w:pos="8910"/>
-          <w:tab w:val="left" w:pos="9000"/>
-          <w:tab w:val="left" w:pos="9180"/>
-          <w:tab w:val="left" w:pos="9360"/>
-        </w:tabs>
-        <w:rPr>
-          <w:rFonts w:cs="Times New Roman"/>
-          <w:sz w:val="21"/>
-          <w:szCs w:val="21"/>
-        </w:rPr>
-      </w:pPr>
-      <w:r>
-        <w:rPr>
-          <w:rFonts w:cs="Times New Roman"/>
-          <w:b/>
-          <w:sz w:val="21"/>
-          <w:szCs w:val="21"/>
-        </w:rPr>
-        <w:t xml:space="preserve">MALLOC (Introduction to Systems) </w:t>
-      </w:r>
-      <w:r>
-        <w:rPr>
-          <w:rFonts w:cs="Times New Roman"/>
-          <w:b/>
-          <w:sz w:val="21"/>
-          <w:szCs w:val="21"/>
-        </w:rPr>
-        <w:tab/>
-      </w:r>
-      <w:r>
-        <w:rPr>
-          <w:rFonts w:cs="Times New Roman"/>
-          <w:b/>
-          <w:sz w:val="21"/>
-          <w:szCs w:val="21"/>
-        </w:rPr>
-        <w:tab/>
-        <w:t xml:space="preserve"> </w:t>
-      </w:r>
-      <w:r>
-        <w:rPr>
-          <w:rFonts w:cs="Times New Roman"/>
-          <w:sz w:val="21"/>
-          <w:szCs w:val="21"/>
-        </w:rPr>
-        <w:t>November 2015</w:t>
-      </w:r>
-    </w:p>
-    <w:p>
-      <w:pPr>
-        <w:pStyle w:val="ListParagraph"/>
-        <w:numPr>
-          <w:ilvl w:val="0"/>
-          <w:numId w:val="11"/>
-        </w:numPr>
-        <w:tabs>
-          <w:tab w:val="left" w:pos="8280"/>
-          <w:tab w:val="left" w:pos="8640"/>
-          <w:tab w:val="left" w:pos="8820"/>
-          <w:tab w:val="left" w:pos="8910"/>
-          <w:tab w:val="left" w:pos="9000"/>
-          <w:tab w:val="left" w:pos="9180"/>
-          <w:tab w:val="left" w:pos="9360"/>
-        </w:tabs>
-        <w:rPr>
-          <w:rFonts w:cs="Times New Roman"/>
-          <w:b/>
-          <w:sz w:val="21"/>
-          <w:szCs w:val="21"/>
-        </w:rPr>
-      </w:pPr>
-      <w:r>
-        <w:rPr>
-          <w:rFonts w:cs="Times New Roman"/>
-          <w:sz w:val="21"/>
-          <w:szCs w:val="21"/>
-        </w:rPr>
-        <w:t xml:space="preserve">Implemented MALLOC in C </w:t>
-      </w:r>
-    </w:p>
-    <w:p>
-      <w:pPr>
-        <w:pStyle w:val="ListParagraph"/>
-        <w:numPr>
-          <w:ilvl w:val="0"/>
-          <w:numId w:val="11"/>
-        </w:numPr>
-        <w:tabs>
-          <w:tab w:val="left" w:pos="8280"/>
-          <w:tab w:val="left" w:pos="8640"/>
-          <w:tab w:val="left" w:pos="8820"/>
-          <w:tab w:val="left" w:pos="8910"/>
-          <w:tab w:val="left" w:pos="9000"/>
-          <w:tab w:val="left" w:pos="9180"/>
-          <w:tab w:val="left" w:pos="9360"/>
-        </w:tabs>
-        <w:rPr>
-          <w:rFonts w:cs="Times New Roman"/>
-          <w:b/>
-          <w:sz w:val="21"/>
-          <w:szCs w:val="21"/>
-        </w:rPr>
-      </w:pPr>
-      <w:r>
-        <w:rPr>
-          <w:rFonts w:cs="Times New Roman"/>
-          <w:sz w:val="21"/>
-          <w:szCs w:val="21"/>
-        </w:rPr>
-        <w:t>Used</w:t>
-      </w:r>
-      <w:r>
-        <w:rPr>
-          <w:rFonts w:cs="Times New Roman"/>
-          <w:sz w:val="21"/>
-          <w:szCs w:val="21"/>
-        </w:rPr>
-        <w:t xml:space="preserve"> systems calls</w:t>
-      </w:r>
-      <w:r>
-        <w:rPr>
-          <w:rFonts w:cs="Times New Roman"/>
-          <w:sz w:val="21"/>
-          <w:szCs w:val="21"/>
-        </w:rPr>
-        <w:t xml:space="preserve"> and other low level features.</w:t>
-      </w:r>
-    </w:p>
-    <w:p>
-      <w:pPr>
-        <w:tabs>
-          <w:tab w:val="left" w:pos="8100"/>
-          <w:tab w:val="left" w:pos="8280"/>
-          <w:tab w:val="left" w:pos="9090"/>
-        </w:tabs>
-        <w:rPr>
-          <w:rFonts w:cs="Times New Roman"/>
-          <w:b/>
-          <w:sz w:val="21"/>
-          <w:szCs w:val="21"/>
-        </w:rPr>
-      </w:pPr>
-    </w:p>
-    <w:p>
-      <w:pPr>
-        <w:tabs>
-          <w:tab w:val="left" w:pos="8100"/>
-          <w:tab w:val="left" w:pos="8280"/>
-          <w:tab w:val="left" w:pos="9090"/>
-        </w:tabs>
-        <w:rPr>
-          <w:rFonts w:cs="Times New Roman"/>
-          <w:i/>
-          <w:sz w:val="21"/>
-          <w:szCs w:val="21"/>
-        </w:rPr>
-      </w:pPr>
-      <w:r>
-        <w:rPr>
-          <w:rFonts w:cs="Times New Roman"/>
-          <w:b/>
-          <w:sz w:val="21"/>
-          <w:szCs w:val="21"/>
-        </w:rPr>
-        <w:t>Brown Maps</w:t>
-      </w:r>
-      <w:r>
-        <w:rPr>
-          <w:rFonts w:cs="Times New Roman"/>
-          <w:i/>
-          <w:sz w:val="21"/>
-          <w:szCs w:val="21"/>
-        </w:rPr>
-        <w:t xml:space="preserve"> </w:t>
-      </w:r>
-      <w:r>
-        <w:rPr>
-          <w:rFonts w:cs="Times New Roman"/>
-          <w:b/>
-          <w:sz w:val="21"/>
-          <w:szCs w:val="21"/>
-        </w:rPr>
-        <w:t>(Introduction to Software Engineering)</w:t>
-      </w:r>
-      <w:r>
-        <w:rPr>
-          <w:rFonts w:cs="Times New Roman"/>
-          <w:i/>
-          <w:sz w:val="21"/>
-          <w:szCs w:val="21"/>
-        </w:rPr>
-        <w:tab/>
-      </w:r>
-      <w:r>
-        <w:rPr>
-          <w:rFonts w:cs="Times New Roman"/>
-          <w:i/>
-          <w:sz w:val="21"/>
-          <w:szCs w:val="21"/>
-        </w:rPr>
-        <w:tab/>
-      </w:r>
-      <w:r>
-        <w:rPr>
-          <w:rFonts w:cs="Times New Roman"/>
-          <w:i/>
-          <w:sz w:val="21"/>
-          <w:szCs w:val="21"/>
-        </w:rPr>
-        <w:t xml:space="preserve">   </w:t>
-      </w:r>
-      <w:r>
-        <w:rPr>
-          <w:rFonts w:cs="Times New Roman"/>
-          <w:i/>
-          <w:sz w:val="21"/>
-          <w:szCs w:val="21"/>
-        </w:rPr>
-        <w:tab/>
-      </w:r>
-      <w:r>
-        <w:rPr>
-          <w:rFonts w:cs="Times New Roman"/>
-          <w:sz w:val="21"/>
-          <w:szCs w:val="21"/>
-        </w:rPr>
-        <w:t>April 2016</w:t>
-      </w:r>
-    </w:p>
-    <w:p>
-      <w:pPr>
-        <w:pStyle w:val="ListParagraph"/>
-        <w:numPr>
-          <w:ilvl w:val="0"/>
-          <w:numId w:val="9"/>
-        </w:numPr>
-        <w:tabs>
-          <w:tab w:val="left" w:pos="360"/>
-          <w:tab w:val="left" w:pos="8100"/>
-          <w:tab w:val="left" w:pos="8280"/>
-        </w:tabs>
-        <w:rPr>
-          <w:rFonts w:cs="Times New Roman"/>
-          <w:i/>
-          <w:sz w:val="21"/>
-          <w:szCs w:val="21"/>
-        </w:rPr>
-      </w:pPr>
-      <w:r>
-        <w:rPr>
-          <w:rFonts w:cs="Times New Roman"/>
-          <w:sz w:val="21"/>
-          <w:szCs w:val="21"/>
-        </w:rPr>
-        <w:t xml:space="preserve">Wrote backend code for finding directions and </w:t>
-      </w:r>
-      <w:proofErr w:type="spellStart"/>
-      <w:r>
-        <w:rPr>
-          <w:rFonts w:cs="Times New Roman"/>
-          <w:sz w:val="21"/>
-          <w:szCs w:val="21"/>
-        </w:rPr>
-        <w:t>autocorrection</w:t>
-      </w:r>
-      <w:proofErr w:type="spellEnd"/>
-      <w:r>
-        <w:rPr>
-          <w:rFonts w:cs="Times New Roman"/>
-          <w:sz w:val="21"/>
-          <w:szCs w:val="21"/>
-        </w:rPr>
-        <w:t>.</w:t>
-      </w:r>
-    </w:p>
-    <w:p>
-      <w:pPr>
-        <w:pStyle w:val="ListParagraph"/>
-        <w:numPr>
-          <w:ilvl w:val="0"/>
-          <w:numId w:val="9"/>
-        </w:numPr>
-        <w:tabs>
-          <w:tab w:val="left" w:pos="360"/>
-          <w:tab w:val="left" w:pos="8100"/>
-          <w:tab w:val="left" w:pos="8280"/>
-        </w:tabs>
-        <w:rPr>
-          <w:rFonts w:cs="Times New Roman"/>
-          <w:i/>
-          <w:sz w:val="21"/>
-          <w:szCs w:val="21"/>
-        </w:rPr>
-      </w:pPr>
-      <w:r>
-        <w:rPr>
-          <w:rFonts w:cs="Times New Roman"/>
-          <w:sz w:val="21"/>
-          <w:szCs w:val="21"/>
-        </w:rPr>
-        <w:t xml:space="preserve">Visualized </w:t>
-      </w:r>
-      <w:proofErr w:type="spellStart"/>
-      <w:r>
-        <w:rPr>
-          <w:rFonts w:cs="Times New Roman"/>
-          <w:sz w:val="21"/>
-          <w:szCs w:val="21"/>
-        </w:rPr>
-        <w:t>sqlite</w:t>
-      </w:r>
-      <w:proofErr w:type="spellEnd"/>
-      <w:r>
-        <w:rPr>
-          <w:rFonts w:cs="Times New Roman"/>
-          <w:sz w:val="21"/>
-          <w:szCs w:val="21"/>
-        </w:rPr>
-        <w:t xml:space="preserve"> database </w:t>
-      </w:r>
-      <w:r>
-        <w:rPr>
-          <w:rFonts w:cs="Times New Roman"/>
-          <w:sz w:val="21"/>
-          <w:szCs w:val="21"/>
-        </w:rPr>
-        <w:t xml:space="preserve">into a scrollable map </w:t>
-      </w:r>
-      <w:r>
-        <w:rPr>
-          <w:rFonts w:cs="Times New Roman"/>
-          <w:sz w:val="21"/>
-          <w:szCs w:val="21"/>
-        </w:rPr>
-        <w:t>using HTML Canvas.</w:t>
-      </w:r>
-    </w:p>
-    <w:p>
-      <w:pPr>
-        <w:tabs>
-          <w:tab w:val="left" w:pos="8280"/>
-          <w:tab w:val="left" w:pos="9000"/>
-          <w:tab w:val="left" w:pos="9180"/>
-          <w:tab w:val="left" w:pos="9360"/>
-        </w:tabs>
-        <w:rPr>
-          <w:rFonts w:cs="Times New Roman"/>
-          <w:b/>
-          <w:sz w:val="21"/>
-          <w:szCs w:val="21"/>
-        </w:rPr>
-      </w:pPr>
-    </w:p>
-    <w:p>
-      <w:pPr>
-        <w:tabs>
-          <w:tab w:val="left" w:pos="8280"/>
-          <w:tab w:val="left" w:pos="9000"/>
-          <w:tab w:val="left" w:pos="9180"/>
-          <w:tab w:val="left" w:pos="9360"/>
-        </w:tabs>
-        <w:rPr>
-          <w:rFonts w:cs="Times New Roman"/>
-          <w:sz w:val="21"/>
-          <w:szCs w:val="21"/>
-        </w:rPr>
-      </w:pPr>
-      <w:r>
-        <w:rPr>
-          <w:rFonts w:cs="Times New Roman"/>
-          <w:b/>
-          <w:sz w:val="21"/>
-          <w:szCs w:val="21"/>
-        </w:rPr>
-        <w:t xml:space="preserve">Agent32 </w:t>
-      </w:r>
-      <w:r>
-        <w:rPr>
-          <w:rFonts w:cs="Times New Roman"/>
-          <w:b/>
-          <w:sz w:val="21"/>
-          <w:szCs w:val="21"/>
-        </w:rPr>
-        <w:t>(Introduction to Software Engineering)</w:t>
-      </w:r>
-      <w:r>
-        <w:rPr>
-          <w:rFonts w:cs="Times New Roman"/>
-          <w:b/>
-          <w:sz w:val="21"/>
-          <w:szCs w:val="21"/>
-        </w:rPr>
-        <w:tab/>
-      </w:r>
-      <w:r>
-        <w:rPr>
-          <w:rFonts w:cs="Times New Roman"/>
-          <w:b/>
-          <w:sz w:val="21"/>
-          <w:szCs w:val="21"/>
-        </w:rPr>
-        <w:tab/>
-      </w:r>
-      <w:r>
-        <w:rPr>
-          <w:rFonts w:cs="Times New Roman"/>
-          <w:b/>
-          <w:sz w:val="21"/>
-          <w:szCs w:val="21"/>
-        </w:rPr>
-        <w:tab/>
-      </w:r>
-      <w:r>
-        <w:rPr>
-          <w:rFonts w:cs="Times New Roman"/>
-          <w:sz w:val="21"/>
-          <w:szCs w:val="21"/>
-        </w:rPr>
-        <w:t>May 2016</w:t>
-      </w:r>
-    </w:p>
-    <w:p>
-      <w:pPr>
-        <w:pStyle w:val="ListParagraph"/>
-        <w:numPr>
-          <w:ilvl w:val="0"/>
-          <w:numId w:val="10"/>
-        </w:numPr>
-        <w:tabs>
-          <w:tab w:val="left" w:pos="8280"/>
-          <w:tab w:val="left" w:pos="9000"/>
-          <w:tab w:val="left" w:pos="9180"/>
-          <w:tab w:val="left" w:pos="9360"/>
-        </w:tabs>
-        <w:rPr>
-          <w:rFonts w:cs="Times New Roman"/>
-          <w:b/>
-          <w:sz w:val="21"/>
-          <w:szCs w:val="21"/>
-        </w:rPr>
-      </w:pPr>
-      <w:r>
-        <w:rPr>
-          <w:rFonts w:cs="Times New Roman"/>
-          <w:sz w:val="21"/>
-          <w:szCs w:val="21"/>
-        </w:rPr>
-        <w:t>Designed and coded user interface</w:t>
-      </w:r>
-      <w:r>
-        <w:rPr>
-          <w:rFonts w:cs="Times New Roman"/>
-          <w:b/>
-          <w:sz w:val="21"/>
-          <w:szCs w:val="21"/>
-        </w:rPr>
-        <w:t xml:space="preserve"> </w:t>
-      </w:r>
-      <w:r>
-        <w:rPr>
-          <w:rFonts w:cs="Times New Roman"/>
-          <w:sz w:val="21"/>
-          <w:szCs w:val="21"/>
-        </w:rPr>
-        <w:t>(title, lobby, game)</w:t>
-      </w:r>
-      <w:r>
-        <w:rPr>
-          <w:rFonts w:cs="Times New Roman"/>
-          <w:b/>
-          <w:sz w:val="21"/>
-          <w:szCs w:val="21"/>
-        </w:rPr>
-        <w:t xml:space="preserve"> </w:t>
-      </w:r>
-      <w:r>
-        <w:rPr>
-          <w:rFonts w:cs="Times New Roman"/>
-          <w:sz w:val="21"/>
-          <w:szCs w:val="21"/>
-        </w:rPr>
-        <w:t>with HTML, CSS, and JS.</w:t>
-      </w:r>
-    </w:p>
-    <w:p>
-      <w:pPr>
-        <w:pStyle w:val="ListParagraph"/>
-        <w:numPr>
-          <w:ilvl w:val="0"/>
-          <w:numId w:val="10"/>
-        </w:numPr>
-        <w:tabs>
-          <w:tab w:val="left" w:pos="8280"/>
-          <w:tab w:val="left" w:pos="9000"/>
-          <w:tab w:val="left" w:pos="9180"/>
-          <w:tab w:val="left" w:pos="9360"/>
-        </w:tabs>
-        <w:rPr>
-          <w:rFonts w:cs="Times New Roman"/>
-          <w:b/>
-          <w:sz w:val="21"/>
-          <w:szCs w:val="21"/>
-        </w:rPr>
-      </w:pPr>
-      <w:r>
-        <w:rPr>
-          <w:rFonts w:cs="Times New Roman"/>
-          <w:sz w:val="21"/>
-          <w:szCs w:val="21"/>
-        </w:rPr>
-        <w:t>Worked with Google Maps API</w:t>
-      </w:r>
-    </w:p>
-    <w:p>
-      <w:pPr>
-        <w:tabs>
-          <w:tab w:val="left" w:pos="8280"/>
-          <w:tab w:val="left" w:pos="9000"/>
-          <w:tab w:val="left" w:pos="9180"/>
-          <w:tab w:val="left" w:pos="9360"/>
-        </w:tabs>
-        <w:rPr>
-          <w:rFonts w:cs="Times New Roman"/>
-          <w:b/>
-          <w:sz w:val="21"/>
-          <w:szCs w:val="21"/>
-        </w:rPr>
-      </w:pPr>
-    </w:p>
-    <w:p>
-      <w:pPr>
-        <w:tabs>
-          <w:tab w:val="left" w:pos="8280"/>
-          <w:tab w:val="left" w:pos="9000"/>
-          <w:tab w:val="left" w:pos="9180"/>
-          <w:tab w:val="left" w:pos="9360"/>
-        </w:tabs>
-        <w:rPr>
-          <w:rFonts w:cs="Times New Roman"/>
-          <w:i/>
-          <w:sz w:val="21"/>
-          <w:szCs w:val="21"/>
-        </w:rPr>
-      </w:pPr>
-      <w:r>
-        <w:rPr>
-          <w:rFonts w:cs="Times New Roman"/>
-          <w:b/>
-          <w:sz w:val="21"/>
-          <w:szCs w:val="21"/>
-        </w:rPr>
-        <w:t>To the New World</w:t>
-      </w:r>
-      <w:r>
-        <w:rPr>
-          <w:rFonts w:cs="Times New Roman"/>
-          <w:b/>
-          <w:sz w:val="21"/>
-          <w:szCs w:val="21"/>
-        </w:rPr>
-        <w:t xml:space="preserve"> </w:t>
-      </w:r>
-      <w:r>
-        <w:rPr>
-          <w:rFonts w:cs="Times New Roman"/>
-          <w:b/>
-          <w:sz w:val="21"/>
-          <w:szCs w:val="21"/>
-        </w:rPr>
-        <w:t>(Personal Project)</w:t>
-      </w:r>
-      <w:r>
-        <w:rPr>
-          <w:rFonts w:cs="Times New Roman"/>
-          <w:i/>
-          <w:sz w:val="21"/>
-          <w:szCs w:val="21"/>
-        </w:rPr>
-        <w:tab/>
-      </w:r>
-      <w:r>
-        <w:rPr>
-          <w:rFonts w:cs="Times New Roman"/>
-          <w:i/>
-          <w:sz w:val="21"/>
-          <w:szCs w:val="21"/>
-        </w:rPr>
-        <w:t xml:space="preserve">    </w:t>
-      </w:r>
-      <w:r>
-        <w:rPr>
-          <w:rFonts w:cs="Times New Roman"/>
-          <w:i/>
-          <w:sz w:val="21"/>
-          <w:szCs w:val="21"/>
-        </w:rPr>
-        <w:tab/>
-      </w:r>
-      <w:r>
-        <w:rPr>
-          <w:rFonts w:cs="Times New Roman"/>
-          <w:i/>
-          <w:sz w:val="21"/>
-          <w:szCs w:val="21"/>
-        </w:rPr>
-        <w:tab/>
-      </w:r>
-      <w:r>
-        <w:rPr>
-          <w:rFonts w:cs="Times New Roman"/>
-          <w:sz w:val="21"/>
-          <w:szCs w:val="21"/>
-        </w:rPr>
-        <w:t>June 2016</w:t>
-      </w:r>
-    </w:p>
-    <w:p>
-      <w:pPr>
-        <w:pStyle w:val="ListParagraph"/>
-        <w:numPr>
-          <w:ilvl w:val="0"/>
-          <w:numId w:val="5"/>
-        </w:numPr>
-        <w:rPr>
-          <w:rFonts w:cs="Times New Roman"/>
-          <w:sz w:val="21"/>
-          <w:szCs w:val="21"/>
-        </w:rPr>
-      </w:pPr>
-      <w:r>
-        <w:rPr>
-          <w:rFonts w:cs="Times New Roman"/>
-          <w:sz w:val="21"/>
-          <w:szCs w:val="21"/>
-        </w:rPr>
-        <w:t>Worked</w:t>
-      </w:r>
-      <w:r>
-        <w:rPr>
-          <w:rFonts w:cs="Times New Roman"/>
-          <w:sz w:val="21"/>
-          <w:szCs w:val="21"/>
-        </w:rPr>
-        <w:t xml:space="preserve"> </w:t>
-      </w:r>
-      <w:r>
-        <w:rPr>
-          <w:rFonts w:cs="Times New Roman"/>
-          <w:sz w:val="21"/>
-          <w:szCs w:val="21"/>
-        </w:rPr>
-        <w:t xml:space="preserve">with </w:t>
-      </w:r>
-      <w:proofErr w:type="spellStart"/>
-      <w:r>
-        <w:rPr>
-          <w:rFonts w:cs="Times New Roman"/>
-          <w:sz w:val="21"/>
-          <w:szCs w:val="21"/>
-        </w:rPr>
-        <w:t>PostGreSQL</w:t>
-      </w:r>
-      <w:proofErr w:type="spellEnd"/>
-      <w:r>
-        <w:rPr>
-          <w:rFonts w:cs="Times New Roman"/>
-          <w:sz w:val="21"/>
-          <w:szCs w:val="21"/>
-        </w:rPr>
-        <w:t xml:space="preserve"> </w:t>
-      </w:r>
-    </w:p>
-    <w:p>
-      <w:pPr>
-        <w:pStyle w:val="ListParagraph"/>
-        <w:numPr>
-          <w:ilvl w:val="0"/>
-          <w:numId w:val="5"/>
-        </w:numPr>
-        <w:rPr>
-          <w:rFonts w:cs="Times New Roman"/>
-          <w:sz w:val="21"/>
-          <w:szCs w:val="21"/>
-        </w:rPr>
-      </w:pPr>
-      <w:r>
-        <w:rPr>
-          <w:rFonts w:cs="Times New Roman"/>
-          <w:sz w:val="21"/>
-          <w:szCs w:val="21"/>
-        </w:rPr>
-        <w:t xml:space="preserve">Configured application for </w:t>
-      </w:r>
-      <w:proofErr w:type="spellStart"/>
-      <w:r>
-        <w:rPr>
-          <w:rFonts w:cs="Times New Roman"/>
-          <w:sz w:val="21"/>
-          <w:szCs w:val="21"/>
-        </w:rPr>
-        <w:t>Heroku</w:t>
-      </w:r>
-      <w:proofErr w:type="spellEnd"/>
-      <w:r>
-        <w:rPr>
-          <w:rFonts w:cs="Times New Roman"/>
-          <w:sz w:val="21"/>
-          <w:szCs w:val="21"/>
-        </w:rPr>
-        <w:t xml:space="preserve"> deployment</w:t>
-      </w:r>
-    </w:p>
-    <w:p>
-      <w:pPr>
-        <w:pStyle w:val="ListParagraph"/>
-        <w:numPr>
-          <w:ilvl w:val="0"/>
-          <w:numId w:val="5"/>
-        </w:numPr>
-        <w:rPr>
-          <w:rFonts w:cs="Times New Roman"/>
-          <w:sz w:val="21"/>
-          <w:szCs w:val="21"/>
-        </w:rPr>
-      </w:pPr>
-      <w:r>
-        <w:rPr>
-          <w:rFonts w:cs="Times New Roman"/>
-          <w:sz w:val="21"/>
-          <w:szCs w:val="21"/>
-        </w:rPr>
-        <w:t xml:space="preserve">Developed real time frontend with Ajax and </w:t>
-      </w:r>
-      <w:proofErr w:type="spellStart"/>
-      <w:r>
-        <w:rPr>
-          <w:rFonts w:cs="Times New Roman"/>
-          <w:sz w:val="21"/>
-          <w:szCs w:val="21"/>
-        </w:rPr>
-        <w:t>jQuery</w:t>
-      </w:r>
-      <w:proofErr w:type="spellEnd"/>
-    </w:p>
-    <w:p>
-      <w:pPr>
-        <w:pStyle w:val="ListParagraph"/>
-        <w:numPr>
-          <w:ilvl w:val="0"/>
-          <w:numId w:val="5"/>
-        </w:numPr>
-        <w:rPr>
-          <w:rFonts w:cs="Times New Roman"/>
-          <w:sz w:val="21"/>
-          <w:szCs w:val="21"/>
-        </w:rPr>
-      </w:pPr>
-      <w:r>
-        <w:rPr>
-          <w:rFonts w:cs="Times New Roman"/>
-          <w:sz w:val="21"/>
-          <w:szCs w:val="21"/>
-        </w:rPr>
-        <w:t xml:space="preserve">Enhanced HTML Canvas visualization with </w:t>
-      </w:r>
-      <w:proofErr w:type="spellStart"/>
-      <w:r>
-        <w:rPr>
-          <w:rFonts w:cs="Times New Roman"/>
-          <w:sz w:val="21"/>
-          <w:szCs w:val="21"/>
-        </w:rPr>
-        <w:t>CreateJS</w:t>
-      </w:r>
-      <w:proofErr w:type="spellEnd"/>
-    </w:p>
-    <w:p>
-      <w:pPr>
-        <w:rPr>
-          <w:rFonts w:cs="Times New Roman"/>
-          <w:sz w:val="21"/>
-          <w:szCs w:val="21"/>
-        </w:rPr>
-      </w:pPr>
-    </w:p>
-    <w:p>
-      <w:pPr>
-        <w:tabs>
-          <w:tab w:val="left" w:pos="8820"/>
-        </w:tabs>
-        <w:rPr>
-          <w:rFonts w:cs="Times New Roman"/>
-          <w:i/>
-          <w:sz w:val="21"/>
-          <w:szCs w:val="21"/>
-        </w:rPr>
-      </w:pPr>
-      <w:r>
-        <w:rPr>
-          <w:rFonts w:cs="Times New Roman"/>
-          <w:b/>
-          <w:sz w:val="21"/>
-          <w:szCs w:val="21"/>
-        </w:rPr>
-        <w:t>Rubber Mallet (</w:t>
-      </w:r>
-      <w:proofErr w:type="spellStart"/>
-      <w:r>
-        <w:rPr>
-          <w:rFonts w:cs="Times New Roman"/>
-          <w:b/>
-          <w:sz w:val="21"/>
-          <w:szCs w:val="21"/>
-        </w:rPr>
-        <w:t>Bridgehacs</w:t>
-      </w:r>
-      <w:proofErr w:type="spellEnd"/>
-      <w:r>
-        <w:rPr>
-          <w:rFonts w:cs="Times New Roman"/>
-          <w:b/>
-          <w:sz w:val="21"/>
-          <w:szCs w:val="21"/>
-        </w:rPr>
-        <w:t xml:space="preserve"> </w:t>
-      </w:r>
-      <w:proofErr w:type="spellStart"/>
-      <w:r>
-        <w:rPr>
-          <w:rFonts w:cs="Times New Roman"/>
-          <w:b/>
-          <w:sz w:val="21"/>
-          <w:szCs w:val="21"/>
-        </w:rPr>
-        <w:t>Hackathon</w:t>
-      </w:r>
-      <w:proofErr w:type="spellEnd"/>
-      <w:r>
-        <w:rPr>
-          <w:rFonts w:cs="Times New Roman"/>
-          <w:b/>
-          <w:sz w:val="21"/>
-          <w:szCs w:val="21"/>
-        </w:rPr>
-        <w:t>)</w:t>
-      </w:r>
-      <w:r>
-        <w:rPr>
-          <w:rFonts w:cs="Times New Roman"/>
-          <w:i/>
-          <w:sz w:val="21"/>
-          <w:szCs w:val="21"/>
-        </w:rPr>
-        <w:t xml:space="preserve"> </w:t>
-      </w:r>
-      <w:r>
-        <w:rPr>
-          <w:rFonts w:cs="Times New Roman"/>
-          <w:i/>
-          <w:sz w:val="21"/>
-          <w:szCs w:val="21"/>
-        </w:rPr>
-        <w:tab/>
-      </w:r>
-      <w:r>
-        <w:rPr>
-          <w:rFonts w:cs="Times New Roman"/>
-          <w:i/>
-          <w:sz w:val="21"/>
-          <w:szCs w:val="21"/>
-        </w:rPr>
-        <w:t xml:space="preserve">   </w:t>
-      </w:r>
-      <w:r>
-        <w:rPr>
-          <w:rFonts w:cs="Times New Roman"/>
-          <w:sz w:val="21"/>
-          <w:szCs w:val="21"/>
-        </w:rPr>
-        <w:t>August 2016</w:t>
-      </w:r>
-    </w:p>
-    <w:p>
-      <w:pPr>
-        <w:pStyle w:val="ListParagraph"/>
-        <w:numPr>
-          <w:ilvl w:val="0"/>
-          <w:numId w:val="6"/>
-        </w:numPr>
-        <w:tabs>
-          <w:tab w:val="left" w:pos="8100"/>
-        </w:tabs>
-        <w:rPr>
-          <w:rFonts w:cs="Times New Roman"/>
-          <w:sz w:val="21"/>
-          <w:szCs w:val="21"/>
-        </w:rPr>
-      </w:pPr>
-      <w:r>
-        <w:rPr>
-          <w:rFonts w:cs="Times New Roman"/>
-          <w:sz w:val="21"/>
-          <w:szCs w:val="21"/>
-        </w:rPr>
-        <w:t>Project coded overnight in under 18 hours.</w:t>
-      </w:r>
-    </w:p>
-    <w:p>
-      <w:pPr>
-        <w:pStyle w:val="ListParagraph"/>
-        <w:numPr>
-          <w:ilvl w:val="0"/>
-          <w:numId w:val="6"/>
-        </w:numPr>
-        <w:tabs>
-          <w:tab w:val="left" w:pos="8100"/>
-        </w:tabs>
-        <w:rPr>
-          <w:rFonts w:cs="Times New Roman"/>
-          <w:sz w:val="21"/>
-          <w:szCs w:val="21"/>
-        </w:rPr>
-      </w:pPr>
-      <w:r>
-        <w:rPr>
-          <w:rFonts w:cs="Times New Roman"/>
-          <w:sz w:val="21"/>
-          <w:szCs w:val="21"/>
-        </w:rPr>
-        <w:t>Implemented MALLET package</w:t>
-      </w:r>
-    </w:p>
-    <w:p>
-      <w:pPr>
-        <w:pStyle w:val="ListParagraph"/>
-        <w:numPr>
-          <w:ilvl w:val="0"/>
-          <w:numId w:val="6"/>
-        </w:numPr>
-        <w:tabs>
-          <w:tab w:val="left" w:pos="8100"/>
-        </w:tabs>
-        <w:rPr>
-          <w:rFonts w:cs="Times New Roman"/>
-          <w:sz w:val="21"/>
-          <w:szCs w:val="21"/>
-        </w:rPr>
-      </w:pPr>
-      <w:r>
-        <w:rPr>
-          <w:rFonts w:cs="Times New Roman"/>
-          <w:sz w:val="21"/>
-          <w:szCs w:val="21"/>
-        </w:rPr>
-        <w:t>Created web interface</w:t>
-      </w:r>
-    </w:p>
-    <w:p>
-      <w:pPr>
-        <w:tabs>
           <w:tab w:val="left" w:pos="8100"/>
         </w:tabs>
         <w:rPr>
@@ -2003,7 +1974,7 @@
           <w:sz w:val="21"/>
           <w:szCs w:val="21"/>
         </w:rPr>
-        <w:t xml:space="preserve">Active blogger, significant background in literature and history coursework. </w:t>
+        <w:t xml:space="preserve">Active blogger, background in literature and history coursework. </w:t>
       </w:r>
     </w:p>
     <w:p>
@@ -2041,7 +2012,7 @@
           <w:sz w:val="21"/>
           <w:szCs w:val="21"/>
         </w:rPr>
-        <w:t xml:space="preserve"> Men’s</w:t>
+        <w:t xml:space="preserve"> </w:t>
       </w:r>
       <w:r>
         <w:rPr>
@@ -2050,7 +2021,7 @@
           <w:sz w:val="21"/>
           <w:szCs w:val="21"/>
         </w:rPr>
-        <w:t xml:space="preserve"> </w:t>
+        <w:t>Small Group Leader</w:t>
       </w:r>
       <w:r>
         <w:rPr>
@@ -2059,17 +2030,10 @@
           <w:sz w:val="21"/>
           <w:szCs w:val="21"/>
         </w:rPr>
-        <w:t>Small Group Leader;</w:t>
-      </w:r>
-      <w:r>
-        <w:rPr>
-          <w:rFonts w:cs="Times New Roman"/>
-          <w:b/>
-          <w:sz w:val="21"/>
-          <w:szCs w:val="21"/>
-        </w:rPr>
-        <w:t xml:space="preserve"> Praise Team Technician (Reformed University Fellowship) </w:t>
-      </w:r>
+        <w:t xml:space="preserve"> (Reformed University Fellowship) </w:t>
+      </w:r>
+      <w:bookmarkStart w:id="0" w:name="_GoBack"/>
+      <w:bookmarkEnd w:id="0"/>
     </w:p>
     <w:p>
       <w:pPr>
@@ -2117,7 +2081,39 @@
           <w:sz w:val="21"/>
           <w:szCs w:val="21"/>
         </w:rPr>
-        <w:t>discussion meetings and counseling (</w:t>
+        <w:t xml:space="preserve">counseling, study, and </w:t>
+      </w:r>
+      <w:r>
+        <w:rPr>
+          <w:rFonts w:cs="Times New Roman"/>
+          <w:sz w:val="21"/>
+          <w:szCs w:val="21"/>
+        </w:rPr>
+        <w:t>discussion meetings</w:t>
+      </w:r>
+      <w:r>
+        <w:rPr>
+          <w:rFonts w:cs="Times New Roman"/>
+          <w:sz w:val="21"/>
+          <w:szCs w:val="21"/>
+        </w:rPr>
+        <w:t xml:space="preserve"> (</w:t>
+      </w:r>
+      <w:r>
+        <w:rPr>
+          <w:rFonts w:cs="Times New Roman"/>
+          <w:sz w:val="21"/>
+          <w:szCs w:val="21"/>
+        </w:rPr>
+        <w:t>~4-8</w:t>
+      </w:r>
+      <w:r>
+        <w:rPr>
+          <w:rFonts w:cs="Times New Roman"/>
+          <w:sz w:val="21"/>
+          <w:szCs w:val="21"/>
+        </w:rPr>
+        <w:t xml:space="preserve"> hours weekly </w:t>
       </w:r>
       <w:r>
         <w:rPr>
@@ -2133,64 +2129,31 @@
           <w:sz w:val="21"/>
           <w:szCs w:val="21"/>
         </w:rPr>
-        <w:t xml:space="preserve">15-20 </w:t>
-      </w:r>
-      <w:r>
-        <w:rPr>
-          <w:rFonts w:cs="Times New Roman"/>
-          <w:sz w:val="21"/>
-          <w:szCs w:val="21"/>
-        </w:rPr>
-        <w:t>students), Technical work</w:t>
-      </w:r>
-      <w:r>
-        <w:rPr>
-          <w:rFonts w:cs="Times New Roman"/>
-          <w:sz w:val="21"/>
-          <w:szCs w:val="21"/>
-        </w:rPr>
-        <w:t xml:space="preserve"> </w:t>
-      </w:r>
-      <w:r>
-        <w:rPr>
-          <w:rFonts w:cs="Times New Roman"/>
-          <w:sz w:val="21"/>
-          <w:szCs w:val="21"/>
-        </w:rPr>
-        <w:t xml:space="preserve">with </w:t>
-      </w:r>
-      <w:r>
-        <w:rPr>
-          <w:rFonts w:cs="Times New Roman"/>
-          <w:sz w:val="21"/>
-          <w:szCs w:val="21"/>
-        </w:rPr>
-        <w:t>sound equipment.</w:t>
-      </w:r>
-    </w:p>
-    <w:p>
-      <w:pPr>
-        <w:tabs>
-          <w:tab w:val="left" w:pos="720"/>
-          <w:tab w:val="left" w:pos="990"/>
-          <w:tab w:val="left" w:pos="7560"/>
-        </w:tabs>
-        <w:rPr>
-          <w:rFonts w:cs="Times New Roman"/>
-          <w:sz w:val="21"/>
-          <w:szCs w:val="21"/>
-        </w:rPr>
-      </w:pPr>
-      <w:bookmarkStart w:id="0" w:name="_GoBack"/>
-      <w:bookmarkEnd w:id="0"/>
-      <w:r>
-        <w:rPr>
-          <w:rFonts w:cs="Times New Roman"/>
-          <w:b/>
-          <w:sz w:val="21"/>
-          <w:szCs w:val="21"/>
-        </w:rPr>
-        <w:tab/>
+        <w:t>10</w:t>
+      </w:r>
+      <w:r>
+        <w:rPr>
+          <w:rFonts w:cs="Times New Roman"/>
+          <w:sz w:val="21"/>
+          <w:szCs w:val="21"/>
+        </w:rPr>
+        <w:t xml:space="preserve">-20 </w:t>
+      </w:r>
+      <w:r>
+        <w:rPr>
+          <w:rFonts w:cs="Times New Roman"/>
+          <w:sz w:val="21"/>
+          <w:szCs w:val="21"/>
+        </w:rPr>
+        <w:t>students)</w:t>
+      </w:r>
+      <w:r>
+        <w:rPr>
+          <w:rFonts w:cs="Times New Roman"/>
+          <w:sz w:val="21"/>
+          <w:szCs w:val="21"/>
+        </w:rPr>
+        <w:t>.</w:t>
       </w:r>
     </w:p>
     <w:sectPr>
@@ -2292,31 +2255,11 @@
         <w:rFonts w:cs="Times New Roman"/>
         <w:color w:val="000000"/>
       </w:rPr>
-      <w:t xml:space="preserve"> (401) 871-7485 </w:t>
+      <w:t xml:space="preserve"> (401) 871-7485</w:t>
     </w:r>
-  </w:p>
-  <w:p>
-    <w:pPr>
-      <w:pStyle w:val="Header"/>
-      <w:spacing w:line="276" w:lineRule="auto"/>
-      <w:jc w:val="center"/>
+    <w:r>
       <w:rPr>
         <w:rFonts w:cs="Times New Roman"/>
-      </w:rPr>
-    </w:pPr>
-    <w:hyperlink r:id="rId1" w:history="1">
-      <w:r>
-        <w:rPr>
-          <w:rStyle w:val="Hyperlink"/>
-          <w:rFonts w:cs="Times New Roman"/>
-        </w:rPr>
-        <w:t>christopher_luo@brown.edu</w:t>
-      </w:r>
-    </w:hyperlink>
-    <w:r>
-      <w:rPr>
-        <w:rFonts w:cs="Times New Roman"/>
-        <w:color w:val="000000"/>
       </w:rPr>
       <w:t xml:space="preserve"> </w:t>
     </w:r>
@@ -2334,11 +2277,47 @@
       </w:rPr>
       <w:t xml:space="preserve"> </w:t>
     </w:r>
+    <w:hyperlink r:id="rId1" w:history="1">
+      <w:r>
+        <w:rPr>
+          <w:rStyle w:val="Hyperlink"/>
+          <w:rFonts w:cs="Times New Roman"/>
+          <w:u w:val="none"/>
+        </w:rPr>
+        <w:t>christopher_luo@brown.edu</w:t>
+      </w:r>
+    </w:hyperlink>
+    <w:r>
+      <w:rPr>
+        <w:rFonts w:cs="Times New Roman"/>
+        <w:color w:val="000000"/>
+      </w:rPr>
+      <w:t xml:space="preserve"> </w:t>
+    </w:r>
+    <w:r>
+      <w:rPr>
+        <w:rFonts w:ascii="Myriad Pro" w:hAnsi="Myriad Pro" w:cs="Times New Roman"/>
+        <w:i/>
+        <w:color w:val="000000"/>
+        <w:u w:val="single"/>
+      </w:rPr>
+      <w:t>Website:</w:t>
+    </w:r>
+    <w:r>
+      <w:rPr>
+        <w:rFonts w:ascii="Consolas" w:hAnsi="Consolas" w:cs="Times New Roman"/>
+        <w:i/>
+        <w:color w:val="000000"/>
+        <w:u w:val="single"/>
+      </w:rPr>
+      <w:t xml:space="preserve"> </w:t>
+    </w:r>
     <w:hyperlink r:id="rId2" w:history="1">
       <w:r>
         <w:rPr>
           <w:rStyle w:val="Hyperlink"/>
           <w:rFonts w:cs="Times New Roman"/>
+          <w:i/>
         </w:rPr>
         <w:t>https://cdluo.github.io/</w:t>
       </w:r>

</xml_diff>